<commit_message>
Minor edits to inline documentation and to the default text for Manual Section 3
</commit_message>
<xml_diff>
--- a/muiAppDocs/Section templates/Sec3.0_App_Menus.docx
+++ b/muiAppDocs/Section templates/Sec3.0_App_Menus.docx
@@ -17,14 +17,29 @@
     </w:p>
     <w:p>
       <w:r>
-        <w:t xml:space="preserve">The UI comprises a series of drop down menus that provide access to a number of commonly used functions such as file handling, management of run scenarios, model setup, running and plotting of the results. In addition, Tabs are used to display set-up information of the Cases that have been run. In this manual text in </w:t>
-      </w:r>
+        <w:t xml:space="preserve">The UI comprises a series of drop down menus that provide access to a number of commonly used functions such as file handling, management of run </w:t>
+      </w:r>
+      <w:r>
+        <w:t>case</w:t>
+      </w:r>
+      <w:r>
+        <w:t xml:space="preserve">s, model setup, running and plotting of the results. In addition, Tabs are used to display set-up information of the Cases that have been run. In this manual text in </w:t>
+      </w:r>
+      <w:proofErr w:type="gramStart"/>
       <w:r>
         <w:rPr>
           <w:i/>
           <w:color w:val="7B2520" w:themeColor="accent3" w:themeShade="BF"/>
         </w:rPr>
-        <w:t>Red italic</w:t>
+        <w:t>Red</w:t>
+      </w:r>
+      <w:proofErr w:type="gramEnd"/>
+      <w:r>
+        <w:rPr>
+          <w:i/>
+          <w:color w:val="7B2520" w:themeColor="accent3" w:themeShade="BF"/>
+        </w:rPr>
+        <w:t xml:space="preserve"> italic</w:t>
       </w:r>
       <w:r>
         <w:rPr>
@@ -246,7 +261,13 @@
         <w:t>Project&gt;Cases&gt;Edit Description</w:t>
       </w:r>
       <w:r>
-        <w:t>: select a scenario description to edit.</w:t>
+        <w:t xml:space="preserve">: select a </w:t>
+      </w:r>
+      <w:r>
+        <w:t>cases</w:t>
+      </w:r>
+      <w:r>
+        <w:t xml:space="preserve"> description to edit.</w:t>
       </w:r>
     </w:p>
     <w:p>
@@ -444,7 +465,15 @@
         <w:t>Project&gt;Cases&gt;Edit Data Set</w:t>
       </w:r>
       <w:r>
-        <w:t xml:space="preserve"> option to make a selection and then use the ‘Copy to Clipboard’ button to paste the selection to the clipboard.</w:t>
+        <w:t xml:space="preserve"> option to </w:t>
+      </w:r>
+      <w:proofErr w:type="gramStart"/>
+      <w:r>
+        <w:t>make a selection</w:t>
+      </w:r>
+      <w:proofErr w:type="gramEnd"/>
+      <w:r>
+        <w:t xml:space="preserve"> and then use the ‘Copy to Clipboard’ button to paste the selection to the clipboard.</w:t>
       </w:r>
     </w:p>
     <w:p/>
@@ -508,7 +537,13 @@
         <w:t>Inputs</w:t>
       </w:r>
       <w:r>
-        <w:t xml:space="preserve"> tab. When the data has been loaded, the user is prompted to provide a description of the data set (scenario) and is listed on the </w:t>
+        <w:t xml:space="preserve"> tab. When the data has been loaded, the user is prompted to provide a description of the data set (</w:t>
+      </w:r>
+      <w:r>
+        <w:t>case</w:t>
+      </w:r>
+      <w:r>
+        <w:t xml:space="preserve">) and is listed on the </w:t>
       </w:r>
       <w:r>
         <w:rPr>
@@ -518,17 +553,7 @@
         <w:t>Cases</w:t>
       </w:r>
       <w:r>
-        <w:t xml:space="preserve"> tab. The source file(s) area also listed on the </w:t>
-      </w:r>
-      <w:r>
-        <w:rPr>
-          <w:i/>
-          <w:color w:val="565321" w:themeColor="accent2" w:themeShade="80"/>
-        </w:rPr>
-        <w:t xml:space="preserve">Inputs </w:t>
-      </w:r>
-      <w:r>
-        <w:t xml:space="preserve">tab.  </w:t>
+        <w:t xml:space="preserve"> tab.</w:t>
       </w:r>
     </w:p>
     <w:p>
@@ -714,7 +739,7 @@
           <w:noProof/>
         </w:rPr>
         <w:drawing>
-          <wp:anchor distT="0" distB="0" distL="114300" distR="114300" simplePos="0" relativeHeight="251666432" behindDoc="0" locked="0" layoutInCell="1" allowOverlap="1" wp14:anchorId="703D27DE" wp14:editId="3D6AB51A">
+          <wp:anchor distT="0" distB="0" distL="114300" distR="114300" simplePos="0" relativeHeight="251666432" behindDoc="0" locked="0" layoutInCell="1" allowOverlap="1" wp14:anchorId="703D27DE" wp14:editId="341AD124">
             <wp:simplePos x="0" y="0"/>
             <wp:positionH relativeFrom="margin">
               <wp:align>right</wp:align>
@@ -790,10 +815,12 @@
         <w:t xml:space="preserve"> the default is for these to be included (button to right of Var-limits is set to ‘+N’). To exclude </w:t>
       </w:r>
       <w:proofErr w:type="spellStart"/>
+      <w:proofErr w:type="gramStart"/>
       <w:r>
         <w:t>NaNs</w:t>
       </w:r>
       <w:proofErr w:type="spellEnd"/>
+      <w:proofErr w:type="gramEnd"/>
       <w:r>
         <w:t xml:space="preserve"> press the button so that it displays ‘-N’. </w:t>
       </w:r>
@@ -1771,7 +1798,15 @@
         <w:t>UI</w:t>
       </w:r>
       <w:r>
-        <w:t xml:space="preserve"> to select variables and produce several types of plot. The user selects the </w:t>
+        <w:t xml:space="preserve"> to select variables and produce several types of </w:t>
+      </w:r>
+      <w:proofErr w:type="gramStart"/>
+      <w:r>
+        <w:t>plot</w:t>
+      </w:r>
+      <w:proofErr w:type="gramEnd"/>
+      <w:r>
+        <w:t xml:space="preserve">. The user selects the </w:t>
       </w:r>
       <w:r>
         <w:t>Case, Dataset</w:t>
@@ -1805,7 +1840,15 @@
       </w:r>
       <w:r>
         <w:lastRenderedPageBreak/>
-        <w:t>lists. There are then buttons to create a New figure</w:t>
+        <w:t xml:space="preserve">lists. There are then buttons to create a </w:t>
+      </w:r>
+      <w:proofErr w:type="gramStart"/>
+      <w:r>
+        <w:t>New</w:t>
+      </w:r>
+      <w:proofErr w:type="gramEnd"/>
+      <w:r>
+        <w:t xml:space="preserve"> figure</w:t>
       </w:r>
       <w:r>
         <w:t>,</w:t>
@@ -2020,8 +2063,17 @@
                 <w:sz w:val="20"/>
                 <w:szCs w:val="20"/>
               </w:rPr>
-              <w:t>, respectively</w:t>
-            </w:r>
+              <w:t xml:space="preserve">, </w:t>
+            </w:r>
+            <w:proofErr w:type="gramStart"/>
+            <w:r>
+              <w:rPr>
+                <w:sz w:val="20"/>
+                <w:szCs w:val="20"/>
+              </w:rPr>
+              <w:t>respectively</w:t>
+            </w:r>
+            <w:proofErr w:type="gramEnd"/>
           </w:p>
           <w:p>
             <w:pPr>
@@ -2122,7 +2174,23 @@
                 <w:sz w:val="20"/>
                 <w:szCs w:val="20"/>
               </w:rPr>
-              <w:t xml:space="preserve"> : updates the list of Cases </w:t>
+              <w:t xml:space="preserve"> : updates the list of </w:t>
+            </w:r>
+            <w:proofErr w:type="gramStart"/>
+            <w:r>
+              <w:rPr>
+                <w:sz w:val="20"/>
+                <w:szCs w:val="20"/>
+              </w:rPr>
+              <w:t>Cases</w:t>
+            </w:r>
+            <w:proofErr w:type="gramEnd"/>
+            <w:r>
+              <w:rPr>
+                <w:sz w:val="20"/>
+                <w:szCs w:val="20"/>
+              </w:rPr>
+              <w:t xml:space="preserve"> </w:t>
             </w:r>
           </w:p>
           <w:p>
@@ -2145,8 +2213,17 @@
                 <w:sz w:val="20"/>
                 <w:szCs w:val="20"/>
               </w:rPr>
-              <w:t>Y :  swaps the X and Y axes</w:t>
-            </w:r>
+              <w:t xml:space="preserve">Y :  swaps the X and Y </w:t>
+            </w:r>
+            <w:proofErr w:type="gramStart"/>
+            <w:r>
+              <w:rPr>
+                <w:sz w:val="20"/>
+                <w:szCs w:val="20"/>
+              </w:rPr>
+              <w:t>axes</w:t>
+            </w:r>
+            <w:proofErr w:type="gramEnd"/>
           </w:p>
           <w:p>
             <w:pPr>
@@ -3080,7 +3157,23 @@
                 <w:sz w:val="20"/>
                 <w:szCs w:val="20"/>
               </w:rPr>
-              <w:t xml:space="preserve"> : updates the list of Cases </w:t>
+              <w:t xml:space="preserve"> : updates the list of </w:t>
+            </w:r>
+            <w:proofErr w:type="gramStart"/>
+            <w:r>
+              <w:rPr>
+                <w:sz w:val="20"/>
+                <w:szCs w:val="20"/>
+              </w:rPr>
+              <w:t>Cases</w:t>
+            </w:r>
+            <w:proofErr w:type="gramEnd"/>
+            <w:r>
+              <w:rPr>
+                <w:sz w:val="20"/>
+                <w:szCs w:val="20"/>
+              </w:rPr>
+              <w:t xml:space="preserve"> </w:t>
             </w:r>
           </w:p>
           <w:p>
@@ -4170,7 +4263,7 @@
           <w:noProof/>
         </w:rPr>
         <w:drawing>
-          <wp:anchor distT="0" distB="0" distL="114300" distR="114300" simplePos="0" relativeHeight="251673600" behindDoc="0" locked="0" layoutInCell="1" allowOverlap="1" wp14:anchorId="76014E06" wp14:editId="51C2E8D3">
+          <wp:anchor distT="0" distB="0" distL="114300" distR="114300" simplePos="0" relativeHeight="251673600" behindDoc="0" locked="0" layoutInCell="1" allowOverlap="1" wp14:anchorId="76014E06" wp14:editId="19B79D50">
             <wp:simplePos x="0" y="0"/>
             <wp:positionH relativeFrom="column">
               <wp:posOffset>31750</wp:posOffset>
@@ -5222,7 +5315,21 @@
         <w:rPr>
           <w:bCs/>
         </w:rPr>
-        <w:t>(for code see .../muitoolbox/</w:t>
+        <w:t>(for code see .../</w:t>
+      </w:r>
+      <w:proofErr w:type="spellStart"/>
+      <w:r>
+        <w:rPr>
+          <w:bCs/>
+        </w:rPr>
+        <w:t>muitoolbox</w:t>
+      </w:r>
+      <w:proofErr w:type="spellEnd"/>
+      <w:r>
+        <w:rPr>
+          <w:bCs/>
+        </w:rPr>
+        <w:t>/</w:t>
       </w:r>
       <w:proofErr w:type="spellStart"/>
       <w:r>
@@ -6104,7 +6211,15 @@
         <w:t>Once New or Add are selected, the user is asked whether they want to plot the skill score</w:t>
       </w:r>
       <w:r>
-        <w:t xml:space="preserve"> (Yes/No). If Yes, then the user is prompted to set the skill score parameters.</w:t>
+        <w:t xml:space="preserve"> (Yes/No). If </w:t>
+      </w:r>
+      <w:proofErr w:type="gramStart"/>
+      <w:r>
+        <w:t>Yes</w:t>
+      </w:r>
+      <w:proofErr w:type="gramEnd"/>
+      <w:r>
+        <w:t>, then the user is prompted to set the skill score parameters.</w:t>
       </w:r>
       <w:r>
         <w:t xml:space="preserve"> </w:t>
@@ -6113,7 +6228,15 @@
         <w:t xml:space="preserve"> </w:t>
       </w:r>
       <w:r>
-        <w:t>As further points are added to the plot, this selection remains unchanged (i.e. the skill score is or is not included). To reset the option it is necessary to close and reopen the Statistics UI.</w:t>
+        <w:t xml:space="preserve">As further points are added to the plot, this selection remains unchanged (i.e. the skill score is or is not included). To reset the </w:t>
+      </w:r>
+      <w:proofErr w:type="gramStart"/>
+      <w:r>
+        <w:t>option</w:t>
+      </w:r>
+      <w:proofErr w:type="gramEnd"/>
+      <w:r>
+        <w:t xml:space="preserve"> it is necessary to close and reopen the Statistics UI.</w:t>
       </w:r>
       <w:r>
         <w:t xml:space="preserve"> </w:t>
@@ -6141,7 +6264,7 @@
           <w:noProof/>
         </w:rPr>
         <w:drawing>
-          <wp:anchor distT="0" distB="0" distL="114300" distR="114300" simplePos="0" relativeHeight="251683840" behindDoc="0" locked="0" layoutInCell="1" allowOverlap="1" wp14:anchorId="31A940D7" wp14:editId="7E9C6B07">
+          <wp:anchor distT="0" distB="0" distL="114300" distR="114300" simplePos="0" relativeHeight="251683840" behindDoc="0" locked="0" layoutInCell="1" allowOverlap="1" wp14:anchorId="31A940D7" wp14:editId="161AB5A8">
             <wp:simplePos x="0" y="0"/>
             <wp:positionH relativeFrom="margin">
               <wp:align>left</wp:align>
@@ -6709,7 +6832,15 @@
         <w:t>tab allows the user to</w:t>
       </w:r>
       <w:r>
-        <w:t xml:space="preserve"> compute selected simple statistics of a timeseries variable for the intervals between the times recorded in another timeseries. For example the mean wave energy between beach profile surveys.</w:t>
+        <w:t xml:space="preserve"> compute selected simple statistics of a timeseries variable for the intervals between the times recorded in another timeseries. For </w:t>
+      </w:r>
+      <w:proofErr w:type="gramStart"/>
+      <w:r>
+        <w:t>example</w:t>
+      </w:r>
+      <w:proofErr w:type="gramEnd"/>
+      <w:r>
+        <w:t xml:space="preserve"> the mean wave energy between beach profile surveys.</w:t>
       </w:r>
     </w:p>
     <w:p>
@@ -7144,7 +7275,7 @@
           <w:noProof/>
         </w:rPr>
         <w:drawing>
-          <wp:anchor distT="0" distB="0" distL="114300" distR="114300" simplePos="0" relativeHeight="251676672" behindDoc="0" locked="0" layoutInCell="1" allowOverlap="1" wp14:anchorId="2587ECEA" wp14:editId="5546223D">
+          <wp:anchor distT="0" distB="0" distL="114300" distR="114300" simplePos="0" relativeHeight="251676672" behindDoc="0" locked="0" layoutInCell="1" allowOverlap="1" wp14:anchorId="2587ECEA" wp14:editId="2484CF8A">
             <wp:simplePos x="0" y="0"/>
             <wp:positionH relativeFrom="column">
               <wp:posOffset>-52387</wp:posOffset>
@@ -7285,7 +7416,7 @@
         </w:rPr>
         <w:lastRenderedPageBreak/>
         <w:drawing>
-          <wp:anchor distT="0" distB="0" distL="114300" distR="114300" simplePos="0" relativeHeight="251677696" behindDoc="0" locked="0" layoutInCell="1" allowOverlap="1" wp14:anchorId="583032D6" wp14:editId="3C70FA7B">
+          <wp:anchor distT="0" distB="0" distL="114300" distR="114300" simplePos="0" relativeHeight="251677696" behindDoc="0" locked="0" layoutInCell="1" allowOverlap="1" wp14:anchorId="583032D6" wp14:editId="52766EC8">
             <wp:simplePos x="0" y="0"/>
             <wp:positionH relativeFrom="column">
               <wp:posOffset>-71755</wp:posOffset>
@@ -7386,7 +7517,7 @@
           <w:noProof/>
         </w:rPr>
         <w:drawing>
-          <wp:anchor distT="0" distB="0" distL="114300" distR="114300" simplePos="0" relativeHeight="251678720" behindDoc="0" locked="0" layoutInCell="1" allowOverlap="1" wp14:anchorId="4BDD91EE" wp14:editId="5FE056DB">
+          <wp:anchor distT="0" distB="0" distL="114300" distR="114300" simplePos="0" relativeHeight="251678720" behindDoc="0" locked="0" layoutInCell="1" allowOverlap="1" wp14:anchorId="4BDD91EE" wp14:editId="7788B436">
             <wp:simplePos x="0" y="0"/>
             <wp:positionH relativeFrom="margin">
               <wp:posOffset>-635</wp:posOffset>
@@ -8941,8 +9072,18 @@
         <w:sz w:val="24"/>
         <w:szCs w:val="24"/>
       </w:rPr>
-      <w:t>Default section text</w:t>
+      <w:t xml:space="preserve">Default section </w:t>
     </w:r>
+    <w:proofErr w:type="gramStart"/>
+    <w:r>
+      <w:rPr>
+        <w:rFonts w:asciiTheme="majorHAnsi" w:hAnsiTheme="majorHAnsi"/>
+        <w:sz w:val="24"/>
+        <w:szCs w:val="24"/>
+      </w:rPr>
+      <w:t>text</w:t>
+    </w:r>
+    <w:proofErr w:type="gramEnd"/>
   </w:p>
   <w:p>
     <w:pPr>

</xml_diff>

<commit_message>
Added default section on how to modify types (still needs datetime and duration explanation to be added).
</commit_message>
<xml_diff>
--- a/muiAppDocs/Section templates/Sec3.0_App_Menus.docx
+++ b/muiAppDocs/Section templates/Sec3.0_App_Menus.docx
@@ -315,9 +315,162 @@
     <w:p>
       <w:r>
         <w:rPr>
+          <w:noProof/>
+        </w:rPr>
+        <w:drawing>
+          <wp:anchor distT="0" distB="0" distL="114300" distR="114300" simplePos="0" relativeHeight="251689984" behindDoc="0" locked="0" layoutInCell="1" allowOverlap="1" wp14:anchorId="5E2B4626" wp14:editId="3D2F09C1">
+            <wp:simplePos x="0" y="0"/>
+            <wp:positionH relativeFrom="column">
+              <wp:posOffset>2736483</wp:posOffset>
+            </wp:positionH>
+            <wp:positionV relativeFrom="paragraph">
+              <wp:posOffset>1059690</wp:posOffset>
+            </wp:positionV>
+            <wp:extent cx="1902148" cy="1208299"/>
+            <wp:effectExtent l="0" t="0" r="3175" b="0"/>
+            <wp:wrapSquare wrapText="bothSides"/>
+            <wp:docPr id="1846821696" name="Picture 1"/>
+            <wp:cNvGraphicFramePr>
+              <a:graphicFrameLocks xmlns:a="http://schemas.openxmlformats.org/drawingml/2006/main" noChangeAspect="1"/>
+            </wp:cNvGraphicFramePr>
+            <a:graphic xmlns:a="http://schemas.openxmlformats.org/drawingml/2006/main">
+              <a:graphicData uri="http://schemas.openxmlformats.org/drawingml/2006/picture">
+                <pic:pic xmlns:pic="http://schemas.openxmlformats.org/drawingml/2006/picture">
+                  <pic:nvPicPr>
+                    <pic:cNvPr id="1846821696" name=""/>
+                    <pic:cNvPicPr/>
+                  </pic:nvPicPr>
+                  <pic:blipFill>
+                    <a:blip r:embed="rId8">
+                      <a:extLst>
+                        <a:ext uri="{28A0092B-C50C-407E-A947-70E740481C1C}">
+                          <a14:useLocalDpi xmlns:a14="http://schemas.microsoft.com/office/drawing/2010/main" val="0"/>
+                        </a:ext>
+                      </a:extLst>
+                    </a:blip>
+                    <a:stretch>
+                      <a:fillRect/>
+                    </a:stretch>
+                  </pic:blipFill>
+                  <pic:spPr>
+                    <a:xfrm>
+                      <a:off x="0" y="0"/>
+                      <a:ext cx="1902148" cy="1208299"/>
+                    </a:xfrm>
+                    <a:prstGeom prst="rect">
+                      <a:avLst/>
+                    </a:prstGeom>
+                  </pic:spPr>
+                </pic:pic>
+              </a:graphicData>
+            </a:graphic>
+            <wp14:sizeRelH relativeFrom="margin">
+              <wp14:pctWidth>0</wp14:pctWidth>
+            </wp14:sizeRelH>
+            <wp14:sizeRelV relativeFrom="margin">
+              <wp14:pctHeight>0</wp14:pctHeight>
+            </wp14:sizeRelV>
+          </wp:anchor>
+        </w:drawing>
+      </w:r>
+      <w:r>
+        <w:rPr>
+          <w:noProof/>
+        </w:rPr>
+        <w:drawing>
+          <wp:anchor distT="0" distB="0" distL="114300" distR="114300" simplePos="0" relativeHeight="251691008" behindDoc="0" locked="0" layoutInCell="1" allowOverlap="1" wp14:anchorId="509604CF" wp14:editId="26434EEB">
+            <wp:simplePos x="0" y="0"/>
+            <wp:positionH relativeFrom="margin">
+              <wp:align>left</wp:align>
+            </wp:positionH>
+            <wp:positionV relativeFrom="paragraph">
+              <wp:posOffset>1060450</wp:posOffset>
+            </wp:positionV>
+            <wp:extent cx="2498090" cy="1207770"/>
+            <wp:effectExtent l="0" t="0" r="0" b="0"/>
+            <wp:wrapSquare wrapText="bothSides"/>
+            <wp:docPr id="1285032438" name="Picture 1"/>
+            <wp:cNvGraphicFramePr>
+              <a:graphicFrameLocks xmlns:a="http://schemas.openxmlformats.org/drawingml/2006/main" noChangeAspect="1"/>
+            </wp:cNvGraphicFramePr>
+            <a:graphic xmlns:a="http://schemas.openxmlformats.org/drawingml/2006/main">
+              <a:graphicData uri="http://schemas.openxmlformats.org/drawingml/2006/picture">
+                <pic:pic xmlns:pic="http://schemas.openxmlformats.org/drawingml/2006/picture">
+                  <pic:nvPicPr>
+                    <pic:cNvPr id="1285032438" name=""/>
+                    <pic:cNvPicPr/>
+                  </pic:nvPicPr>
+                  <pic:blipFill>
+                    <a:blip r:embed="rId9">
+                      <a:extLst>
+                        <a:ext uri="{28A0092B-C50C-407E-A947-70E740481C1C}">
+                          <a14:useLocalDpi xmlns:a14="http://schemas.microsoft.com/office/drawing/2010/main" val="0"/>
+                        </a:ext>
+                      </a:extLst>
+                    </a:blip>
+                    <a:stretch>
+                      <a:fillRect/>
+                    </a:stretch>
+                  </pic:blipFill>
+                  <pic:spPr>
+                    <a:xfrm>
+                      <a:off x="0" y="0"/>
+                      <a:ext cx="2500355" cy="1208699"/>
+                    </a:xfrm>
+                    <a:prstGeom prst="rect">
+                      <a:avLst/>
+                    </a:prstGeom>
+                  </pic:spPr>
+                </pic:pic>
+              </a:graphicData>
+            </a:graphic>
+            <wp14:sizeRelH relativeFrom="margin">
+              <wp14:pctWidth>0</wp14:pctWidth>
+            </wp14:sizeRelH>
+            <wp14:sizeRelV relativeFrom="margin">
+              <wp14:pctHeight>0</wp14:pctHeight>
+            </wp14:sizeRelV>
+          </wp:anchor>
+        </w:drawing>
+      </w:r>
+      <w:r>
+        <w:rPr>
           <w:i/>
           <w:color w:val="7B2520" w:themeColor="accent3" w:themeShade="BF"/>
         </w:rPr>
+        <w:t>Project&gt;Cases&gt;</w:t>
+      </w:r>
+      <w:r>
+        <w:rPr>
+          <w:i/>
+          <w:color w:val="7B2520" w:themeColor="accent3" w:themeShade="BF"/>
+        </w:rPr>
+        <w:t>Modify Variable Type</w:t>
+      </w:r>
+      <w:r>
+        <w:t xml:space="preserve">:  </w:t>
+      </w:r>
+      <w:r>
+        <w:t xml:space="preserve">select a variable and modify the data type of that variable. Used mainly to make data categorical or ordinal. First select a variable then the data type required. For text data the next UI lists the categories found for the selected data set. The first input can be modified to the required order. The second input can either match the first, or define alternative category names in the order defined for the first input. </w:t>
+      </w:r>
+    </w:p>
+    <w:p/>
+    <w:p/>
+    <w:p/>
+    <w:p/>
+    <w:p/>
+    <w:p>
+      <w:r>
+        <w:lastRenderedPageBreak/>
+        <w:t>If the data are already ordinal, selecting cardinal will remove the ordinal setting. Similarly, if already cardinal, selecting ordinal will set this property. If cardinal or ordinal and the ‘type’ selection matches the current type there are two options: (i) if the top box contains the word ‘order’, the definitions in the ‘Matching category names’ entry box are used to reorder the categories, otherwise (ii) the definitions in the ‘Matching category names’ entry box are used to rename the categories.</w:t>
+      </w:r>
+    </w:p>
+    <w:p>
+      <w:r>
+        <w:rPr>
+          <w:i/>
+          <w:color w:val="7B2520" w:themeColor="accent3" w:themeShade="BF"/>
+        </w:rPr>
         <w:t>Project&gt;Cases&gt;Save</w:t>
       </w:r>
       <w:r>
@@ -451,7 +604,6 @@
           <w:b/>
           <w:bCs/>
         </w:rPr>
-        <w:lastRenderedPageBreak/>
         <w:t>NB</w:t>
       </w:r>
       <w:r>
@@ -693,6 +845,7 @@
       <w:bookmarkStart w:id="23" w:name="_Toc58851118"/>
       <w:bookmarkStart w:id="24" w:name="_Ref76228406"/>
       <w:r>
+        <w:lastRenderedPageBreak/>
         <w:t>Run</w:t>
       </w:r>
       <w:bookmarkEnd w:id="18"/>
@@ -739,7 +892,7 @@
           <w:noProof/>
         </w:rPr>
         <w:drawing>
-          <wp:anchor distT="0" distB="0" distL="114300" distR="114300" simplePos="0" relativeHeight="251666432" behindDoc="0" locked="0" layoutInCell="1" allowOverlap="1" wp14:anchorId="703D27DE" wp14:editId="341AD124">
+          <wp:anchor distT="0" distB="0" distL="114300" distR="114300" simplePos="0" relativeHeight="251666432" behindDoc="0" locked="0" layoutInCell="1" allowOverlap="1" wp14:anchorId="703D27DE" wp14:editId="67F87891">
             <wp:simplePos x="0" y="0"/>
             <wp:positionH relativeFrom="margin">
               <wp:align>right</wp:align>
@@ -762,7 +915,7 @@
                     <pic:cNvPicPr/>
                   </pic:nvPicPr>
                   <pic:blipFill>
-                    <a:blip r:embed="rId8" cstate="print">
+                    <a:blip r:embed="rId10" cstate="print">
                       <a:extLst>
                         <a:ext uri="{28A0092B-C50C-407E-A947-70E740481C1C}">
                           <a14:useLocalDpi xmlns:a14="http://schemas.microsoft.com/office/drawing/2010/main" val="0"/>
@@ -815,12 +968,10 @@
         <w:t xml:space="preserve"> the default is for these to be included (button to right of Var-limits is set to ‘+N’). To exclude </w:t>
       </w:r>
       <w:proofErr w:type="spellStart"/>
-      <w:proofErr w:type="gramStart"/>
       <w:r>
         <w:t>NaNs</w:t>
       </w:r>
       <w:proofErr w:type="spellEnd"/>
-      <w:proofErr w:type="gramEnd"/>
       <w:r>
         <w:t xml:space="preserve"> press the button so that it displays ‘-N’. </w:t>
       </w:r>
@@ -887,7 +1038,6 @@
         </w:rPr>
       </w:pPr>
       <w:r>
-        <w:lastRenderedPageBreak/>
         <w:t>An equation is then defined in the text box below using the x, y, z or t variables</w:t>
       </w:r>
       <w:r>
@@ -1281,7 +1431,14 @@
         <w:rPr>
           <w:noProof/>
         </w:rPr>
-        <w:t xml:space="preserve">An alternative when calling external functions is to pass the selected variables as dstables, thereby also passing all the associated metadata and RowNames for each dataset selected. For this option up to 3 variables </w:t>
+        <w:t xml:space="preserve">An alternative when calling external functions is to pass the selected variables as dstables, thereby also passing all the associated metadata and RowNames for each dataset selected. For this option up to 3 </w:t>
+      </w:r>
+      <w:r>
+        <w:rPr>
+          <w:noProof/>
+        </w:rPr>
+        <w:lastRenderedPageBreak/>
+        <w:t xml:space="preserve">variables </w:t>
       </w:r>
       <w:r>
         <w:rPr>
@@ -1836,11 +1993,7 @@
         <w:t>-</w:t>
       </w:r>
       <w:r>
-        <w:t xml:space="preserve">down </w:t>
-      </w:r>
-      <w:r>
-        <w:lastRenderedPageBreak/>
-        <w:t xml:space="preserve">lists. There are then buttons to create a </w:t>
+        <w:t xml:space="preserve">down lists. There are then buttons to create a </w:t>
       </w:r>
       <w:proofErr w:type="gramStart"/>
       <w:r>
@@ -1916,7 +2069,7 @@
                           <pic:cNvPicPr/>
                         </pic:nvPicPr>
                         <pic:blipFill>
-                          <a:blip r:embed="rId9"/>
+                          <a:blip r:embed="rId11"/>
                           <a:stretch>
                             <a:fillRect/>
                           </a:stretch>
@@ -2276,6 +2429,7 @@
               <w:rPr>
                 <w:noProof/>
               </w:rPr>
+              <w:lastRenderedPageBreak/>
               <w:drawing>
                 <wp:inline distT="0" distB="0" distL="0" distR="0" wp14:anchorId="691E3EB7" wp14:editId="2B9F0B35">
                   <wp:extent cx="2682641" cy="2147887"/>
@@ -2292,7 +2446,7 @@
                           <pic:cNvPicPr/>
                         </pic:nvPicPr>
                         <pic:blipFill>
-                          <a:blip r:embed="rId10"/>
+                          <a:blip r:embed="rId12"/>
                           <a:stretch>
                             <a:fillRect/>
                           </a:stretch>
@@ -2509,7 +2663,7 @@
                           <pic:cNvPicPr/>
                         </pic:nvPicPr>
                         <pic:blipFill>
-                          <a:blip r:embed="rId11"/>
+                          <a:blip r:embed="rId13"/>
                           <a:stretch>
                             <a:fillRect/>
                           </a:stretch>
@@ -2891,662 +3045,12 @@
               <w:rPr>
                 <w:noProof/>
               </w:rPr>
+              <w:lastRenderedPageBreak/>
               <w:drawing>
                 <wp:inline distT="0" distB="0" distL="0" distR="0" wp14:anchorId="22041127" wp14:editId="196C6FAF">
                   <wp:extent cx="2617212" cy="2095500"/>
                   <wp:effectExtent l="0" t="0" r="0" b="0"/>
                   <wp:docPr id="38" name="Picture 38"/>
-                  <wp:cNvGraphicFramePr>
-                    <a:graphicFrameLocks xmlns:a="http://schemas.openxmlformats.org/drawingml/2006/main" noChangeAspect="1"/>
-                  </wp:cNvGraphicFramePr>
-                  <a:graphic xmlns:a="http://schemas.openxmlformats.org/drawingml/2006/main">
-                    <a:graphicData uri="http://schemas.openxmlformats.org/drawingml/2006/picture">
-                      <pic:pic xmlns:pic="http://schemas.openxmlformats.org/drawingml/2006/picture">
-                        <pic:nvPicPr>
-                          <pic:cNvPr id="1" name=""/>
-                          <pic:cNvPicPr/>
-                        </pic:nvPicPr>
-                        <pic:blipFill>
-                          <a:blip r:embed="rId12"/>
-                          <a:stretch>
-                            <a:fillRect/>
-                          </a:stretch>
-                        </pic:blipFill>
-                        <pic:spPr>
-                          <a:xfrm>
-                            <a:off x="0" y="0"/>
-                            <a:ext cx="2633053" cy="2108183"/>
-                          </a:xfrm>
-                          <a:prstGeom prst="rect">
-                            <a:avLst/>
-                          </a:prstGeom>
-                        </pic:spPr>
-                      </pic:pic>
-                    </a:graphicData>
-                  </a:graphic>
-                </wp:inline>
-              </w:drawing>
-            </w:r>
-          </w:p>
-        </w:tc>
-        <w:tc>
-          <w:tcPr>
-            <w:tcW w:w="4914" w:type="dxa"/>
-          </w:tcPr>
-          <w:p>
-            <w:pPr>
-              <w:spacing w:after="40"/>
-              <w:rPr>
-                <w:b/>
-                <w:sz w:val="20"/>
-                <w:szCs w:val="20"/>
-              </w:rPr>
-            </w:pPr>
-            <w:r>
-              <w:rPr>
-                <w:b/>
-                <w:sz w:val="20"/>
-                <w:szCs w:val="20"/>
-              </w:rPr>
-              <w:t>2D</w:t>
-            </w:r>
-            <w:r>
-              <w:rPr>
-                <w:b/>
-                <w:sz w:val="20"/>
-                <w:szCs w:val="20"/>
-              </w:rPr>
-              <w:t>T</w:t>
-            </w:r>
-            <w:r>
-              <w:rPr>
-                <w:b/>
-                <w:sz w:val="20"/>
-                <w:szCs w:val="20"/>
-              </w:rPr>
-              <w:t xml:space="preserve"> </w:t>
-            </w:r>
-            <w:r>
-              <w:rPr>
-                <w:b/>
-                <w:sz w:val="20"/>
-                <w:szCs w:val="20"/>
-              </w:rPr>
-              <w:t>animation</w:t>
-            </w:r>
-          </w:p>
-          <w:p>
-            <w:pPr>
-              <w:spacing w:after="40"/>
-              <w:rPr>
-                <w:sz w:val="20"/>
-                <w:szCs w:val="20"/>
-              </w:rPr>
-            </w:pPr>
-            <w:r>
-              <w:rPr>
-                <w:bCs/>
-                <w:sz w:val="20"/>
-                <w:szCs w:val="20"/>
-              </w:rPr>
-              <w:t>For each selection choose the</w:t>
-            </w:r>
-            <w:r>
-              <w:rPr>
-                <w:b/>
-                <w:sz w:val="20"/>
-                <w:szCs w:val="20"/>
-              </w:rPr>
-              <w:t xml:space="preserve">  </w:t>
-            </w:r>
-            <w:r>
-              <w:rPr>
-                <w:sz w:val="20"/>
-                <w:szCs w:val="20"/>
-              </w:rPr>
-              <w:t>Case, Dataset</w:t>
-            </w:r>
-            <w:r>
-              <w:rPr>
-                <w:sz w:val="20"/>
-                <w:szCs w:val="20"/>
-              </w:rPr>
-              <w:t xml:space="preserve"> and Variable to </w:t>
-            </w:r>
-            <w:r>
-              <w:rPr>
-                <w:sz w:val="20"/>
-                <w:szCs w:val="20"/>
-              </w:rPr>
-              <w:t>be used.</w:t>
-            </w:r>
-          </w:p>
-          <w:p>
-            <w:pPr>
-              <w:spacing w:after="40"/>
-              <w:rPr>
-                <w:b/>
-                <w:sz w:val="20"/>
-                <w:szCs w:val="20"/>
-              </w:rPr>
-            </w:pPr>
-            <w:r>
-              <w:rPr>
-                <w:sz w:val="20"/>
-                <w:szCs w:val="20"/>
-              </w:rPr>
-              <w:t xml:space="preserve">&gt; Assign a variable, or a dimension, to the </w:t>
-            </w:r>
-            <w:r>
-              <w:rPr>
-                <w:sz w:val="20"/>
-                <w:szCs w:val="20"/>
-              </w:rPr>
-              <w:t>Var, Time and X</w:t>
-            </w:r>
-            <w:r>
-              <w:rPr>
-                <w:sz w:val="20"/>
-                <w:szCs w:val="20"/>
-              </w:rPr>
-              <w:t xml:space="preserve"> buttons</w:t>
-            </w:r>
-            <w:r>
-              <w:rPr>
-                <w:sz w:val="20"/>
-                <w:szCs w:val="20"/>
-              </w:rPr>
-              <w:t>.</w:t>
-            </w:r>
-          </w:p>
-          <w:p>
-            <w:pPr>
-              <w:spacing w:after="40"/>
-              <w:rPr>
-                <w:sz w:val="20"/>
-                <w:szCs w:val="20"/>
-              </w:rPr>
-            </w:pPr>
-            <w:r>
-              <w:rPr>
-                <w:sz w:val="20"/>
-                <w:szCs w:val="20"/>
-              </w:rPr>
-              <w:t>Each selection</w:t>
-            </w:r>
-            <w:r>
-              <w:rPr>
-                <w:sz w:val="20"/>
-                <w:szCs w:val="20"/>
-              </w:rPr>
-              <w:t xml:space="preserve"> can be scaled (log, normalised, etc) and the range to be plotted can be adjusted </w:t>
-            </w:r>
-            <w:r>
-              <w:rPr>
-                <w:sz w:val="20"/>
-                <w:szCs w:val="20"/>
-              </w:rPr>
-              <w:t>when assigning the selection to a button.</w:t>
-            </w:r>
-          </w:p>
-          <w:p>
-            <w:pPr>
-              <w:spacing w:after="40"/>
-              <w:rPr>
-                <w:sz w:val="20"/>
-                <w:szCs w:val="20"/>
-              </w:rPr>
-            </w:pPr>
-            <w:r>
-              <w:rPr>
-                <w:sz w:val="20"/>
-                <w:szCs w:val="20"/>
-              </w:rPr>
-              <w:t>&gt; Select plot type (line, bar, scatter, stem, etc)</w:t>
-            </w:r>
-          </w:p>
-          <w:p>
-            <w:pPr>
-              <w:spacing w:after="40"/>
-              <w:rPr>
-                <w:sz w:val="20"/>
-                <w:szCs w:val="20"/>
-              </w:rPr>
-            </w:pPr>
-            <w:r>
-              <w:rPr>
-                <w:sz w:val="20"/>
-                <w:szCs w:val="20"/>
-                <w:u w:val="single"/>
-              </w:rPr>
-              <w:t xml:space="preserve">Control </w:t>
-            </w:r>
-            <w:r>
-              <w:rPr>
-                <w:sz w:val="20"/>
-                <w:szCs w:val="20"/>
-                <w:u w:val="single"/>
-              </w:rPr>
-              <w:t>Buttons</w:t>
-            </w:r>
-            <w:r>
-              <w:rPr>
-                <w:sz w:val="20"/>
-                <w:szCs w:val="20"/>
-              </w:rPr>
-              <w:t>:</w:t>
-            </w:r>
-          </w:p>
-          <w:p>
-            <w:pPr>
-              <w:spacing w:after="40"/>
-              <w:rPr>
-                <w:sz w:val="20"/>
-                <w:szCs w:val="20"/>
-              </w:rPr>
-            </w:pPr>
-            <w:r>
-              <w:rPr>
-                <w:sz w:val="20"/>
-                <w:szCs w:val="20"/>
-              </w:rPr>
-              <w:sym w:font="Symbol" w:char="F0AE"/>
-            </w:r>
-            <w:r>
-              <w:rPr>
-                <w:sz w:val="20"/>
-                <w:szCs w:val="20"/>
-              </w:rPr>
-              <w:t xml:space="preserve"> : updates the list of </w:t>
-            </w:r>
-            <w:proofErr w:type="gramStart"/>
-            <w:r>
-              <w:rPr>
-                <w:sz w:val="20"/>
-                <w:szCs w:val="20"/>
-              </w:rPr>
-              <w:t>Cases</w:t>
-            </w:r>
-            <w:proofErr w:type="gramEnd"/>
-            <w:r>
-              <w:rPr>
-                <w:sz w:val="20"/>
-                <w:szCs w:val="20"/>
-              </w:rPr>
-              <w:t xml:space="preserve"> </w:t>
-            </w:r>
-          </w:p>
-          <w:p>
-            <w:pPr>
-              <w:spacing w:after="40"/>
-              <w:rPr>
-                <w:sz w:val="20"/>
-                <w:szCs w:val="20"/>
-              </w:rPr>
-            </w:pPr>
-            <w:r>
-              <w:rPr>
-                <w:sz w:val="20"/>
-                <w:szCs w:val="20"/>
-              </w:rPr>
-              <w:t>+ : switches between cartesian and polar plot type</w:t>
-            </w:r>
-          </w:p>
-          <w:p>
-            <w:pPr>
-              <w:spacing w:after="40"/>
-              <w:rPr>
-                <w:sz w:val="20"/>
-                <w:szCs w:val="20"/>
-              </w:rPr>
-            </w:pPr>
-            <w:r>
-              <w:rPr>
-                <w:i/>
-                <w:iCs/>
-                <w:sz w:val="20"/>
-                <w:szCs w:val="20"/>
-              </w:rPr>
-              <w:t>If polar selected</w:t>
-            </w:r>
-            <w:r>
-              <w:rPr>
-                <w:i/>
-                <w:iCs/>
-                <w:sz w:val="20"/>
-                <w:szCs w:val="20"/>
-              </w:rPr>
-              <w:t>,</w:t>
-            </w:r>
-            <w:r>
-              <w:rPr>
-                <w:i/>
-                <w:iCs/>
-                <w:sz w:val="20"/>
-                <w:szCs w:val="20"/>
-              </w:rPr>
-              <w:t xml:space="preserve"> then </w:t>
-            </w:r>
-            <w:r>
-              <w:rPr>
-                <w:i/>
-                <w:iCs/>
-                <w:sz w:val="20"/>
-                <w:szCs w:val="20"/>
-              </w:rPr>
-              <w:t>X</w:t>
-            </w:r>
-            <w:r>
-              <w:rPr>
-                <w:i/>
-                <w:iCs/>
-                <w:sz w:val="20"/>
-                <w:szCs w:val="20"/>
-              </w:rPr>
-              <w:t xml:space="preserve"> assumed to be in degrees</w:t>
-            </w:r>
-            <w:r>
-              <w:rPr>
-                <w:i/>
-                <w:iCs/>
-                <w:sz w:val="20"/>
-                <w:szCs w:val="20"/>
-              </w:rPr>
-              <w:t xml:space="preserve"> and when prompted select Polar and NOT Rose.</w:t>
-            </w:r>
-          </w:p>
-        </w:tc>
-      </w:tr>
-      <w:tr>
-        <w:tc>
-          <w:tcPr>
-            <w:tcW w:w="4146" w:type="dxa"/>
-          </w:tcPr>
-          <w:p>
-            <w:r>
-              <w:rPr>
-                <w:noProof/>
-              </w:rPr>
-              <w:drawing>
-                <wp:inline distT="0" distB="0" distL="0" distR="0" wp14:anchorId="096DC205" wp14:editId="6BF02B19">
-                  <wp:extent cx="2616835" cy="2095199"/>
-                  <wp:effectExtent l="0" t="0" r="0" b="635"/>
-                  <wp:docPr id="39" name="Picture 39"/>
-                  <wp:cNvGraphicFramePr>
-                    <a:graphicFrameLocks xmlns:a="http://schemas.openxmlformats.org/drawingml/2006/main" noChangeAspect="1"/>
-                  </wp:cNvGraphicFramePr>
-                  <a:graphic xmlns:a="http://schemas.openxmlformats.org/drawingml/2006/main">
-                    <a:graphicData uri="http://schemas.openxmlformats.org/drawingml/2006/picture">
-                      <pic:pic xmlns:pic="http://schemas.openxmlformats.org/drawingml/2006/picture">
-                        <pic:nvPicPr>
-                          <pic:cNvPr id="1" name=""/>
-                          <pic:cNvPicPr/>
-                        </pic:nvPicPr>
-                        <pic:blipFill>
-                          <a:blip r:embed="rId13"/>
-                          <a:stretch>
-                            <a:fillRect/>
-                          </a:stretch>
-                        </pic:blipFill>
-                        <pic:spPr>
-                          <a:xfrm>
-                            <a:off x="0" y="0"/>
-                            <a:ext cx="2632892" cy="2108055"/>
-                          </a:xfrm>
-                          <a:prstGeom prst="rect">
-                            <a:avLst/>
-                          </a:prstGeom>
-                        </pic:spPr>
-                      </pic:pic>
-                    </a:graphicData>
-                  </a:graphic>
-                </wp:inline>
-              </w:drawing>
-            </w:r>
-          </w:p>
-        </w:tc>
-        <w:tc>
-          <w:tcPr>
-            <w:tcW w:w="4914" w:type="dxa"/>
-          </w:tcPr>
-          <w:p>
-            <w:pPr>
-              <w:spacing w:after="40"/>
-              <w:rPr>
-                <w:b/>
-                <w:sz w:val="20"/>
-                <w:szCs w:val="20"/>
-              </w:rPr>
-            </w:pPr>
-            <w:r>
-              <w:rPr>
-                <w:b/>
-                <w:sz w:val="20"/>
-                <w:szCs w:val="20"/>
-              </w:rPr>
-              <w:t>3D</w:t>
-            </w:r>
-            <w:r>
-              <w:rPr>
-                <w:b/>
-                <w:sz w:val="20"/>
-                <w:szCs w:val="20"/>
-              </w:rPr>
-              <w:t>T</w:t>
-            </w:r>
-            <w:r>
-              <w:rPr>
-                <w:b/>
-                <w:sz w:val="20"/>
-                <w:szCs w:val="20"/>
-              </w:rPr>
-              <w:t xml:space="preserve"> </w:t>
-            </w:r>
-            <w:r>
-              <w:rPr>
-                <w:b/>
-                <w:sz w:val="20"/>
-                <w:szCs w:val="20"/>
-              </w:rPr>
-              <w:t>animation</w:t>
-            </w:r>
-          </w:p>
-          <w:p>
-            <w:pPr>
-              <w:spacing w:after="40"/>
-              <w:rPr>
-                <w:sz w:val="20"/>
-                <w:szCs w:val="20"/>
-              </w:rPr>
-            </w:pPr>
-            <w:r>
-              <w:rPr>
-                <w:bCs/>
-                <w:sz w:val="20"/>
-                <w:szCs w:val="20"/>
-              </w:rPr>
-              <w:t>For each selection choose the</w:t>
-            </w:r>
-            <w:r>
-              <w:rPr>
-                <w:b/>
-                <w:sz w:val="20"/>
-                <w:szCs w:val="20"/>
-              </w:rPr>
-              <w:t xml:space="preserve">  </w:t>
-            </w:r>
-            <w:r>
-              <w:rPr>
-                <w:sz w:val="20"/>
-                <w:szCs w:val="20"/>
-              </w:rPr>
-              <w:t>Case, Dataset and Variable to be used.</w:t>
-            </w:r>
-          </w:p>
-          <w:p>
-            <w:pPr>
-              <w:spacing w:after="40"/>
-              <w:rPr>
-                <w:sz w:val="20"/>
-                <w:szCs w:val="20"/>
-              </w:rPr>
-            </w:pPr>
-            <w:r>
-              <w:rPr>
-                <w:sz w:val="20"/>
-                <w:szCs w:val="20"/>
-              </w:rPr>
-              <w:t xml:space="preserve">&gt; </w:t>
-            </w:r>
-            <w:r>
-              <w:rPr>
-                <w:sz w:val="20"/>
-                <w:szCs w:val="20"/>
-              </w:rPr>
-              <w:t xml:space="preserve">Assign selections to the Var, </w:t>
-            </w:r>
-            <w:r>
-              <w:rPr>
-                <w:sz w:val="20"/>
-                <w:szCs w:val="20"/>
-              </w:rPr>
-              <w:t xml:space="preserve">Time, </w:t>
-            </w:r>
-            <w:r>
-              <w:rPr>
-                <w:sz w:val="20"/>
-                <w:szCs w:val="20"/>
-              </w:rPr>
-              <w:t>X and Y buttons</w:t>
-            </w:r>
-          </w:p>
-          <w:p>
-            <w:pPr>
-              <w:spacing w:after="40"/>
-              <w:rPr>
-                <w:sz w:val="20"/>
-                <w:szCs w:val="20"/>
-              </w:rPr>
-            </w:pPr>
-            <w:r>
-              <w:rPr>
-                <w:sz w:val="20"/>
-                <w:szCs w:val="20"/>
-              </w:rPr>
-              <w:t xml:space="preserve">Take care to ensure that the assignments to </w:t>
-            </w:r>
-            <w:r>
-              <w:rPr>
-                <w:sz w:val="20"/>
-                <w:szCs w:val="20"/>
-              </w:rPr>
-              <w:t xml:space="preserve">Time, </w:t>
-            </w:r>
-            <w:r>
-              <w:rPr>
-                <w:sz w:val="20"/>
-                <w:szCs w:val="20"/>
-              </w:rPr>
-              <w:t>X and Y correctly match the dimensions selected for the variable (including any adjustment of the dimension ranges to be used).</w:t>
-            </w:r>
-          </w:p>
-          <w:p>
-            <w:pPr>
-              <w:spacing w:after="40"/>
-              <w:rPr>
-                <w:sz w:val="20"/>
-                <w:szCs w:val="20"/>
-              </w:rPr>
-            </w:pPr>
-            <w:r>
-              <w:rPr>
-                <w:sz w:val="20"/>
-                <w:szCs w:val="20"/>
-              </w:rPr>
-              <w:t>&gt; Select plot type</w:t>
-            </w:r>
-            <w:r>
-              <w:rPr>
-                <w:sz w:val="20"/>
-                <w:szCs w:val="20"/>
-              </w:rPr>
-              <w:t>.</w:t>
-            </w:r>
-          </w:p>
-          <w:p>
-            <w:pPr>
-              <w:spacing w:after="40"/>
-              <w:rPr>
-                <w:sz w:val="20"/>
-                <w:szCs w:val="20"/>
-              </w:rPr>
-            </w:pPr>
-          </w:p>
-          <w:p>
-            <w:pPr>
-              <w:spacing w:after="40"/>
-              <w:rPr>
-                <w:sz w:val="20"/>
-                <w:szCs w:val="20"/>
-              </w:rPr>
-            </w:pPr>
-            <w:r>
-              <w:rPr>
-                <w:sz w:val="20"/>
-                <w:szCs w:val="20"/>
-                <w:u w:val="single"/>
-              </w:rPr>
-              <w:t>Control Buttons</w:t>
-            </w:r>
-            <w:r>
-              <w:rPr>
-                <w:sz w:val="20"/>
-                <w:szCs w:val="20"/>
-              </w:rPr>
-              <w:t>: see 2D</w:t>
-            </w:r>
-            <w:r>
-              <w:rPr>
-                <w:sz w:val="20"/>
-                <w:szCs w:val="20"/>
-              </w:rPr>
-              <w:t>T</w:t>
-            </w:r>
-            <w:r>
-              <w:rPr>
-                <w:sz w:val="20"/>
-                <w:szCs w:val="20"/>
-              </w:rPr>
-              <w:t xml:space="preserve"> plot </w:t>
-            </w:r>
-            <w:r>
-              <w:rPr>
-                <w:sz w:val="20"/>
-                <w:szCs w:val="20"/>
-              </w:rPr>
-              <w:t>above.</w:t>
-            </w:r>
-          </w:p>
-        </w:tc>
-      </w:tr>
-      <w:tr>
-        <w:tc>
-          <w:tcPr>
-            <w:tcW w:w="4146" w:type="dxa"/>
-          </w:tcPr>
-          <w:p>
-            <w:r>
-              <w:t xml:space="preserve"> </w:t>
-            </w:r>
-            <w:r>
-              <w:rPr>
-                <w:noProof/>
-              </w:rPr>
-              <w:drawing>
-                <wp:inline distT="0" distB="0" distL="0" distR="0" wp14:anchorId="7D22011D" wp14:editId="46BC32EB">
-                  <wp:extent cx="2635056" cy="2109788"/>
-                  <wp:effectExtent l="0" t="0" r="0" b="5080"/>
-                  <wp:docPr id="40" name="Picture 40"/>
                   <wp:cNvGraphicFramePr>
                     <a:graphicFrameLocks xmlns:a="http://schemas.openxmlformats.org/drawingml/2006/main" noChangeAspect="1"/>
                   </wp:cNvGraphicFramePr>
@@ -3566,6 +3070,657 @@
                         <pic:spPr>
                           <a:xfrm>
                             <a:off x="0" y="0"/>
+                            <a:ext cx="2633053" cy="2108183"/>
+                          </a:xfrm>
+                          <a:prstGeom prst="rect">
+                            <a:avLst/>
+                          </a:prstGeom>
+                        </pic:spPr>
+                      </pic:pic>
+                    </a:graphicData>
+                  </a:graphic>
+                </wp:inline>
+              </w:drawing>
+            </w:r>
+          </w:p>
+        </w:tc>
+        <w:tc>
+          <w:tcPr>
+            <w:tcW w:w="4914" w:type="dxa"/>
+          </w:tcPr>
+          <w:p>
+            <w:pPr>
+              <w:spacing w:after="40"/>
+              <w:rPr>
+                <w:b/>
+                <w:sz w:val="20"/>
+                <w:szCs w:val="20"/>
+              </w:rPr>
+            </w:pPr>
+            <w:r>
+              <w:rPr>
+                <w:b/>
+                <w:sz w:val="20"/>
+                <w:szCs w:val="20"/>
+              </w:rPr>
+              <w:t>2D</w:t>
+            </w:r>
+            <w:r>
+              <w:rPr>
+                <w:b/>
+                <w:sz w:val="20"/>
+                <w:szCs w:val="20"/>
+              </w:rPr>
+              <w:t>T</w:t>
+            </w:r>
+            <w:r>
+              <w:rPr>
+                <w:b/>
+                <w:sz w:val="20"/>
+                <w:szCs w:val="20"/>
+              </w:rPr>
+              <w:t xml:space="preserve"> </w:t>
+            </w:r>
+            <w:r>
+              <w:rPr>
+                <w:b/>
+                <w:sz w:val="20"/>
+                <w:szCs w:val="20"/>
+              </w:rPr>
+              <w:t>animation</w:t>
+            </w:r>
+          </w:p>
+          <w:p>
+            <w:pPr>
+              <w:spacing w:after="40"/>
+              <w:rPr>
+                <w:sz w:val="20"/>
+                <w:szCs w:val="20"/>
+              </w:rPr>
+            </w:pPr>
+            <w:r>
+              <w:rPr>
+                <w:bCs/>
+                <w:sz w:val="20"/>
+                <w:szCs w:val="20"/>
+              </w:rPr>
+              <w:t>For each selection choose the</w:t>
+            </w:r>
+            <w:r>
+              <w:rPr>
+                <w:b/>
+                <w:sz w:val="20"/>
+                <w:szCs w:val="20"/>
+              </w:rPr>
+              <w:t xml:space="preserve">  </w:t>
+            </w:r>
+            <w:r>
+              <w:rPr>
+                <w:sz w:val="20"/>
+                <w:szCs w:val="20"/>
+              </w:rPr>
+              <w:t>Case, Dataset</w:t>
+            </w:r>
+            <w:r>
+              <w:rPr>
+                <w:sz w:val="20"/>
+                <w:szCs w:val="20"/>
+              </w:rPr>
+              <w:t xml:space="preserve"> and Variable to </w:t>
+            </w:r>
+            <w:r>
+              <w:rPr>
+                <w:sz w:val="20"/>
+                <w:szCs w:val="20"/>
+              </w:rPr>
+              <w:t>be used.</w:t>
+            </w:r>
+          </w:p>
+          <w:p>
+            <w:pPr>
+              <w:spacing w:after="40"/>
+              <w:rPr>
+                <w:b/>
+                <w:sz w:val="20"/>
+                <w:szCs w:val="20"/>
+              </w:rPr>
+            </w:pPr>
+            <w:r>
+              <w:rPr>
+                <w:sz w:val="20"/>
+                <w:szCs w:val="20"/>
+              </w:rPr>
+              <w:t xml:space="preserve">&gt; Assign a variable, or a dimension, to the </w:t>
+            </w:r>
+            <w:r>
+              <w:rPr>
+                <w:sz w:val="20"/>
+                <w:szCs w:val="20"/>
+              </w:rPr>
+              <w:t>Var, Time and X</w:t>
+            </w:r>
+            <w:r>
+              <w:rPr>
+                <w:sz w:val="20"/>
+                <w:szCs w:val="20"/>
+              </w:rPr>
+              <w:t xml:space="preserve"> buttons</w:t>
+            </w:r>
+            <w:r>
+              <w:rPr>
+                <w:sz w:val="20"/>
+                <w:szCs w:val="20"/>
+              </w:rPr>
+              <w:t>.</w:t>
+            </w:r>
+          </w:p>
+          <w:p>
+            <w:pPr>
+              <w:spacing w:after="40"/>
+              <w:rPr>
+                <w:sz w:val="20"/>
+                <w:szCs w:val="20"/>
+              </w:rPr>
+            </w:pPr>
+            <w:r>
+              <w:rPr>
+                <w:sz w:val="20"/>
+                <w:szCs w:val="20"/>
+              </w:rPr>
+              <w:t>Each selection</w:t>
+            </w:r>
+            <w:r>
+              <w:rPr>
+                <w:sz w:val="20"/>
+                <w:szCs w:val="20"/>
+              </w:rPr>
+              <w:t xml:space="preserve"> can be scaled (log, normalised, etc) and the range to be plotted can be adjusted </w:t>
+            </w:r>
+            <w:r>
+              <w:rPr>
+                <w:sz w:val="20"/>
+                <w:szCs w:val="20"/>
+              </w:rPr>
+              <w:t>when assigning the selection to a button.</w:t>
+            </w:r>
+          </w:p>
+          <w:p>
+            <w:pPr>
+              <w:spacing w:after="40"/>
+              <w:rPr>
+                <w:sz w:val="20"/>
+                <w:szCs w:val="20"/>
+              </w:rPr>
+            </w:pPr>
+            <w:r>
+              <w:rPr>
+                <w:sz w:val="20"/>
+                <w:szCs w:val="20"/>
+              </w:rPr>
+              <w:t>&gt; Select plot type (line, bar, scatter, stem, etc)</w:t>
+            </w:r>
+          </w:p>
+          <w:p>
+            <w:pPr>
+              <w:spacing w:after="40"/>
+              <w:rPr>
+                <w:sz w:val="20"/>
+                <w:szCs w:val="20"/>
+              </w:rPr>
+            </w:pPr>
+            <w:r>
+              <w:rPr>
+                <w:sz w:val="20"/>
+                <w:szCs w:val="20"/>
+                <w:u w:val="single"/>
+              </w:rPr>
+              <w:t xml:space="preserve">Control </w:t>
+            </w:r>
+            <w:r>
+              <w:rPr>
+                <w:sz w:val="20"/>
+                <w:szCs w:val="20"/>
+                <w:u w:val="single"/>
+              </w:rPr>
+              <w:t>Buttons</w:t>
+            </w:r>
+            <w:r>
+              <w:rPr>
+                <w:sz w:val="20"/>
+                <w:szCs w:val="20"/>
+              </w:rPr>
+              <w:t>:</w:t>
+            </w:r>
+          </w:p>
+          <w:p>
+            <w:pPr>
+              <w:spacing w:after="40"/>
+              <w:rPr>
+                <w:sz w:val="20"/>
+                <w:szCs w:val="20"/>
+              </w:rPr>
+            </w:pPr>
+            <w:r>
+              <w:rPr>
+                <w:sz w:val="20"/>
+                <w:szCs w:val="20"/>
+              </w:rPr>
+              <w:sym w:font="Symbol" w:char="F0AE"/>
+            </w:r>
+            <w:r>
+              <w:rPr>
+                <w:sz w:val="20"/>
+                <w:szCs w:val="20"/>
+              </w:rPr>
+              <w:t xml:space="preserve"> : updates the list of </w:t>
+            </w:r>
+            <w:proofErr w:type="gramStart"/>
+            <w:r>
+              <w:rPr>
+                <w:sz w:val="20"/>
+                <w:szCs w:val="20"/>
+              </w:rPr>
+              <w:t>Cases</w:t>
+            </w:r>
+            <w:proofErr w:type="gramEnd"/>
+            <w:r>
+              <w:rPr>
+                <w:sz w:val="20"/>
+                <w:szCs w:val="20"/>
+              </w:rPr>
+              <w:t xml:space="preserve"> </w:t>
+            </w:r>
+          </w:p>
+          <w:p>
+            <w:pPr>
+              <w:spacing w:after="40"/>
+              <w:rPr>
+                <w:sz w:val="20"/>
+                <w:szCs w:val="20"/>
+              </w:rPr>
+            </w:pPr>
+            <w:r>
+              <w:rPr>
+                <w:sz w:val="20"/>
+                <w:szCs w:val="20"/>
+              </w:rPr>
+              <w:t>+ : switches between cartesian and polar plot type</w:t>
+            </w:r>
+          </w:p>
+          <w:p>
+            <w:pPr>
+              <w:spacing w:after="40"/>
+              <w:rPr>
+                <w:sz w:val="20"/>
+                <w:szCs w:val="20"/>
+              </w:rPr>
+            </w:pPr>
+            <w:r>
+              <w:rPr>
+                <w:i/>
+                <w:iCs/>
+                <w:sz w:val="20"/>
+                <w:szCs w:val="20"/>
+              </w:rPr>
+              <w:t>If polar selected</w:t>
+            </w:r>
+            <w:r>
+              <w:rPr>
+                <w:i/>
+                <w:iCs/>
+                <w:sz w:val="20"/>
+                <w:szCs w:val="20"/>
+              </w:rPr>
+              <w:t>,</w:t>
+            </w:r>
+            <w:r>
+              <w:rPr>
+                <w:i/>
+                <w:iCs/>
+                <w:sz w:val="20"/>
+                <w:szCs w:val="20"/>
+              </w:rPr>
+              <w:t xml:space="preserve"> then </w:t>
+            </w:r>
+            <w:r>
+              <w:rPr>
+                <w:i/>
+                <w:iCs/>
+                <w:sz w:val="20"/>
+                <w:szCs w:val="20"/>
+              </w:rPr>
+              <w:t>X</w:t>
+            </w:r>
+            <w:r>
+              <w:rPr>
+                <w:i/>
+                <w:iCs/>
+                <w:sz w:val="20"/>
+                <w:szCs w:val="20"/>
+              </w:rPr>
+              <w:t xml:space="preserve"> assumed to be in degrees</w:t>
+            </w:r>
+            <w:r>
+              <w:rPr>
+                <w:i/>
+                <w:iCs/>
+                <w:sz w:val="20"/>
+                <w:szCs w:val="20"/>
+              </w:rPr>
+              <w:t xml:space="preserve"> and when prompted select Polar and NOT Rose.</w:t>
+            </w:r>
+          </w:p>
+        </w:tc>
+      </w:tr>
+      <w:tr>
+        <w:tc>
+          <w:tcPr>
+            <w:tcW w:w="4146" w:type="dxa"/>
+          </w:tcPr>
+          <w:p>
+            <w:r>
+              <w:rPr>
+                <w:noProof/>
+              </w:rPr>
+              <w:drawing>
+                <wp:inline distT="0" distB="0" distL="0" distR="0" wp14:anchorId="096DC205" wp14:editId="6BF02B19">
+                  <wp:extent cx="2616835" cy="2095199"/>
+                  <wp:effectExtent l="0" t="0" r="0" b="635"/>
+                  <wp:docPr id="39" name="Picture 39"/>
+                  <wp:cNvGraphicFramePr>
+                    <a:graphicFrameLocks xmlns:a="http://schemas.openxmlformats.org/drawingml/2006/main" noChangeAspect="1"/>
+                  </wp:cNvGraphicFramePr>
+                  <a:graphic xmlns:a="http://schemas.openxmlformats.org/drawingml/2006/main">
+                    <a:graphicData uri="http://schemas.openxmlformats.org/drawingml/2006/picture">
+                      <pic:pic xmlns:pic="http://schemas.openxmlformats.org/drawingml/2006/picture">
+                        <pic:nvPicPr>
+                          <pic:cNvPr id="1" name=""/>
+                          <pic:cNvPicPr/>
+                        </pic:nvPicPr>
+                        <pic:blipFill>
+                          <a:blip r:embed="rId15"/>
+                          <a:stretch>
+                            <a:fillRect/>
+                          </a:stretch>
+                        </pic:blipFill>
+                        <pic:spPr>
+                          <a:xfrm>
+                            <a:off x="0" y="0"/>
+                            <a:ext cx="2632892" cy="2108055"/>
+                          </a:xfrm>
+                          <a:prstGeom prst="rect">
+                            <a:avLst/>
+                          </a:prstGeom>
+                        </pic:spPr>
+                      </pic:pic>
+                    </a:graphicData>
+                  </a:graphic>
+                </wp:inline>
+              </w:drawing>
+            </w:r>
+          </w:p>
+        </w:tc>
+        <w:tc>
+          <w:tcPr>
+            <w:tcW w:w="4914" w:type="dxa"/>
+          </w:tcPr>
+          <w:p>
+            <w:pPr>
+              <w:spacing w:after="40"/>
+              <w:rPr>
+                <w:b/>
+                <w:sz w:val="20"/>
+                <w:szCs w:val="20"/>
+              </w:rPr>
+            </w:pPr>
+            <w:r>
+              <w:rPr>
+                <w:b/>
+                <w:sz w:val="20"/>
+                <w:szCs w:val="20"/>
+              </w:rPr>
+              <w:t>3D</w:t>
+            </w:r>
+            <w:r>
+              <w:rPr>
+                <w:b/>
+                <w:sz w:val="20"/>
+                <w:szCs w:val="20"/>
+              </w:rPr>
+              <w:t>T</w:t>
+            </w:r>
+            <w:r>
+              <w:rPr>
+                <w:b/>
+                <w:sz w:val="20"/>
+                <w:szCs w:val="20"/>
+              </w:rPr>
+              <w:t xml:space="preserve"> </w:t>
+            </w:r>
+            <w:r>
+              <w:rPr>
+                <w:b/>
+                <w:sz w:val="20"/>
+                <w:szCs w:val="20"/>
+              </w:rPr>
+              <w:t>animation</w:t>
+            </w:r>
+          </w:p>
+          <w:p>
+            <w:pPr>
+              <w:spacing w:after="40"/>
+              <w:rPr>
+                <w:sz w:val="20"/>
+                <w:szCs w:val="20"/>
+              </w:rPr>
+            </w:pPr>
+            <w:r>
+              <w:rPr>
+                <w:bCs/>
+                <w:sz w:val="20"/>
+                <w:szCs w:val="20"/>
+              </w:rPr>
+              <w:t>For each selection choose the</w:t>
+            </w:r>
+            <w:r>
+              <w:rPr>
+                <w:b/>
+                <w:sz w:val="20"/>
+                <w:szCs w:val="20"/>
+              </w:rPr>
+              <w:t xml:space="preserve">  </w:t>
+            </w:r>
+            <w:r>
+              <w:rPr>
+                <w:sz w:val="20"/>
+                <w:szCs w:val="20"/>
+              </w:rPr>
+              <w:t>Case, Dataset and Variable to be used.</w:t>
+            </w:r>
+          </w:p>
+          <w:p>
+            <w:pPr>
+              <w:spacing w:after="40"/>
+              <w:rPr>
+                <w:sz w:val="20"/>
+                <w:szCs w:val="20"/>
+              </w:rPr>
+            </w:pPr>
+            <w:r>
+              <w:rPr>
+                <w:sz w:val="20"/>
+                <w:szCs w:val="20"/>
+              </w:rPr>
+              <w:t xml:space="preserve">&gt; </w:t>
+            </w:r>
+            <w:r>
+              <w:rPr>
+                <w:sz w:val="20"/>
+                <w:szCs w:val="20"/>
+              </w:rPr>
+              <w:t xml:space="preserve">Assign selections to the Var, </w:t>
+            </w:r>
+            <w:r>
+              <w:rPr>
+                <w:sz w:val="20"/>
+                <w:szCs w:val="20"/>
+              </w:rPr>
+              <w:t xml:space="preserve">Time, </w:t>
+            </w:r>
+            <w:r>
+              <w:rPr>
+                <w:sz w:val="20"/>
+                <w:szCs w:val="20"/>
+              </w:rPr>
+              <w:t>X and Y buttons</w:t>
+            </w:r>
+          </w:p>
+          <w:p>
+            <w:pPr>
+              <w:spacing w:after="40"/>
+              <w:rPr>
+                <w:sz w:val="20"/>
+                <w:szCs w:val="20"/>
+              </w:rPr>
+            </w:pPr>
+            <w:r>
+              <w:rPr>
+                <w:sz w:val="20"/>
+                <w:szCs w:val="20"/>
+              </w:rPr>
+              <w:t xml:space="preserve">Take care to ensure that the assignments to </w:t>
+            </w:r>
+            <w:r>
+              <w:rPr>
+                <w:sz w:val="20"/>
+                <w:szCs w:val="20"/>
+              </w:rPr>
+              <w:t xml:space="preserve">Time, </w:t>
+            </w:r>
+            <w:r>
+              <w:rPr>
+                <w:sz w:val="20"/>
+                <w:szCs w:val="20"/>
+              </w:rPr>
+              <w:t>X and Y correctly match the dimensions selected for the variable (including any adjustment of the dimension ranges to be used).</w:t>
+            </w:r>
+          </w:p>
+          <w:p>
+            <w:pPr>
+              <w:spacing w:after="40"/>
+              <w:rPr>
+                <w:sz w:val="20"/>
+                <w:szCs w:val="20"/>
+              </w:rPr>
+            </w:pPr>
+            <w:r>
+              <w:rPr>
+                <w:sz w:val="20"/>
+                <w:szCs w:val="20"/>
+              </w:rPr>
+              <w:t>&gt; Select plot type</w:t>
+            </w:r>
+            <w:r>
+              <w:rPr>
+                <w:sz w:val="20"/>
+                <w:szCs w:val="20"/>
+              </w:rPr>
+              <w:t>.</w:t>
+            </w:r>
+          </w:p>
+          <w:p>
+            <w:pPr>
+              <w:spacing w:after="40"/>
+              <w:rPr>
+                <w:sz w:val="20"/>
+                <w:szCs w:val="20"/>
+              </w:rPr>
+            </w:pPr>
+          </w:p>
+          <w:p>
+            <w:pPr>
+              <w:spacing w:after="40"/>
+              <w:rPr>
+                <w:sz w:val="20"/>
+                <w:szCs w:val="20"/>
+              </w:rPr>
+            </w:pPr>
+            <w:r>
+              <w:rPr>
+                <w:sz w:val="20"/>
+                <w:szCs w:val="20"/>
+                <w:u w:val="single"/>
+              </w:rPr>
+              <w:t>Control Buttons</w:t>
+            </w:r>
+            <w:r>
+              <w:rPr>
+                <w:sz w:val="20"/>
+                <w:szCs w:val="20"/>
+              </w:rPr>
+              <w:t>: see 2D</w:t>
+            </w:r>
+            <w:r>
+              <w:rPr>
+                <w:sz w:val="20"/>
+                <w:szCs w:val="20"/>
+              </w:rPr>
+              <w:t>T</w:t>
+            </w:r>
+            <w:r>
+              <w:rPr>
+                <w:sz w:val="20"/>
+                <w:szCs w:val="20"/>
+              </w:rPr>
+              <w:t xml:space="preserve"> plot </w:t>
+            </w:r>
+            <w:r>
+              <w:rPr>
+                <w:sz w:val="20"/>
+                <w:szCs w:val="20"/>
+              </w:rPr>
+              <w:t>above.</w:t>
+            </w:r>
+          </w:p>
+        </w:tc>
+      </w:tr>
+      <w:tr>
+        <w:tc>
+          <w:tcPr>
+            <w:tcW w:w="4146" w:type="dxa"/>
+          </w:tcPr>
+          <w:p>
+            <w:r>
+              <w:t xml:space="preserve"> </w:t>
+            </w:r>
+            <w:r>
+              <w:rPr>
+                <w:noProof/>
+              </w:rPr>
+              <w:drawing>
+                <wp:inline distT="0" distB="0" distL="0" distR="0" wp14:anchorId="7D22011D" wp14:editId="46BC32EB">
+                  <wp:extent cx="2635056" cy="2109788"/>
+                  <wp:effectExtent l="0" t="0" r="0" b="5080"/>
+                  <wp:docPr id="40" name="Picture 40"/>
+                  <wp:cNvGraphicFramePr>
+                    <a:graphicFrameLocks xmlns:a="http://schemas.openxmlformats.org/drawingml/2006/main" noChangeAspect="1"/>
+                  </wp:cNvGraphicFramePr>
+                  <a:graphic xmlns:a="http://schemas.openxmlformats.org/drawingml/2006/main">
+                    <a:graphicData uri="http://schemas.openxmlformats.org/drawingml/2006/picture">
+                      <pic:pic xmlns:pic="http://schemas.openxmlformats.org/drawingml/2006/picture">
+                        <pic:nvPicPr>
+                          <pic:cNvPr id="1" name=""/>
+                          <pic:cNvPicPr/>
+                        </pic:nvPicPr>
+                        <pic:blipFill>
+                          <a:blip r:embed="rId16"/>
+                          <a:stretch>
+                            <a:fillRect/>
+                          </a:stretch>
+                        </pic:blipFill>
+                        <pic:spPr>
+                          <a:xfrm>
+                            <a:off x="0" y="0"/>
                             <a:ext cx="2655974" cy="2126536"/>
                           </a:xfrm>
                           <a:prstGeom prst="rect">
@@ -3953,6 +4108,7 @@
       <w:bookmarkStart w:id="33" w:name="_Hlk41129307"/>
       <w:bookmarkStart w:id="34" w:name="_Hlk503203212"/>
       <w:r>
+        <w:lastRenderedPageBreak/>
         <w:t>Statistics</w:t>
       </w:r>
       <w:bookmarkEnd w:id="32"/>
@@ -4134,7 +4290,7 @@
                     </pic:cNvPicPr>
                   </pic:nvPicPr>
                   <pic:blipFill>
-                    <a:blip r:embed="rId15">
+                    <a:blip r:embed="rId17">
                       <a:extLst>
                         <a:ext uri="{28A0092B-C50C-407E-A947-70E740481C1C}">
                           <a14:useLocalDpi xmlns:a14="http://schemas.microsoft.com/office/drawing/2010/main" val="0"/>
@@ -4263,7 +4419,7 @@
           <w:noProof/>
         </w:rPr>
         <w:drawing>
-          <wp:anchor distT="0" distB="0" distL="114300" distR="114300" simplePos="0" relativeHeight="251673600" behindDoc="0" locked="0" layoutInCell="1" allowOverlap="1" wp14:anchorId="76014E06" wp14:editId="19B79D50">
+          <wp:anchor distT="0" distB="0" distL="114300" distR="114300" simplePos="0" relativeHeight="251673600" behindDoc="0" locked="0" layoutInCell="1" allowOverlap="1" wp14:anchorId="76014E06" wp14:editId="6CADF0B6">
             <wp:simplePos x="0" y="0"/>
             <wp:positionH relativeFrom="column">
               <wp:posOffset>31750</wp:posOffset>
@@ -4286,7 +4442,7 @@
                     <pic:cNvPicPr/>
                   </pic:nvPicPr>
                   <pic:blipFill>
-                    <a:blip r:embed="rId16" cstate="print">
+                    <a:blip r:embed="rId18" cstate="print">
                       <a:extLst>
                         <a:ext uri="{28A0092B-C50C-407E-A947-70E740481C1C}">
                           <a14:useLocalDpi xmlns:a14="http://schemas.microsoft.com/office/drawing/2010/main" val="0"/>
@@ -4382,7 +4538,7 @@
                     <pic:cNvPicPr/>
                   </pic:nvPicPr>
                   <pic:blipFill>
-                    <a:blip r:embed="rId17" cstate="print">
+                    <a:blip r:embed="rId19" cstate="print">
                       <a:extLst>
                         <a:ext uri="{28A0092B-C50C-407E-A947-70E740481C1C}">
                           <a14:useLocalDpi xmlns:a14="http://schemas.microsoft.com/office/drawing/2010/main" val="0"/>
@@ -4483,7 +4639,6 @@
           <w:bCs/>
           <w:noProof/>
         </w:rPr>
-        <w:lastRenderedPageBreak/>
         <w:t>User</w:t>
       </w:r>
       <w:r>
@@ -4592,6 +4747,7 @@
         <w:rPr>
           <w:b/>
         </w:rPr>
+        <w:lastRenderedPageBreak/>
         <w:t>Descriptive</w:t>
       </w:r>
       <w:r>
@@ -4646,7 +4802,7 @@
                     <pic:cNvPicPr/>
                   </pic:nvPicPr>
                   <pic:blipFill>
-                    <a:blip r:embed="rId18">
+                    <a:blip r:embed="rId20">
                       <a:extLst>
                         <a:ext uri="{28A0092B-C50C-407E-A947-70E740481C1C}">
                           <a14:useLocalDpi xmlns:a14="http://schemas.microsoft.com/office/drawing/2010/main" val="0"/>
@@ -4959,11 +5115,7 @@
         <w:t>Clusters</w:t>
       </w:r>
       <w:r>
-        <w:t xml:space="preserve">: The selection process is similar to peaks, where the user defines a threshold, selection method and time between peaks (for method 3). In addition, the cluster interval is defined in days. This is the period of time separating two peaks for them to be no longer considered part of a cluster (e.g. if a sequence of storms occurs every few days they will form a cluster. If there is then a gap of, say, 31 days to the next storm, with a cluster time interval of 30 days this would be considered as part of the next cluster). Once a selection has been made, a plot is generated that shows the peaks for each cluster with a different symbol. The user can either choose a different definition, or accept the definition. Once accepted, the results are </w:t>
-      </w:r>
-      <w:r>
-        <w:lastRenderedPageBreak/>
-        <w:t>added as a new timeseries, with the class of the Data Type that was used as the source timeseries. Two values are stored at the time of each peak in the clusters: the magnitude of the peak; and the number of the cluster to which it belongs (numbered sequentially from the start). This allows the data for individual clusters to be retrieved, if required.</w:t>
+        <w:t>: The selection process is similar to peaks, where the user defines a threshold, selection method and time between peaks (for method 3). In addition, the cluster interval is defined in days. This is the period of time separating two peaks for them to be no longer considered part of a cluster (e.g. if a sequence of storms occurs every few days they will form a cluster. If there is then a gap of, say, 31 days to the next storm, with a cluster time interval of 30 days this would be considered as part of the next cluster). Once a selection has been made, a plot is generated that shows the peaks for each cluster with a different symbol. The user can either choose a different definition, or accept the definition. Once accepted, the results are added as a new timeseries, with the class of the Data Type that was used as the source timeseries. Two values are stored at the time of each peak in the clusters: the magnitude of the peak; and the number of the cluster to which it belongs (numbered sequentially from the start). This allows the data for individual clusters to be retrieved, if required.</w:t>
       </w:r>
     </w:p>
     <w:p>
@@ -4981,7 +5133,11 @@
         <w:t>Extremes</w:t>
       </w:r>
       <w:r>
-        <w:t xml:space="preserve">: The selection process is similar to peaks, where the user defines a threshold, selection method and time between peaks (for method 3). A figure is generated with two plots. The left-hand plot shows the peaks for the defined threshold and the right hand plots shows the mean excess above the threshold (circles), the 95% confidence interval (dotted red lines) and the number of peaks (vertical bars + right hand axis) as a function of threshold. This plot can be used to help identify a suitable threshold for the peak-over-threshold extremes analysis method. The user can either choose a different definition, or accept the definition. Once accepted, the user is prompted to select a plot type. Options are: None; Type 1 – a single return period plot; Type 2 – a composite plot showing the probability, quantile, return period and density plots. See Coles </w:t>
+        <w:t xml:space="preserve">: The selection process is similar to peaks, where the user defines a threshold, selection method and time between peaks (for method 3). A figure is generated with two plots. The left-hand plot shows the peaks for the defined threshold and the right hand plots shows the mean excess above the threshold (circles), the 95% confidence interval (dotted red lines) </w:t>
+      </w:r>
+      <w:r>
+        <w:lastRenderedPageBreak/>
+        <w:t xml:space="preserve">and the number of peaks (vertical bars + right hand axis) as a function of threshold. This plot can be used to help identify a suitable threshold for the peak-over-threshold extremes analysis method. The user can either choose a different definition, or accept the definition. Once accepted, the user is prompted to select a plot type. Options are: None; Type 1 – a single return period plot; Type 2 – a composite plot showing the probability, quantile, return period and density plots. See Coles </w:t>
       </w:r>
       <w:r>
         <w:fldChar w:fldCharType="begin"/>
@@ -5280,56 +5436,28 @@
         <w:rPr>
           <w:bCs/>
         </w:rPr>
-        <w:t xml:space="preserve">The Hurst parameter H is a measure of the extent of long-range dependence in a time series (while it has another meaning in the context of self-similar processes). H takes on values from 0 to 1. A value of 0.5 indicates the absence of long-range dependence. The closer H is to 1, the greater the degree of persistence or long-range dependence. H less </w:t>
-      </w:r>
-      <w:proofErr w:type="spellStart"/>
-      <w:r>
+        <w:t>The Hurst parameter H is a measure of the extent of long-range dependence in a time series (while it has another meaning in the context of self-similar processes). H takes on values from 0 to 1. A value of 0.5 indicates the absence of long-range dependence. The closer H is to 1, the greater the degree of persistence or long-range dependence. H less that 0.5 corresponds to a lack of persistence, which as the opposite of LRD indicates strong negative correlation so that the process fluctuates violently.   H is also directly related to fractal dimension, D, where 1 &lt; D &lt; 2, such that D = 2 - H.</w:t>
+      </w:r>
+    </w:p>
+    <w:p>
+      <w:pPr>
+        <w:ind w:left="720"/>
         <w:rPr>
           <w:bCs/>
         </w:rPr>
-        <w:t>that</w:t>
-      </w:r>
-      <w:proofErr w:type="spellEnd"/>
+      </w:pPr>
       <w:r>
         <w:rPr>
           <w:bCs/>
         </w:rPr>
-        <w:t xml:space="preserve"> 0.5 corresponds to a lack of persistence, which as the opposite of LRD indicates strong negative correlation so that the process fluctuates violently.   H is also directly related to fractal dimension, D, where 1 &lt; D &lt; 2, such that D = 2 - H.</w:t>
-      </w:r>
-    </w:p>
-    <w:p>
-      <w:pPr>
-        <w:ind w:left="720"/>
+        <w:t xml:space="preserve">This is experimental code </w:t>
+      </w:r>
+      <w:bookmarkStart w:id="39" w:name="_Hlk110430202"/>
+      <w:r>
         <w:rPr>
           <w:bCs/>
         </w:rPr>
-      </w:pPr>
-      <w:r>
-        <w:rPr>
-          <w:bCs/>
-        </w:rPr>
-        <w:t xml:space="preserve">This is experimental code </w:t>
-      </w:r>
-      <w:bookmarkStart w:id="39" w:name="_Hlk110430202"/>
-      <w:r>
-        <w:rPr>
-          <w:bCs/>
-        </w:rPr>
-        <w:t>(for code see .../</w:t>
-      </w:r>
-      <w:proofErr w:type="spellStart"/>
-      <w:r>
-        <w:rPr>
-          <w:bCs/>
-        </w:rPr>
-        <w:t>muitoolbox</w:t>
-      </w:r>
-      <w:proofErr w:type="spellEnd"/>
-      <w:r>
-        <w:rPr>
-          <w:bCs/>
-        </w:rPr>
-        <w:t>/</w:t>
+        <w:t>(for code see .../muitoolbox/</w:t>
       </w:r>
       <w:proofErr w:type="spellStart"/>
       <w:r>
@@ -5887,11 +6015,7 @@
         <w:t xml:space="preserve"> folder  and </w:t>
       </w:r>
       <w:r>
-        <w:t xml:space="preserve">illustrates the workflow to produce a clusters plot. Some code in the header (commented out) shows how to get a time series using the handles passed </w:t>
-      </w:r>
-      <w:r>
-        <w:lastRenderedPageBreak/>
-        <w:t>to the function (</w:t>
+        <w:t>illustrates the workflow to produce a clusters plot. Some code in the header (commented out) shows how to get a time series using the handles passed to the function (</w:t>
       </w:r>
       <w:proofErr w:type="spellStart"/>
       <w:r>
@@ -6009,7 +6133,11 @@
         <w:t xml:space="preserve">they </w:t>
       </w:r>
       <w:r>
-        <w:t xml:space="preserve">are clipped to a time-period that is common to both, or any user defined interval that lies within this clipped period. The statistics (mean, standard deviation, correlation coefficient and centred root mean square error) are computed, normalized using the reference standard deviation and plotted on a polar Taylor diagram </w:t>
+        <w:t xml:space="preserve">are clipped to a time-period that is common to both, or any </w:t>
+      </w:r>
+      <w:r>
+        <w:lastRenderedPageBreak/>
+        <w:t xml:space="preserve">user defined interval that lies within this clipped period. The statistics (mean, standard deviation, correlation coefficient and centred root mean square error) are computed, normalized using the reference standard deviation and plotted on a polar Taylor diagram </w:t>
       </w:r>
       <w:r>
         <w:fldChar w:fldCharType="begin"/>
@@ -6175,7 +6303,7 @@
                     <pic:cNvPicPr/>
                   </pic:nvPicPr>
                   <pic:blipFill>
-                    <a:blip r:embed="rId19" cstate="print">
+                    <a:blip r:embed="rId21" cstate="print">
                       <a:extLst>
                         <a:ext uri="{28A0092B-C50C-407E-A947-70E740481C1C}">
                           <a14:useLocalDpi xmlns:a14="http://schemas.microsoft.com/office/drawing/2010/main" val="0"/>
@@ -6228,15 +6356,7 @@
         <w:t xml:space="preserve"> </w:t>
       </w:r>
       <w:r>
-        <w:t xml:space="preserve">As further points are added to the plot, this selection remains unchanged (i.e. the skill score is or is not included). To reset the </w:t>
-      </w:r>
-      <w:proofErr w:type="gramStart"/>
-      <w:r>
-        <w:t>option</w:t>
-      </w:r>
-      <w:proofErr w:type="gramEnd"/>
-      <w:r>
-        <w:t xml:space="preserve"> it is necessary to close and reopen the Statistics UI.</w:t>
+        <w:t>As further points are added to the plot, this selection remains unchanged (i.e. the skill score is or is not included). To reset the option it is necessary to close and reopen the Statistics UI.</w:t>
       </w:r>
       <w:r>
         <w:t xml:space="preserve"> </w:t>
@@ -6264,7 +6384,7 @@
           <w:noProof/>
         </w:rPr>
         <w:drawing>
-          <wp:anchor distT="0" distB="0" distL="114300" distR="114300" simplePos="0" relativeHeight="251683840" behindDoc="0" locked="0" layoutInCell="1" allowOverlap="1" wp14:anchorId="31A940D7" wp14:editId="161AB5A8">
+          <wp:anchor distT="0" distB="0" distL="114300" distR="114300" simplePos="0" relativeHeight="251683840" behindDoc="0" locked="0" layoutInCell="1" allowOverlap="1" wp14:anchorId="31A940D7" wp14:editId="02901623">
             <wp:simplePos x="0" y="0"/>
             <wp:positionH relativeFrom="margin">
               <wp:align>left</wp:align>
@@ -6287,7 +6407,7 @@
                     <pic:cNvPicPr/>
                   </pic:nvPicPr>
                   <pic:blipFill>
-                    <a:blip r:embed="rId20" cstate="print">
+                    <a:blip r:embed="rId22" cstate="print">
                       <a:extLst>
                         <a:ext uri="{28A0092B-C50C-407E-A947-70E740481C1C}">
                           <a14:useLocalDpi xmlns:a14="http://schemas.microsoft.com/office/drawing/2010/main" val="0"/>
@@ -6463,7 +6583,7 @@
                           </pic:cNvPicPr>
                         </pic:nvPicPr>
                         <pic:blipFill>
-                          <a:blip r:embed="rId21">
+                          <a:blip r:embed="rId23">
                             <a:extLst>
                               <a:ext uri="{28A0092B-C50C-407E-A947-70E740481C1C}">
                                 <a14:useLocalDpi xmlns:a14="http://schemas.microsoft.com/office/drawing/2010/main" val="0"/>
@@ -6525,7 +6645,7 @@
                           <pic:cNvPicPr/>
                         </pic:nvPicPr>
                         <pic:blipFill>
-                          <a:blip r:embed="rId22"/>
+                          <a:blip r:embed="rId24"/>
                           <a:stretch>
                             <a:fillRect/>
                           </a:stretch>
@@ -6598,7 +6718,7 @@
                     <pic:cNvPicPr/>
                   </pic:nvPicPr>
                   <pic:blipFill>
-                    <a:blip r:embed="rId23" cstate="print">
+                    <a:blip r:embed="rId25" cstate="print">
                       <a:extLst>
                         <a:ext uri="{28A0092B-C50C-407E-A947-70E740481C1C}">
                           <a14:useLocalDpi xmlns:a14="http://schemas.microsoft.com/office/drawing/2010/main" val="0"/>
@@ -6742,7 +6862,7 @@
                     <pic:cNvPicPr/>
                   </pic:nvPicPr>
                   <pic:blipFill>
-                    <a:blip r:embed="rId24" cstate="print">
+                    <a:blip r:embed="rId26" cstate="print">
                       <a:extLst>
                         <a:ext uri="{28A0092B-C50C-407E-A947-70E740481C1C}">
                           <a14:useLocalDpi xmlns:a14="http://schemas.microsoft.com/office/drawing/2010/main" val="0"/>
@@ -6832,15 +6952,7 @@
         <w:t>tab allows the user to</w:t>
       </w:r>
       <w:r>
-        <w:t xml:space="preserve"> compute selected simple statistics of a timeseries variable for the intervals between the times recorded in another timeseries. For </w:t>
-      </w:r>
-      <w:proofErr w:type="gramStart"/>
-      <w:r>
-        <w:t>example</w:t>
-      </w:r>
-      <w:proofErr w:type="gramEnd"/>
-      <w:r>
-        <w:t xml:space="preserve"> the mean wave energy between beach profile surveys.</w:t>
+        <w:t xml:space="preserve"> compute selected simple statistics of a timeseries variable for the intervals between the times recorded in another timeseries. For example the mean wave energy between beach profile surveys.</w:t>
       </w:r>
     </w:p>
     <w:p>
@@ -6877,7 +6989,7 @@
                     <pic:cNvPicPr/>
                   </pic:nvPicPr>
                   <pic:blipFill>
-                    <a:blip r:embed="rId25">
+                    <a:blip r:embed="rId27">
                       <a:extLst>
                         <a:ext uri="{28A0092B-C50C-407E-A947-70E740481C1C}">
                           <a14:useLocalDpi xmlns:a14="http://schemas.microsoft.com/office/drawing/2010/main" val="0"/>
@@ -7275,7 +7387,7 @@
           <w:noProof/>
         </w:rPr>
         <w:drawing>
-          <wp:anchor distT="0" distB="0" distL="114300" distR="114300" simplePos="0" relativeHeight="251676672" behindDoc="0" locked="0" layoutInCell="1" allowOverlap="1" wp14:anchorId="2587ECEA" wp14:editId="2484CF8A">
+          <wp:anchor distT="0" distB="0" distL="114300" distR="114300" simplePos="0" relativeHeight="251676672" behindDoc="0" locked="0" layoutInCell="1" allowOverlap="1" wp14:anchorId="2587ECEA" wp14:editId="19919F11">
             <wp:simplePos x="0" y="0"/>
             <wp:positionH relativeFrom="column">
               <wp:posOffset>-52387</wp:posOffset>
@@ -7298,7 +7410,7 @@
                     <pic:cNvPicPr/>
                   </pic:nvPicPr>
                   <pic:blipFill>
-                    <a:blip r:embed="rId26" cstate="print">
+                    <a:blip r:embed="rId28" cstate="print">
                       <a:extLst>
                         <a:ext uri="{28A0092B-C50C-407E-A947-70E740481C1C}">
                           <a14:useLocalDpi xmlns:a14="http://schemas.microsoft.com/office/drawing/2010/main" val="0"/>
@@ -7416,7 +7528,7 @@
         </w:rPr>
         <w:lastRenderedPageBreak/>
         <w:drawing>
-          <wp:anchor distT="0" distB="0" distL="114300" distR="114300" simplePos="0" relativeHeight="251677696" behindDoc="0" locked="0" layoutInCell="1" allowOverlap="1" wp14:anchorId="583032D6" wp14:editId="52766EC8">
+          <wp:anchor distT="0" distB="0" distL="114300" distR="114300" simplePos="0" relativeHeight="251677696" behindDoc="0" locked="0" layoutInCell="1" allowOverlap="1" wp14:anchorId="583032D6" wp14:editId="6E8C5B25">
             <wp:simplePos x="0" y="0"/>
             <wp:positionH relativeFrom="column">
               <wp:posOffset>-71755</wp:posOffset>
@@ -7439,7 +7551,7 @@
                     <pic:cNvPicPr/>
                   </pic:nvPicPr>
                   <pic:blipFill>
-                    <a:blip r:embed="rId27" cstate="print">
+                    <a:blip r:embed="rId29" cstate="print">
                       <a:extLst>
                         <a:ext uri="{28A0092B-C50C-407E-A947-70E740481C1C}">
                           <a14:useLocalDpi xmlns:a14="http://schemas.microsoft.com/office/drawing/2010/main" val="0"/>
@@ -7517,7 +7629,7 @@
           <w:noProof/>
         </w:rPr>
         <w:drawing>
-          <wp:anchor distT="0" distB="0" distL="114300" distR="114300" simplePos="0" relativeHeight="251678720" behindDoc="0" locked="0" layoutInCell="1" allowOverlap="1" wp14:anchorId="4BDD91EE" wp14:editId="7788B436">
+          <wp:anchor distT="0" distB="0" distL="114300" distR="114300" simplePos="0" relativeHeight="251678720" behindDoc="0" locked="0" layoutInCell="1" allowOverlap="1" wp14:anchorId="4BDD91EE" wp14:editId="529D106F">
             <wp:simplePos x="0" y="0"/>
             <wp:positionH relativeFrom="margin">
               <wp:posOffset>-635</wp:posOffset>
@@ -7540,7 +7652,7 @@
                     <pic:cNvPicPr/>
                   </pic:nvPicPr>
                   <pic:blipFill>
-                    <a:blip r:embed="rId28" cstate="print">
+                    <a:blip r:embed="rId30" cstate="print">
                       <a:extLst>
                         <a:ext uri="{28A0092B-C50C-407E-A947-70E740481C1C}">
                           <a14:useLocalDpi xmlns:a14="http://schemas.microsoft.com/office/drawing/2010/main" val="0"/>
@@ -8741,7 +8853,7 @@
       <w:r>
         <w:t xml:space="preserve">Abramov V and Khan M K, 2017, A Practical Guide to Market Risk Model Validations (Part II - VaR Estimation). p. 70, </w:t>
       </w:r>
-      <w:hyperlink r:id="rId29" w:history="1">
+      <w:hyperlink r:id="rId31" w:history="1">
         <w:r>
           <w:rPr>
             <w:rStyle w:val="Hyperlink"/>
@@ -8807,7 +8919,7 @@
       <w:r>
         <w:t xml:space="preserve">Morales R, Di Matteo T, Gramatica R and Aste T, 2012, Dynamical generalized Hurst exponent as a tool to monitor unstable periods in financial time series. Physica A: Statistical Mechanics and its Applications, 391 (11), pp. 3180-3189, </w:t>
       </w:r>
-      <w:hyperlink r:id="rId30" w:history="1">
+      <w:hyperlink r:id="rId32" w:history="1">
         <w:r>
           <w:rPr>
             <w:rStyle w:val="Hyperlink"/>
@@ -8851,8 +8963,8 @@
       </w:r>
     </w:p>
     <w:sectPr>
-      <w:headerReference w:type="default" r:id="rId31"/>
-      <w:footerReference w:type="default" r:id="rId32"/>
+      <w:headerReference w:type="default" r:id="rId33"/>
+      <w:footerReference w:type="default" r:id="rId34"/>
       <w:pgSz w:w="11906" w:h="16838"/>
       <w:pgMar w:top="1701" w:right="1418" w:bottom="1134" w:left="1418" w:header="709" w:footer="397" w:gutter="0"/>
       <w:pgBorders w:offsetFrom="page">

</xml_diff>

<commit_message>
Update a manual template
Updated template for Section 3 to explain use of classrec when running Apps from the command line
</commit_message>
<xml_diff>
--- a/muiAppDocs/Section templates/Sec3.0_App_Menus.docx
+++ b/muiAppDocs/Section templates/Sec3.0_App_Menus.docx
@@ -234,11 +234,13 @@
       </w:pPr>
       <w:bookmarkStart w:id="6" w:name="_Toc462590132"/>
       <w:bookmarkStart w:id="7" w:name="_Toc58851116"/>
+      <w:bookmarkStart w:id="8" w:name="_Ref183339781"/>
       <w:r>
         <w:t>Project</w:t>
       </w:r>
       <w:bookmarkEnd w:id="6"/>
       <w:bookmarkEnd w:id="7"/>
+      <w:bookmarkEnd w:id="8"/>
     </w:p>
     <w:p>
       <w:r>
@@ -293,7 +295,7 @@
       </w:r>
     </w:p>
     <w:p>
-      <w:bookmarkStart w:id="8" w:name="_Hlk153710681"/>
+      <w:bookmarkStart w:id="9" w:name="_Hlk153710681"/>
       <w:r>
         <w:rPr>
           <w:i/>
@@ -304,7 +306,7 @@
       <w:r>
         <w:t>: edit a data set</w:t>
       </w:r>
-      <w:bookmarkEnd w:id="8"/>
+      <w:bookmarkEnd w:id="9"/>
       <w:r>
         <w:t>. Initialises a data selection UI to define the record to be edited and then lists the variable in a table so that values can be edited. The user can also limit the data set retrieved based on the variable range and the independent variable (X) or time. This can be useful in making specific edits (eg all values over a threshold or values within a date range).</w:t>
       </w:r>
@@ -633,15 +635,15 @@
       <w:pPr>
         <w:pStyle w:val="Heading2"/>
       </w:pPr>
-      <w:bookmarkStart w:id="9" w:name="_Ref459627191"/>
-      <w:bookmarkStart w:id="10" w:name="_Toc462590133"/>
-      <w:bookmarkStart w:id="11" w:name="_Toc58851117"/>
+      <w:bookmarkStart w:id="10" w:name="_Ref459627191"/>
+      <w:bookmarkStart w:id="11" w:name="_Toc462590133"/>
+      <w:bookmarkStart w:id="12" w:name="_Toc58851117"/>
       <w:r>
         <w:t>Setup</w:t>
       </w:r>
-      <w:bookmarkEnd w:id="9"/>
       <w:bookmarkEnd w:id="10"/>
       <w:bookmarkEnd w:id="11"/>
+      <w:bookmarkEnd w:id="12"/>
     </w:p>
     <w:p>
       <w:r>
@@ -649,9 +651,9 @@
       </w:r>
     </w:p>
     <w:p>
-      <w:bookmarkStart w:id="12" w:name="_Hlk498199981"/>
-      <w:bookmarkStart w:id="13" w:name="_Hlk498199488"/>
-      <w:bookmarkStart w:id="14" w:name="_Hlk503693290"/>
+      <w:bookmarkStart w:id="13" w:name="_Hlk498199981"/>
+      <w:bookmarkStart w:id="14" w:name="_Hlk498199488"/>
+      <w:bookmarkStart w:id="15" w:name="_Hlk503693290"/>
       <w:r>
         <w:rPr>
           <w:i/>
@@ -659,7 +661,7 @@
         </w:rPr>
         <w:t>Setup&gt;</w:t>
       </w:r>
-      <w:bookmarkEnd w:id="12"/>
+      <w:bookmarkEnd w:id="13"/>
       <w:r>
         <w:rPr>
           <w:i/>
@@ -670,162 +672,168 @@
       <w:r>
         <w:t xml:space="preserve">: dialog with sub-menu options to Load,  </w:t>
       </w:r>
-      <w:bookmarkEnd w:id="13"/>
+      <w:bookmarkEnd w:id="14"/>
       <w:r>
         <w:t>Add, Delete, Quality Control. The availability of these options may vary depending on what is defined in the data specific format file.</w:t>
       </w:r>
     </w:p>
     <w:p>
-      <w:bookmarkStart w:id="15" w:name="_Hlk503699883"/>
-      <w:bookmarkEnd w:id="14"/>
-      <w:r>
-        <w:t xml:space="preserve">Select one or more files to load. Once added the current set of variables can be viewed using the </w:t>
+      <w:bookmarkStart w:id="16" w:name="_Hlk503699883"/>
+      <w:bookmarkEnd w:id="15"/>
+      <w:r>
+        <w:t>Select one or more files to load. When the data has been loaded, the user is prompted to provide a description of the data set (</w:t>
+      </w:r>
+      <w:r>
+        <w:t>case</w:t>
+      </w:r>
+      <w:r>
+        <w:t xml:space="preserve">) and is listed on the </w:t>
       </w:r>
       <w:r>
         <w:rPr>
           <w:i/>
           <w:color w:val="565321" w:themeColor="accent2" w:themeShade="80"/>
         </w:rPr>
-        <w:t>Inputs</w:t>
-      </w:r>
-      <w:r>
-        <w:t xml:space="preserve"> tab. When the data has been loaded, the user is prompted to provide a description of the data set (</w:t>
-      </w:r>
-      <w:r>
-        <w:t>case</w:t>
-      </w:r>
-      <w:r>
-        <w:t xml:space="preserve">) and is listed on the </w:t>
+        <w:t>Cases</w:t>
+      </w:r>
+      <w:r>
+        <w:t xml:space="preserve"> tab.</w:t>
+      </w:r>
+    </w:p>
+    <w:p>
+      <w:r>
+        <w:rPr>
+          <w:i/>
+          <w:color w:val="7B2520" w:themeColor="accent3" w:themeShade="BF"/>
+        </w:rPr>
+        <w:t>Setup&gt;Import data&gt; Load data</w:t>
+      </w:r>
+      <w:r>
+        <w:t>: prompts for file format to be loaded. The options available vary with Data type</w:t>
+      </w:r>
+      <w:bookmarkStart w:id="17" w:name="_Hlk71994047"/>
+      <w:r>
+        <w:t xml:space="preserve">. The data is then </w:t>
+      </w:r>
+      <w:r>
+        <w:t>load</w:t>
+      </w:r>
+      <w:r>
+        <w:t xml:space="preserve">ed </w:t>
+      </w:r>
+      <w:r>
+        <w:t xml:space="preserve">and </w:t>
+      </w:r>
+      <w:r>
+        <w:t xml:space="preserve">the user is </w:t>
+      </w:r>
+      <w:r>
+        <w:t>prompt</w:t>
+      </w:r>
+      <w:r>
+        <w:t>ed</w:t>
+      </w:r>
+      <w:r>
+        <w:t xml:space="preserve"> for a description (working title) for the data set.</w:t>
+      </w:r>
+    </w:p>
+    <w:p>
+      <w:r>
+        <w:rPr>
+          <w:i/>
+          <w:color w:val="7B2520" w:themeColor="accent3" w:themeShade="BF"/>
+        </w:rPr>
+        <w:t>Setup&gt;Import data &gt; Add data</w:t>
+      </w:r>
+      <w:r>
+        <w:t xml:space="preserve">: prompts </w:t>
+      </w:r>
+      <w:bookmarkEnd w:id="17"/>
+      <w:r>
+        <w:t>for file to be added (only one file at a time can be added) and the Case to use (if more than one Case). Only files with the format used to create the data set can be used to Add data to a data record and this is selected when the first file is loaded using the Load menu option.</w:t>
+      </w:r>
+    </w:p>
+    <w:p>
+      <w:r>
+        <w:rPr>
+          <w:i/>
+          <w:color w:val="7B2520" w:themeColor="accent3" w:themeShade="BF"/>
+        </w:rPr>
+        <w:t>Setup&gt;Import data &gt; Delete data</w:t>
+      </w:r>
+      <w:r>
+        <w:t>: prompts for Case from which some part of the data is to be deleted.</w:t>
+      </w:r>
+    </w:p>
+    <w:p>
+      <w:r>
+        <w:rPr>
+          <w:i/>
+          <w:color w:val="7B2520" w:themeColor="accent3" w:themeShade="BF"/>
+        </w:rPr>
+        <w:t>Setup&gt;Import data &gt; Data QC</w:t>
+      </w:r>
+      <w:r>
+        <w:t>: runs a series of checks on the data. This is only available if defined for the specific data format.</w:t>
+      </w:r>
+    </w:p>
+    <w:p>
+      <w:r>
+        <w:rPr>
+          <w:i/>
+          <w:color w:val="7B2520" w:themeColor="accent3" w:themeShade="BF"/>
+        </w:rPr>
+        <w:t>Setup&gt; Input Parameters</w:t>
+      </w:r>
+      <w:r>
+        <w:rPr>
+          <w:iCs/>
+        </w:rPr>
+        <w:t>:</w:t>
+      </w:r>
+      <w:r>
+        <w:rPr>
+          <w:i/>
+          <w:color w:val="7B2520" w:themeColor="accent3" w:themeShade="BF"/>
+        </w:rPr>
+        <w:t xml:space="preserve"> </w:t>
+      </w:r>
+      <w:r>
+        <w:t>enter and edit the specified model parameters.</w:t>
+      </w:r>
+      <w:r>
+        <w:t xml:space="preserve"> </w:t>
+      </w:r>
+      <w:r>
+        <w:t xml:space="preserve">Once added the current set of variables can be viewed using the </w:t>
       </w:r>
       <w:r>
         <w:rPr>
           <w:i/>
           <w:color w:val="565321" w:themeColor="accent2" w:themeShade="80"/>
         </w:rPr>
-        <w:t>Cases</w:t>
+        <w:t>Inputs</w:t>
       </w:r>
       <w:r>
         <w:t xml:space="preserve"> tab.</w:t>
       </w:r>
     </w:p>
     <w:p>
+      <w:bookmarkStart w:id="18" w:name="_Hlk506745047"/>
+      <w:bookmarkEnd w:id="16"/>
       <w:r>
         <w:rPr>
           <w:i/>
           <w:color w:val="7B2520" w:themeColor="accent3" w:themeShade="BF"/>
         </w:rPr>
-        <w:t>Setup&gt;Import data&gt; Load data</w:t>
-      </w:r>
-      <w:r>
-        <w:t>: prompts for file format to be loaded. The options available vary with Data type</w:t>
-      </w:r>
-      <w:bookmarkStart w:id="16" w:name="_Hlk71994047"/>
-      <w:r>
-        <w:t xml:space="preserve">. The data is then </w:t>
-      </w:r>
-      <w:r>
-        <w:t>load</w:t>
-      </w:r>
-      <w:r>
-        <w:t xml:space="preserve">ed </w:t>
-      </w:r>
-      <w:r>
-        <w:t xml:space="preserve">and </w:t>
-      </w:r>
-      <w:r>
-        <w:t xml:space="preserve">the user is </w:t>
-      </w:r>
-      <w:r>
-        <w:t>prompt</w:t>
-      </w:r>
-      <w:r>
-        <w:t>ed</w:t>
-      </w:r>
-      <w:r>
-        <w:t xml:space="preserve"> for a description (working title) for the data set.</w:t>
-      </w:r>
-    </w:p>
-    <w:p>
+        <w:t>Setup&gt;Input Data</w:t>
+      </w:r>
+      <w:bookmarkEnd w:id="18"/>
       <w:r>
         <w:rPr>
           <w:i/>
           <w:color w:val="7B2520" w:themeColor="accent3" w:themeShade="BF"/>
         </w:rPr>
-        <w:t>Setup&gt;Import data &gt; Add data</w:t>
-      </w:r>
-      <w:r>
-        <w:t xml:space="preserve">: prompts </w:t>
-      </w:r>
-      <w:bookmarkEnd w:id="16"/>
-      <w:r>
-        <w:t>for file to be added (only one file at a time can be added) and the Case to use (if more than one Case). Only files with the format used to create the data set can be used to Add data to a data record and this is selected when the first file is loaded using the Load menu option.</w:t>
-      </w:r>
-    </w:p>
-    <w:p>
-      <w:r>
-        <w:rPr>
-          <w:i/>
-          <w:color w:val="7B2520" w:themeColor="accent3" w:themeShade="BF"/>
-        </w:rPr>
-        <w:t>Setup&gt;Import data &gt; Delete data</w:t>
-      </w:r>
-      <w:r>
-        <w:t>: prompts for Case from which some part of the data is to be deleted.</w:t>
-      </w:r>
-    </w:p>
-    <w:p>
-      <w:r>
-        <w:rPr>
-          <w:i/>
-          <w:color w:val="7B2520" w:themeColor="accent3" w:themeShade="BF"/>
-        </w:rPr>
-        <w:t>Setup&gt;Import data &gt; Data QC</w:t>
-      </w:r>
-      <w:r>
-        <w:t>: runs a series of checks on the data. This is only available if defined for the specific data format.</w:t>
-      </w:r>
-    </w:p>
-    <w:p>
-      <w:r>
-        <w:rPr>
-          <w:i/>
-          <w:color w:val="7B2520" w:themeColor="accent3" w:themeShade="BF"/>
-        </w:rPr>
-        <w:t>Setup&gt; Input Parameters</w:t>
-      </w:r>
-      <w:r>
-        <w:rPr>
-          <w:iCs/>
-        </w:rPr>
-        <w:t>:</w:t>
-      </w:r>
-      <w:r>
-        <w:rPr>
-          <w:i/>
-          <w:color w:val="7B2520" w:themeColor="accent3" w:themeShade="BF"/>
-        </w:rPr>
-        <w:t xml:space="preserve"> </w:t>
-      </w:r>
-      <w:r>
-        <w:t>enter and edit the specified model parameters.</w:t>
-      </w:r>
-    </w:p>
-    <w:p>
-      <w:bookmarkStart w:id="17" w:name="_Hlk506745047"/>
-      <w:bookmarkEnd w:id="15"/>
-      <w:r>
-        <w:rPr>
-          <w:i/>
-          <w:color w:val="7B2520" w:themeColor="accent3" w:themeShade="BF"/>
-        </w:rPr>
-        <w:t>Setup&gt;Input Data</w:t>
-      </w:r>
-      <w:bookmarkEnd w:id="17"/>
-      <w:r>
-        <w:rPr>
-          <w:i/>
-          <w:color w:val="7B2520" w:themeColor="accent3" w:themeShade="BF"/>
-        </w:rPr>
         <w:t>&gt;Model Constants</w:t>
       </w:r>
       <w:r>
@@ -837,24 +845,24 @@
       <w:pPr>
         <w:pStyle w:val="Heading2"/>
       </w:pPr>
-      <w:bookmarkStart w:id="18" w:name="_Toc462590134"/>
-      <w:bookmarkStart w:id="19" w:name="_Ref505163265"/>
-      <w:bookmarkStart w:id="20" w:name="_Ref505163434"/>
-      <w:bookmarkStart w:id="21" w:name="_Ref505187940"/>
-      <w:bookmarkStart w:id="22" w:name="_Ref506962523"/>
-      <w:bookmarkStart w:id="23" w:name="_Toc58851118"/>
-      <w:bookmarkStart w:id="24" w:name="_Ref76228406"/>
+      <w:bookmarkStart w:id="19" w:name="_Toc462590134"/>
+      <w:bookmarkStart w:id="20" w:name="_Ref505163265"/>
+      <w:bookmarkStart w:id="21" w:name="_Ref505163434"/>
+      <w:bookmarkStart w:id="22" w:name="_Ref505187940"/>
+      <w:bookmarkStart w:id="23" w:name="_Ref506962523"/>
+      <w:bookmarkStart w:id="24" w:name="_Toc58851118"/>
+      <w:bookmarkStart w:id="25" w:name="_Ref76228406"/>
       <w:r>
         <w:lastRenderedPageBreak/>
         <w:t>Run</w:t>
       </w:r>
-      <w:bookmarkEnd w:id="18"/>
       <w:bookmarkEnd w:id="19"/>
       <w:bookmarkEnd w:id="20"/>
       <w:bookmarkEnd w:id="21"/>
       <w:bookmarkEnd w:id="22"/>
       <w:bookmarkEnd w:id="23"/>
       <w:bookmarkEnd w:id="24"/>
+      <w:bookmarkEnd w:id="25"/>
     </w:p>
     <w:p>
       <w:r>
@@ -885,14 +893,14 @@
       </w:r>
     </w:p>
     <w:p>
-      <w:bookmarkStart w:id="25" w:name="_Hlk505163518"/>
-      <w:bookmarkStart w:id="26" w:name="_Hlk505342330"/>
+      <w:bookmarkStart w:id="26" w:name="_Hlk505163518"/>
+      <w:bookmarkStart w:id="27" w:name="_Hlk505342330"/>
       <w:r>
         <w:rPr>
           <w:noProof/>
         </w:rPr>
         <w:drawing>
-          <wp:anchor distT="0" distB="0" distL="114300" distR="114300" simplePos="0" relativeHeight="251666432" behindDoc="0" locked="0" layoutInCell="1" allowOverlap="1" wp14:anchorId="703D27DE" wp14:editId="67F87891">
+          <wp:anchor distT="0" distB="0" distL="114300" distR="114300" simplePos="0" relativeHeight="251666432" behindDoc="0" locked="0" layoutInCell="1" allowOverlap="1" wp14:anchorId="703D27DE" wp14:editId="69D0B3DC">
             <wp:simplePos x="0" y="0"/>
             <wp:positionH relativeFrom="margin">
               <wp:align>right</wp:align>
@@ -951,11 +959,11 @@
       <w:r>
         <w:t xml:space="preserve">: </w:t>
       </w:r>
-      <w:bookmarkEnd w:id="25"/>
+      <w:bookmarkEnd w:id="26"/>
       <w:r>
         <w:t xml:space="preserve">data that has been added (either as data or modelled values) can be used to derive new variables. </w:t>
       </w:r>
-      <w:bookmarkEnd w:id="26"/>
+      <w:bookmarkEnd w:id="27"/>
       <w:r>
         <w:t xml:space="preserve">The UI allows the user to select data and use a chosen selection of data/variable/range to define either a Variable, XYZ dimension, or Time. Each data set is sampled for the defined data range. If the data set being sampled includes </w:t>
       </w:r>
@@ -1856,7 +1864,7 @@
           <w:noProof/>
         </w:rPr>
       </w:pPr>
-      <w:bookmarkStart w:id="27" w:name="_Hlk89076579"/>
+      <w:bookmarkStart w:id="28" w:name="_Hlk89076579"/>
       <w:r>
         <w:rPr>
           <w:noProof/>
@@ -1885,7 +1893,7 @@
         <w:t>XX</w:t>
       </w:r>
     </w:p>
-    <w:bookmarkEnd w:id="27"/>
+    <w:bookmarkEnd w:id="28"/>
     <w:p/>
     <w:p>
       <w:pPr>
@@ -1922,14 +1930,14 @@
       <w:pPr>
         <w:pStyle w:val="Heading3"/>
       </w:pPr>
-      <w:bookmarkStart w:id="28" w:name="_Ref76228416"/>
+      <w:bookmarkStart w:id="29" w:name="_Ref76228416"/>
       <w:r>
         <w:t>Plotting</w:t>
       </w:r>
-      <w:bookmarkEnd w:id="28"/>
-    </w:p>
-    <w:p>
-      <w:bookmarkStart w:id="29" w:name="_Hlk503199090"/>
+      <w:bookmarkEnd w:id="29"/>
+    </w:p>
+    <w:p>
+      <w:bookmarkStart w:id="30" w:name="_Hlk503199090"/>
       <w:r>
         <w:rPr>
           <w:i/>
@@ -1947,7 +1955,7 @@
       <w:r>
         <w:t xml:space="preserve">: initialises </w:t>
       </w:r>
-      <w:bookmarkEnd w:id="29"/>
+      <w:bookmarkEnd w:id="30"/>
       <w:r>
         <w:t xml:space="preserve">the Plot </w:t>
       </w:r>
@@ -2048,7 +2056,7 @@
                 <w:noProof/>
               </w:rPr>
             </w:pPr>
-            <w:bookmarkStart w:id="30" w:name="_Hlk42161777"/>
+            <w:bookmarkStart w:id="31" w:name="_Hlk42161777"/>
             <w:r>
               <w:rPr>
                 <w:noProof/>
@@ -2314,7 +2322,7 @@
                 <w:szCs w:val="20"/>
               </w:rPr>
             </w:pPr>
-            <w:bookmarkStart w:id="31" w:name="_Hlk41129620"/>
+            <w:bookmarkStart w:id="32" w:name="_Hlk41129620"/>
             <w:r>
               <w:rPr>
                 <w:sz w:val="20"/>
@@ -2393,7 +2401,7 @@
               </w:rPr>
               <w:t>+ : switches between cartesian and polar plot type</w:t>
             </w:r>
-            <w:bookmarkEnd w:id="31"/>
+            <w:bookmarkEnd w:id="32"/>
           </w:p>
           <w:p>
             <w:pPr>
@@ -2944,7 +2952,7 @@
           </w:p>
         </w:tc>
       </w:tr>
-      <w:bookmarkEnd w:id="30"/>
+      <w:bookmarkEnd w:id="31"/>
     </w:tbl>
     <w:p>
       <w:pPr>
@@ -4057,7 +4065,52 @@
           <w:i/>
           <w:iCs/>
         </w:rPr>
-        <w:t>Selection of User plot type</w:t>
+        <w:t xml:space="preserve">Selection of </w:t>
+      </w:r>
+      <w:r>
+        <w:rPr>
+          <w:b/>
+          <w:bCs/>
+          <w:i/>
+          <w:iCs/>
+        </w:rPr>
+        <w:t>‘</w:t>
+      </w:r>
+      <w:r>
+        <w:rPr>
+          <w:b/>
+          <w:bCs/>
+          <w:i/>
+          <w:iCs/>
+        </w:rPr>
+        <w:t>User</w:t>
+      </w:r>
+      <w:r>
+        <w:rPr>
+          <w:b/>
+          <w:bCs/>
+          <w:i/>
+          <w:iCs/>
+        </w:rPr>
+        <w:t>’</w:t>
+      </w:r>
+      <w:r>
+        <w:rPr>
+          <w:b/>
+          <w:bCs/>
+          <w:i/>
+          <w:iCs/>
+        </w:rPr>
+        <w:t xml:space="preserve"> plot type</w:t>
+      </w:r>
+      <w:r>
+        <w:rPr>
+          <w:b/>
+          <w:bCs/>
+          <w:i/>
+          <w:iCs/>
+        </w:rPr>
+        <w:t xml:space="preserve"> in Plotting UI</w:t>
       </w:r>
     </w:p>
     <w:p>
@@ -4087,13 +4140,26 @@
       <w:r>
         <w:t xml:space="preserve"> function, where the user can define a workflow, accessing data and functions already provided by the particular App or the muitoolbox. The sample code can be found in the </w:t>
       </w:r>
+      <w:bookmarkStart w:id="33" w:name="_Hlk183337190"/>
       <w:proofErr w:type="spellStart"/>
       <w:r>
+        <w:t>muitoolbox</w:t>
+      </w:r>
+      <w:proofErr w:type="spellEnd"/>
+      <w:r>
+        <w:t>/</w:t>
+      </w:r>
+      <w:proofErr w:type="spellStart"/>
+      <w:r>
         <w:t>psfunctions</w:t>
       </w:r>
       <w:proofErr w:type="spellEnd"/>
       <w:r>
-        <w:t xml:space="preserve"> folder  and illustrates the workflow to</w:t>
+        <w:t xml:space="preserve"> </w:t>
+      </w:r>
+      <w:bookmarkEnd w:id="33"/>
+      <w:r>
+        <w:t>folder and illustrates the workflow to</w:t>
       </w:r>
       <w:r>
         <w:t xml:space="preserve"> a simple line plot using x-y data from the 2D tab and a surface plot using x-y-z data from the 3D tab.</w:t>
@@ -4104,14 +4170,14 @@
       <w:pPr>
         <w:pStyle w:val="Heading3"/>
       </w:pPr>
-      <w:bookmarkStart w:id="32" w:name="_Ref76228422"/>
-      <w:bookmarkStart w:id="33" w:name="_Hlk41129307"/>
-      <w:bookmarkStart w:id="34" w:name="_Hlk503203212"/>
+      <w:bookmarkStart w:id="34" w:name="_Ref76228422"/>
+      <w:bookmarkStart w:id="35" w:name="_Hlk41129307"/>
+      <w:bookmarkStart w:id="36" w:name="_Hlk503203212"/>
       <w:r>
         <w:lastRenderedPageBreak/>
         <w:t>Statistics</w:t>
       </w:r>
-      <w:bookmarkEnd w:id="32"/>
+      <w:bookmarkEnd w:id="34"/>
     </w:p>
     <w:p>
       <w:r>
@@ -4131,11 +4197,11 @@
       <w:r>
         <w:t xml:space="preserve">: </w:t>
       </w:r>
-      <w:bookmarkStart w:id="35" w:name="_Hlk15127543"/>
+      <w:bookmarkStart w:id="37" w:name="_Hlk15127543"/>
       <w:r>
         <w:t xml:space="preserve">several statistical analysis options have been included within the Statistical Analysis GUI. </w:t>
       </w:r>
-      <w:bookmarkEnd w:id="35"/>
+      <w:bookmarkEnd w:id="37"/>
       <w:r>
         <w:t xml:space="preserve">The tabs are for </w:t>
       </w:r>
@@ -4218,7 +4284,7 @@
           <w:szCs w:val="24"/>
         </w:rPr>
       </w:pPr>
-      <w:bookmarkStart w:id="36" w:name="_Hlk77155475"/>
+      <w:bookmarkStart w:id="38" w:name="_Hlk77155475"/>
       <w:r>
         <w:rPr>
           <w:rFonts w:asciiTheme="majorHAnsi" w:eastAsiaTheme="majorEastAsia" w:hAnsiTheme="majorHAnsi" w:cstheme="majorBidi"/>
@@ -4376,7 +4442,7 @@
         <w:ind w:left="360"/>
         <w:contextualSpacing/>
       </w:pPr>
-      <w:bookmarkStart w:id="37" w:name="_Hlk77155372"/>
+      <w:bookmarkStart w:id="39" w:name="_Hlk77155372"/>
       <w:r>
         <w:t xml:space="preserve">The results are tabulated </w:t>
       </w:r>
@@ -4399,7 +4465,7 @@
         <w:t xml:space="preserve"> and can be copied to the clipboard for use in other applications.</w:t>
       </w:r>
     </w:p>
-    <w:bookmarkEnd w:id="37"/>
+    <w:bookmarkEnd w:id="39"/>
     <w:p>
       <w:pPr>
         <w:ind w:left="360"/>
@@ -4419,7 +4485,7 @@
           <w:noProof/>
         </w:rPr>
         <w:drawing>
-          <wp:anchor distT="0" distB="0" distL="114300" distR="114300" simplePos="0" relativeHeight="251673600" behindDoc="0" locked="0" layoutInCell="1" allowOverlap="1" wp14:anchorId="76014E06" wp14:editId="6CADF0B6">
+          <wp:anchor distT="0" distB="0" distL="114300" distR="114300" simplePos="0" relativeHeight="251673600" behindDoc="0" locked="0" layoutInCell="1" allowOverlap="1" wp14:anchorId="76014E06" wp14:editId="710BB94D">
             <wp:simplePos x="0" y="0"/>
             <wp:positionH relativeFrom="column">
               <wp:posOffset>31750</wp:posOffset>
@@ -4753,11 +4819,11 @@
       <w:r>
         <w:t xml:space="preserve">: </w:t>
       </w:r>
-      <w:bookmarkStart w:id="38" w:name="_Hlk13570235"/>
+      <w:bookmarkStart w:id="40" w:name="_Hlk13570235"/>
       <w:r>
         <w:t>general statistics of a variable (mean, standard deviation, minimum, maximum, sum and linear regression fit parameters). The results are tabulated in a new window and can be copied to the clipboard for use in other applications.</w:t>
       </w:r>
-      <w:bookmarkEnd w:id="38"/>
+      <w:bookmarkEnd w:id="40"/>
     </w:p>
     <w:p>
       <w:pPr>
@@ -5452,18 +5518,32 @@
         </w:rPr>
         <w:t xml:space="preserve">This is experimental code </w:t>
       </w:r>
-      <w:bookmarkStart w:id="39" w:name="_Hlk110430202"/>
-      <w:r>
-        <w:rPr>
-          <w:bCs/>
-        </w:rPr>
-        <w:t>(for code see .../muitoolbox/</w:t>
+      <w:bookmarkStart w:id="41" w:name="_Hlk110430202"/>
+      <w:r>
+        <w:rPr>
+          <w:bCs/>
+        </w:rPr>
+        <w:t>(for code see .../</w:t>
       </w:r>
       <w:proofErr w:type="spellStart"/>
       <w:r>
         <w:rPr>
           <w:bCs/>
         </w:rPr>
+        <w:t>muitoolbox</w:t>
+      </w:r>
+      <w:proofErr w:type="spellEnd"/>
+      <w:r>
+        <w:rPr>
+          <w:bCs/>
+        </w:rPr>
+        <w:t>/</w:t>
+      </w:r>
+      <w:proofErr w:type="spellStart"/>
+      <w:r>
+        <w:rPr>
+          <w:bCs/>
+        </w:rPr>
         <w:t>psfunctions</w:t>
       </w:r>
       <w:proofErr w:type="spellEnd"/>
@@ -5515,7 +5595,7 @@
         </w:rPr>
         <w:t xml:space="preserve">) </w:t>
       </w:r>
-      <w:bookmarkEnd w:id="39"/>
+      <w:bookmarkEnd w:id="41"/>
       <w:r>
         <w:rPr>
           <w:bCs/>
@@ -6057,7 +6137,7 @@
           <w:szCs w:val="24"/>
         </w:rPr>
       </w:pPr>
-      <w:bookmarkStart w:id="40" w:name="_Hlk76231208"/>
+      <w:bookmarkStart w:id="42" w:name="_Hlk76231208"/>
       <w:r>
         <w:rPr>
           <w:rFonts w:asciiTheme="majorHAnsi" w:eastAsiaTheme="majorEastAsia" w:hAnsiTheme="majorHAnsi" w:cstheme="majorBidi"/>
@@ -6084,7 +6164,7 @@
       <w:r>
         <w:t xml:space="preserve">The Taylor tab allows the user to </w:t>
       </w:r>
-      <w:bookmarkEnd w:id="40"/>
+      <w:bookmarkEnd w:id="42"/>
       <w:r>
         <w:t xml:space="preserve">create a Taylor Plot using </w:t>
       </w:r>
@@ -6384,7 +6464,7 @@
           <w:noProof/>
         </w:rPr>
         <w:drawing>
-          <wp:anchor distT="0" distB="0" distL="114300" distR="114300" simplePos="0" relativeHeight="251683840" behindDoc="0" locked="0" layoutInCell="1" allowOverlap="1" wp14:anchorId="31A940D7" wp14:editId="02901623">
+          <wp:anchor distT="0" distB="0" distL="114300" distR="114300" simplePos="0" relativeHeight="251683840" behindDoc="0" locked="0" layoutInCell="1" allowOverlap="1" wp14:anchorId="31A940D7" wp14:editId="0B8B10AF">
             <wp:simplePos x="0" y="0"/>
             <wp:positionH relativeFrom="margin">
               <wp:align>left</wp:align>
@@ -7141,7 +7221,7 @@
         <w:t>Help</w:t>
       </w:r>
     </w:p>
-    <w:bookmarkEnd w:id="33"/>
+    <w:bookmarkEnd w:id="35"/>
     <w:p>
       <w:r>
         <w:t>The help menu provides options to access the App documentation in the MatlabTM Supplemental Software documentation, or the App manual</w:t>
@@ -7154,12 +7234,12 @@
       <w:pPr>
         <w:pStyle w:val="Heading2"/>
       </w:pPr>
-      <w:bookmarkStart w:id="41" w:name="_Toc58851120"/>
-      <w:bookmarkEnd w:id="34"/>
+      <w:bookmarkStart w:id="43" w:name="_Toc58851120"/>
+      <w:bookmarkEnd w:id="36"/>
       <w:r>
         <w:t>Tabs</w:t>
       </w:r>
-      <w:bookmarkEnd w:id="41"/>
+      <w:bookmarkEnd w:id="43"/>
     </w:p>
     <w:p>
       <w:r>
@@ -7286,11 +7366,11 @@
       <w:pPr>
         <w:pStyle w:val="Heading2"/>
       </w:pPr>
-      <w:bookmarkStart w:id="42" w:name="_Ref76228532"/>
+      <w:bookmarkStart w:id="44" w:name="_Ref76228532"/>
       <w:r>
         <w:t>UI Data Selection</w:t>
       </w:r>
-      <w:bookmarkEnd w:id="42"/>
+      <w:bookmarkEnd w:id="44"/>
     </w:p>
     <w:p>
       <w:r>
@@ -7351,7 +7431,13 @@
         <w:t>) use a standardised UI for data selection. The Case, Dataset and Variable inputs allow a specific dataset to be selected from drop down lists</w:t>
       </w:r>
       <w:r>
-        <w:t>. One each of these has been set to the desired selection the choice is assigned to a button. The button varies with application and may be X, Y, Z, or Dependent and Independent, or Reference and Sample, etc. Assigning to the button enables further sub-sampling to be defined if required. Where an application requires a specific number of dimensions (e</w:t>
+        <w:t>. On</w:t>
+      </w:r>
+      <w:r>
+        <w:t>c</w:t>
+      </w:r>
+      <w:r>
+        <w:t>e each of these has been set to the desired selection the choice is assigned to a button. The button varies with application and may be X, Y, Z, or Dependent and Independent, or Reference and Sample, etc. Assigning to the button enables further sub-sampling to be defined if required. Where an application requires a specific number of dimensions (e</w:t>
       </w:r>
       <w:r>
         <w:t>.</w:t>
@@ -7387,7 +7473,7 @@
           <w:noProof/>
         </w:rPr>
         <w:drawing>
-          <wp:anchor distT="0" distB="0" distL="114300" distR="114300" simplePos="0" relativeHeight="251676672" behindDoc="0" locked="0" layoutInCell="1" allowOverlap="1" wp14:anchorId="2587ECEA" wp14:editId="19919F11">
+          <wp:anchor distT="0" distB="0" distL="114300" distR="114300" simplePos="0" relativeHeight="251676672" behindDoc="0" locked="0" layoutInCell="1" allowOverlap="1" wp14:anchorId="2587ECEA" wp14:editId="20C39DD7">
             <wp:simplePos x="0" y="0"/>
             <wp:positionH relativeFrom="column">
               <wp:posOffset>-52387</wp:posOffset>
@@ -7528,7 +7614,7 @@
         </w:rPr>
         <w:lastRenderedPageBreak/>
         <w:drawing>
-          <wp:anchor distT="0" distB="0" distL="114300" distR="114300" simplePos="0" relativeHeight="251677696" behindDoc="0" locked="0" layoutInCell="1" allowOverlap="1" wp14:anchorId="583032D6" wp14:editId="6E8C5B25">
+          <wp:anchor distT="0" distB="0" distL="114300" distR="114300" simplePos="0" relativeHeight="251677696" behindDoc="0" locked="0" layoutInCell="1" allowOverlap="1" wp14:anchorId="583032D6" wp14:editId="2A8739DD">
             <wp:simplePos x="0" y="0"/>
             <wp:positionH relativeFrom="column">
               <wp:posOffset>-71755</wp:posOffset>
@@ -7618,10 +7704,10 @@
     </w:p>
     <w:p/>
     <w:p/>
-    <w:bookmarkEnd w:id="36"/>
+    <w:bookmarkEnd w:id="38"/>
     <w:p/>
     <w:p>
-      <w:bookmarkStart w:id="43" w:name="_Hlk77155695"/>
+      <w:bookmarkStart w:id="45" w:name="_Hlk77155695"/>
       <w:r>
         <w:rPr>
           <w:b/>
@@ -7629,7 +7715,7 @@
           <w:noProof/>
         </w:rPr>
         <w:drawing>
-          <wp:anchor distT="0" distB="0" distL="114300" distR="114300" simplePos="0" relativeHeight="251678720" behindDoc="0" locked="0" layoutInCell="1" allowOverlap="1" wp14:anchorId="4BDD91EE" wp14:editId="529D106F">
+          <wp:anchor distT="0" distB="0" distL="114300" distR="114300" simplePos="0" relativeHeight="251678720" behindDoc="0" locked="0" layoutInCell="1" allowOverlap="1" wp14:anchorId="4BDD91EE" wp14:editId="7964C930">
             <wp:simplePos x="0" y="0"/>
             <wp:positionH relativeFrom="margin">
               <wp:posOffset>-635</wp:posOffset>
@@ -7823,11 +7909,80 @@
         <w:t xml:space="preserve">Note where a variable is being selected as one property and a dimension as a second property, any sub-selection of range must be consistent in the two selections. This is done to allow variables and dimensions to be used as flexibly as possible. </w:t>
       </w:r>
       <w:bookmarkEnd w:id="1"/>
-      <w:bookmarkEnd w:id="43"/>
-    </w:p>
-    <w:p>
-      <w:bookmarkStart w:id="44" w:name="_Hlk158306680"/>
-    </w:p>
+      <w:bookmarkEnd w:id="45"/>
+    </w:p>
+    <w:p>
+      <w:bookmarkStart w:id="46" w:name="_Hlk158306680"/>
+      <w:r>
+        <w:t xml:space="preserve">The UI treats any form of text data (char, string, </w:t>
+      </w:r>
+      <w:proofErr w:type="spellStart"/>
+      <w:r>
+        <w:t>cellstr</w:t>
+      </w:r>
+      <w:proofErr w:type="spellEnd"/>
+      <w:r>
+        <w:t>, categorical, etc) as a list. To do this any variable of these data types uses categories derived by making the list categorical. The range is then based on the order of the categories, selecting all values between the selected end members. To change the order</w:t>
+      </w:r>
+      <w:r>
+        <w:t>,</w:t>
+      </w:r>
+      <w:r>
+        <w:t xml:space="preserve"> modify the data type t</w:t>
+      </w:r>
+      <w:r>
+        <w:t>o</w:t>
+      </w:r>
+      <w:r>
+        <w:t xml:space="preserve"> categorical and order the categories (see</w:t>
+      </w:r>
+      <w:r>
+        <w:rPr>
+          <w:i/>
+          <w:color w:val="7B2520" w:themeColor="accent3" w:themeShade="BF"/>
+        </w:rPr>
+        <w:t xml:space="preserve"> </w:t>
+      </w:r>
+      <w:r>
+        <w:rPr>
+          <w:i/>
+          <w:color w:val="7B2520" w:themeColor="accent3" w:themeShade="BF"/>
+        </w:rPr>
+        <w:t>Project&gt;Cases&gt;</w:t>
+      </w:r>
+      <w:r>
+        <w:rPr>
+          <w:i/>
+          <w:color w:val="7B2520" w:themeColor="accent3" w:themeShade="BF"/>
+        </w:rPr>
+        <w:t xml:space="preserve">Modify Variable Type </w:t>
+      </w:r>
+      <w:r>
+        <w:t>in Section</w:t>
+      </w:r>
+      <w:r>
+        <w:t xml:space="preserve"> </w:t>
+      </w:r>
+      <w:r>
+        <w:fldChar w:fldCharType="begin"/>
+      </w:r>
+      <w:r>
+        <w:instrText xml:space="preserve"> REF _Ref183339781 \r \h </w:instrText>
+      </w:r>
+      <w:r>
+        <w:fldChar w:fldCharType="separate"/>
+      </w:r>
+      <w:r>
+        <w:t>1.3</w:t>
+      </w:r>
+      <w:r>
+        <w:fldChar w:fldCharType="end"/>
+      </w:r>
+      <w:r>
+        <w:t>).</w:t>
+      </w:r>
+    </w:p>
+    <w:p/>
     <w:p>
       <w:pPr>
         <w:pStyle w:val="Heading2"/>
@@ -8001,11 +8156,10 @@
     </w:p>
     <w:p>
       <w:r>
-        <w:t>Which displays the results shown in the left column below with an explanation of each data type in the right hand column.</w:t>
-      </w:r>
-    </w:p>
-    <w:p/>
-    <w:p/>
+        <w:lastRenderedPageBreak/>
+        <w:t>displays the results shown in the left column below with an explanation of each data type in the right hand column.</w:t>
+      </w:r>
+    </w:p>
     <w:tbl>
       <w:tblPr>
         <w:tblStyle w:val="TableGrid"/>
@@ -8037,7 +8191,6 @@
                 <w:sz w:val="18"/>
                 <w:szCs w:val="18"/>
               </w:rPr>
-              <w:lastRenderedPageBreak/>
               <w:t>myapp</w:t>
             </w:r>
             <w:proofErr w:type="spellEnd"/>
@@ -8149,6 +8302,9 @@
             <w:r>
               <w:t xml:space="preserve">A struct with field names that match all the model parameter input fields currently </w:t>
             </w:r>
+            <w:r>
+              <w:t>defined</w:t>
+            </w:r>
           </w:p>
         </w:tc>
       </w:tr>
@@ -8211,7 +8367,7 @@
           <w:p>
             <w:proofErr w:type="spellStart"/>
             <w:r>
-              <w:t>muuiCatalogue</w:t>
+              <w:t>muiCatalogue</w:t>
             </w:r>
             <w:proofErr w:type="spellEnd"/>
             <w:r>
@@ -8223,7 +8379,13 @@
             </w:r>
             <w:proofErr w:type="spellEnd"/>
             <w:r>
-              <w:t xml:space="preserve"> and Catalogue. The former holds the data the latter the details of the currently held records.</w:t>
+              <w:t xml:space="preserve"> and Catalogue. The former holds the data</w:t>
+            </w:r>
+            <w:r>
+              <w:t>,</w:t>
+            </w:r>
+            <w:r>
+              <w:t xml:space="preserve"> the latter the details of the currently held records.</w:t>
             </w:r>
           </w:p>
         </w:tc>
@@ -8431,7 +8593,7 @@
           <w:szCs w:val="20"/>
         </w:rPr>
       </w:pPr>
-      <w:bookmarkStart w:id="45" w:name="_Hlk158305656"/>
+      <w:bookmarkStart w:id="47" w:name="_Hlk158305656"/>
       <w:r>
         <w:rPr>
           <w:rFonts w:ascii="Arial" w:eastAsia="Microsoft YaHei" w:hAnsi="Arial" w:cs="Arial"/>
@@ -8449,7 +8611,7 @@
         </w:rPr>
         <w:t>myapp.Cases.</w:t>
       </w:r>
-      <w:bookmarkEnd w:id="45"/>
+      <w:bookmarkEnd w:id="47"/>
       <w:r>
         <w:rPr>
           <w:rFonts w:ascii="Arial" w:eastAsia="Microsoft YaHei" w:hAnsi="Arial" w:cs="Arial"/>
@@ -8564,21 +8726,19 @@
         <w:rPr>
           <w:rFonts w:ascii="Times New Roman" w:eastAsia="Microsoft YaHei" w:hAnsi="Times New Roman" w:cs="Times New Roman"/>
         </w:rPr>
-        <w:t xml:space="preserve"> is a struct with fields that are the class names required to run the model (similar to Inputs above). The Data property is a model specific </w:t>
-      </w:r>
-      <w:proofErr w:type="spellStart"/>
+        <w:t xml:space="preserve"> is a struct with fields that are the class names required to run the model (similar to Inputs above). The Data property is a model specific st</w:t>
+      </w:r>
       <w:r>
         <w:rPr>
           <w:rFonts w:ascii="Times New Roman" w:eastAsia="Microsoft YaHei" w:hAnsi="Times New Roman" w:cs="Times New Roman"/>
         </w:rPr>
-        <w:t>stuct</w:t>
-      </w:r>
-      <w:proofErr w:type="spellEnd"/>
+        <w:t>r</w:t>
+      </w:r>
       <w:r>
         <w:rPr>
           <w:rFonts w:ascii="Times New Roman" w:eastAsia="Microsoft YaHei" w:hAnsi="Times New Roman" w:cs="Times New Roman"/>
         </w:rPr>
-        <w:t xml:space="preserve"> with field names defined in the code for the model class. If there is only a single table assigned this will be given the field name of ‘Dataset’. To access the</w:t>
+        <w:t>uct with field names defined in the code for the model class. If there is only a single table assigned this will be given the field name of ‘Dataset’. To access the</w:t>
       </w:r>
       <w:r>
         <w:rPr>
@@ -8613,7 +8773,7 @@
           <w:szCs w:val="20"/>
         </w:rPr>
       </w:pPr>
-      <w:bookmarkStart w:id="46" w:name="_Hlk158306562"/>
+      <w:bookmarkStart w:id="48" w:name="_Hlk158306562"/>
       <w:r>
         <w:rPr>
           <w:rFonts w:ascii="Arial" w:eastAsia="Microsoft YaHei" w:hAnsi="Arial" w:cs="Arial"/>
@@ -8687,22 +8847,241 @@
       </w:r>
       <w:proofErr w:type="spellEnd"/>
     </w:p>
-    <w:bookmarkEnd w:id="46"/>
-    <w:p>
-      <w:pPr>
-        <w:rPr>
-          <w:rFonts w:ascii="Times New Roman" w:eastAsia="Microsoft YaHei" w:hAnsi="Times New Roman" w:cs="Times New Roman"/>
-        </w:rPr>
-      </w:pPr>
-      <w:r>
+    <w:bookmarkEnd w:id="48"/>
+    <w:p>
+      <w:pPr>
         <w:rPr>
           <w:rFonts w:ascii="Arial" w:eastAsia="Microsoft YaHei" w:hAnsi="Arial" w:cs="Arial"/>
           <w:sz w:val="20"/>
           <w:szCs w:val="20"/>
         </w:rPr>
+      </w:pPr>
+      <w:r>
+        <w:rPr>
+          <w:rFonts w:ascii="Arial" w:eastAsia="Microsoft YaHei" w:hAnsi="Arial" w:cs="Arial"/>
+          <w:sz w:val="20"/>
+          <w:szCs w:val="20"/>
+        </w:rPr>
         <w:t>&gt;&gt; myapp.Cases.DataSets.&lt;DataClassName&gt;(idx).Data.&lt;ModelSpecificName&gt;</w:t>
       </w:r>
     </w:p>
+    <w:p>
+      <w:bookmarkStart w:id="49" w:name="_Hlk183338851"/>
+      <w:r>
+        <w:t xml:space="preserve">where </w:t>
+      </w:r>
+      <w:proofErr w:type="spellStart"/>
+      <w:r>
+        <w:t>idx</w:t>
+      </w:r>
+      <w:proofErr w:type="spellEnd"/>
+      <w:r>
+        <w:t xml:space="preserve"> is the index of the class instance (e.g. if there are multiple </w:t>
+      </w:r>
+      <w:proofErr w:type="gramStart"/>
+      <w:r>
+        <w:t>model</w:t>
+      </w:r>
+      <w:proofErr w:type="gramEnd"/>
+      <w:r>
+        <w:t xml:space="preserve"> runs need to select which one. The Catalogue defines the case record (</w:t>
+      </w:r>
+      <w:proofErr w:type="spellStart"/>
+      <w:r>
+        <w:rPr>
+          <w:i/>
+          <w:iCs/>
+        </w:rPr>
+        <w:t>caserec</w:t>
+      </w:r>
+      <w:proofErr w:type="spellEnd"/>
+      <w:r>
+        <w:rPr>
+          <w:i/>
+          <w:iCs/>
+        </w:rPr>
+        <w:t xml:space="preserve"> </w:t>
+      </w:r>
+      <w:r>
+        <w:t>– current position in the catalogue</w:t>
+      </w:r>
+      <w:r>
+        <w:t xml:space="preserve">) and </w:t>
+      </w:r>
+      <w:r>
+        <w:t>case index (</w:t>
+      </w:r>
+      <w:proofErr w:type="spellStart"/>
+      <w:r>
+        <w:rPr>
+          <w:i/>
+          <w:iCs/>
+        </w:rPr>
+        <w:t>caseid</w:t>
+      </w:r>
+      <w:proofErr w:type="spellEnd"/>
+      <w:r>
+        <w:t xml:space="preserve"> – a unique case index). [Note</w:t>
+      </w:r>
+      <w:r>
+        <w:t>:</w:t>
+      </w:r>
+      <w:r>
+        <w:t xml:space="preserve"> the </w:t>
+      </w:r>
+      <w:proofErr w:type="spellStart"/>
+      <w:r>
+        <w:t>muiCatalogue</w:t>
+      </w:r>
+      <w:proofErr w:type="spellEnd"/>
+      <w:r>
+        <w:t xml:space="preserve"> class functions </w:t>
+      </w:r>
+      <w:proofErr w:type="spellStart"/>
+      <w:r>
+        <w:t>caseRec</w:t>
+      </w:r>
+      <w:proofErr w:type="spellEnd"/>
+      <w:r>
+        <w:t xml:space="preserve"> and </w:t>
+      </w:r>
+      <w:proofErr w:type="spellStart"/>
+      <w:r>
+        <w:t>caseID</w:t>
+      </w:r>
+      <w:proofErr w:type="spellEnd"/>
+      <w:r>
+        <w:t xml:space="preserve"> allow one to be obtained from the other. The </w:t>
+      </w:r>
+      <w:proofErr w:type="spellStart"/>
+      <w:r>
+        <w:rPr>
+          <w:i/>
+          <w:iCs/>
+        </w:rPr>
+        <w:t>caseid</w:t>
+      </w:r>
+      <w:proofErr w:type="spellEnd"/>
+      <w:r>
+        <w:t xml:space="preserve"> is saved in the Property </w:t>
+      </w:r>
+      <w:proofErr w:type="spellStart"/>
+      <w:r>
+        <w:rPr>
+          <w:i/>
+          <w:iCs/>
+        </w:rPr>
+        <w:t>CaseIndex</w:t>
+      </w:r>
+      <w:proofErr w:type="spellEnd"/>
+      <w:r>
+        <w:t xml:space="preserve"> for classes that use the abstract class </w:t>
+      </w:r>
+      <w:proofErr w:type="spellStart"/>
+      <w:r>
+        <w:t>muiDataSet</w:t>
+      </w:r>
+      <w:proofErr w:type="spellEnd"/>
+      <w:r>
+        <w:t xml:space="preserve">. The </w:t>
+      </w:r>
+      <w:proofErr w:type="spellStart"/>
+      <w:r>
+        <w:t>muiCatalogue</w:t>
+      </w:r>
+      <w:proofErr w:type="spellEnd"/>
+      <w:r>
+        <w:t xml:space="preserve"> method </w:t>
+      </w:r>
+      <w:proofErr w:type="spellStart"/>
+      <w:r>
+        <w:t>class</w:t>
+      </w:r>
+      <w:r>
+        <w:t>R</w:t>
+      </w:r>
+      <w:r>
+        <w:t>ec</w:t>
+      </w:r>
+      <w:proofErr w:type="spellEnd"/>
+      <w:r>
+        <w:t xml:space="preserve"> </w:t>
+      </w:r>
+      <w:r>
+        <w:t xml:space="preserve">can be used to obtain the </w:t>
+      </w:r>
+      <w:proofErr w:type="spellStart"/>
+      <w:r>
+        <w:t>classrec</w:t>
+      </w:r>
+      <w:proofErr w:type="spellEnd"/>
+      <w:r>
+        <w:t xml:space="preserve"> index i.e., </w:t>
+      </w:r>
+      <w:proofErr w:type="spellStart"/>
+      <w:r>
+        <w:t>classrec</w:t>
+      </w:r>
+      <w:proofErr w:type="spellEnd"/>
+      <w:r>
+        <w:t xml:space="preserve"> = </w:t>
+      </w:r>
+      <w:proofErr w:type="spellStart"/>
+      <w:r>
+        <w:t>classRec</w:t>
+      </w:r>
+      <w:proofErr w:type="spellEnd"/>
+      <w:r>
+        <w:t>(</w:t>
+      </w:r>
+      <w:proofErr w:type="spellStart"/>
+      <w:r>
+        <w:t>muicat</w:t>
+      </w:r>
+      <w:proofErr w:type="spellEnd"/>
+      <w:r>
+        <w:t>,</w:t>
+      </w:r>
+      <w:r>
+        <w:t xml:space="preserve"> </w:t>
+      </w:r>
+      <w:proofErr w:type="spellStart"/>
+      <w:r>
+        <w:t>caserec</w:t>
+      </w:r>
+      <w:proofErr w:type="spellEnd"/>
+      <w:r>
+        <w:t>);</w:t>
+      </w:r>
+      <w:r>
+        <w:t xml:space="preserve"> where </w:t>
+      </w:r>
+      <w:proofErr w:type="spellStart"/>
+      <w:r>
+        <w:t>muicat</w:t>
+      </w:r>
+      <w:proofErr w:type="spellEnd"/>
+      <w:r>
+        <w:t xml:space="preserve"> is the </w:t>
+      </w:r>
+      <w:proofErr w:type="spellStart"/>
+      <w:r>
+        <w:t>myapp.Cases</w:t>
+      </w:r>
+      <w:proofErr w:type="spellEnd"/>
+      <w:r>
+        <w:t xml:space="preserve"> instance of the </w:t>
+      </w:r>
+      <w:proofErr w:type="spellStart"/>
+      <w:r>
+        <w:t>muiCatalogue</w:t>
+      </w:r>
+      <w:proofErr w:type="spellEnd"/>
+      <w:r>
+        <w:t>].</w:t>
+      </w:r>
+    </w:p>
+    <w:bookmarkEnd w:id="49"/>
     <w:p>
       <w:pPr>
         <w:rPr>
@@ -8826,7 +9205,7 @@
         <w:t xml:space="preserve"> it may be necessary to explicitly use the copy command to avoid creating a handle to the existing instance and potentially corrupting the existing data.</w:t>
       </w:r>
     </w:p>
-    <w:bookmarkEnd w:id="44"/>
+    <w:bookmarkEnd w:id="46"/>
     <w:p/>
     <w:p/>
     <w:p/>
@@ -8871,7 +9250,6 @@
         <w:spacing w:after="240"/>
       </w:pPr>
       <w:r>
-        <w:lastRenderedPageBreak/>
         <w:t>Antoniades I P, Brandi G, Magafas L and Di Matteo T, 2021, The use of scaling properties to detect relevant changes in financial time series: A new visual warning tool. Physica A: Statistical Mechanics and its Applications, 565, 10.1016/j.physa.2020.125561.</w:t>
       </w:r>
     </w:p>

</xml_diff>

<commit_message>
Update call to fzero in hallermeier function and updates to manual template text
</commit_message>
<xml_diff>
--- a/muiAppDocs/Section templates/Sec3.0_App_Menus.docx
+++ b/muiAppDocs/Section templates/Sec3.0_App_Menus.docx
@@ -1,6 +1,6 @@
 
 <file path=word/document.xml><?xml version="1.0" encoding="utf-8"?>
-<w:document xmlns:wpc="http://schemas.microsoft.com/office/word/2010/wordprocessingCanvas" xmlns:cx="http://schemas.microsoft.com/office/drawing/2014/chartex" xmlns:cx1="http://schemas.microsoft.com/office/drawing/2015/9/8/chartex" xmlns:cx2="http://schemas.microsoft.com/office/drawing/2015/10/21/chartex" xmlns:cx3="http://schemas.microsoft.com/office/drawing/2016/5/9/chartex" xmlns:cx4="http://schemas.microsoft.com/office/drawing/2016/5/10/chartex" xmlns:cx5="http://schemas.microsoft.com/office/drawing/2016/5/11/chartex" xmlns:cx6="http://schemas.microsoft.com/office/drawing/2016/5/12/chartex" xmlns:cx7="http://schemas.microsoft.com/office/drawing/2016/5/13/chartex" xmlns:cx8="http://schemas.microsoft.com/office/drawing/2016/5/14/chartex" xmlns:mc="http://schemas.openxmlformats.org/markup-compatibility/2006" xmlns:aink="http://schemas.microsoft.com/office/drawing/2016/ink" xmlns:am3d="http://schemas.microsoft.com/office/drawing/2017/model3d" xmlns:o="urn:schemas-microsoft-com:office:office" xmlns:oel="http://schemas.microsoft.com/office/2019/extlst" xmlns:r="http://schemas.openxmlformats.org/officeDocument/2006/relationships" xmlns:m="http://schemas.openxmlformats.org/officeDocument/2006/math" xmlns:v="urn:schemas-microsoft-com:vml" xmlns:wp14="http://schemas.microsoft.com/office/word/2010/wordprocessingDrawing" xmlns:wp="http://schemas.openxmlformats.org/drawingml/2006/wordprocessingDrawing" xmlns:w10="urn:schemas-microsoft-com:office:word" xmlns:w="http://schemas.openxmlformats.org/wordprocessingml/2006/main" xmlns:w14="http://schemas.microsoft.com/office/word/2010/wordml" xmlns:w15="http://schemas.microsoft.com/office/word/2012/wordml" xmlns:w16cex="http://schemas.microsoft.com/office/word/2018/wordml/cex" xmlns:w16cid="http://schemas.microsoft.com/office/word/2016/wordml/cid" xmlns:w16="http://schemas.microsoft.com/office/word/2018/wordml" xmlns:w16sdtdh="http://schemas.microsoft.com/office/word/2020/wordml/sdtdatahash" xmlns:w16se="http://schemas.microsoft.com/office/word/2015/wordml/symex" xmlns:wpg="http://schemas.microsoft.com/office/word/2010/wordprocessingGroup" xmlns:wpi="http://schemas.microsoft.com/office/word/2010/wordprocessingInk" xmlns:wne="http://schemas.microsoft.com/office/word/2006/wordml" xmlns:wps="http://schemas.microsoft.com/office/word/2010/wordprocessingShape" mc:Ignorable="w14 w15 w16se w16cid w16 w16cex w16sdtdh wp14">
+<w:document xmlns:wpc="http://schemas.microsoft.com/office/word/2010/wordprocessingCanvas" xmlns:cx="http://schemas.microsoft.com/office/drawing/2014/chartex" xmlns:cx1="http://schemas.microsoft.com/office/drawing/2015/9/8/chartex" xmlns:cx2="http://schemas.microsoft.com/office/drawing/2015/10/21/chartex" xmlns:cx3="http://schemas.microsoft.com/office/drawing/2016/5/9/chartex" xmlns:cx4="http://schemas.microsoft.com/office/drawing/2016/5/10/chartex" xmlns:cx5="http://schemas.microsoft.com/office/drawing/2016/5/11/chartex" xmlns:cx6="http://schemas.microsoft.com/office/drawing/2016/5/12/chartex" xmlns:cx7="http://schemas.microsoft.com/office/drawing/2016/5/13/chartex" xmlns:cx8="http://schemas.microsoft.com/office/drawing/2016/5/14/chartex" xmlns:mc="http://schemas.openxmlformats.org/markup-compatibility/2006" xmlns:aink="http://schemas.microsoft.com/office/drawing/2016/ink" xmlns:am3d="http://schemas.microsoft.com/office/drawing/2017/model3d" xmlns:o="urn:schemas-microsoft-com:office:office" xmlns:oel="http://schemas.microsoft.com/office/2019/extlst" xmlns:r="http://schemas.openxmlformats.org/officeDocument/2006/relationships" xmlns:m="http://schemas.openxmlformats.org/officeDocument/2006/math" xmlns:v="urn:schemas-microsoft-com:vml" xmlns:wp14="http://schemas.microsoft.com/office/word/2010/wordprocessingDrawing" xmlns:wp="http://schemas.openxmlformats.org/drawingml/2006/wordprocessingDrawing" xmlns:w10="urn:schemas-microsoft-com:office:word" xmlns:w="http://schemas.openxmlformats.org/wordprocessingml/2006/main" xmlns:w14="http://schemas.microsoft.com/office/word/2010/wordml" xmlns:w15="http://schemas.microsoft.com/office/word/2012/wordml" xmlns:w16cex="http://schemas.microsoft.com/office/word/2018/wordml/cex" xmlns:w16cid="http://schemas.microsoft.com/office/word/2016/wordml/cid" xmlns:w16="http://schemas.microsoft.com/office/word/2018/wordml" xmlns:w16du="http://schemas.microsoft.com/office/word/2023/wordml/word16du" xmlns:w16sdtdh="http://schemas.microsoft.com/office/word/2020/wordml/sdtdatahash" xmlns:w16sdtfl="http://schemas.microsoft.com/office/word/2024/wordml/sdtformatlock" xmlns:w16se="http://schemas.microsoft.com/office/word/2015/wordml/symex" xmlns:wpg="http://schemas.microsoft.com/office/word/2010/wordprocessingGroup" xmlns:wpi="http://schemas.microsoft.com/office/word/2010/wordprocessingInk" xmlns:wne="http://schemas.microsoft.com/office/word/2006/wordml" xmlns:wps="http://schemas.microsoft.com/office/word/2010/wordprocessingShape" mc:Ignorable="w14 w15 w16se w16cid w16 w16cex w16sdtdh w16sdtfl w16du wp14">
   <w:body>
     <w:p>
       <w:bookmarkStart w:id="0" w:name="_Hlk76297352"/>
@@ -25,21 +25,12 @@
       <w:r>
         <w:t xml:space="preserve">s, model setup, running and plotting of the results. In addition, Tabs are used to display set-up information of the Cases that have been run. In this manual text in </w:t>
       </w:r>
-      <w:proofErr w:type="gramStart"/>
       <w:r>
         <w:rPr>
           <w:i/>
           <w:color w:val="7B2520" w:themeColor="accent3" w:themeShade="BF"/>
         </w:rPr>
-        <w:t>Red</w:t>
-      </w:r>
-      <w:proofErr w:type="gramEnd"/>
-      <w:r>
-        <w:rPr>
-          <w:i/>
-          <w:color w:val="7B2520" w:themeColor="accent3" w:themeShade="BF"/>
-        </w:rPr>
-        <w:t xml:space="preserve"> italic</w:t>
+        <w:t>Red italic</w:t>
       </w:r>
       <w:r>
         <w:rPr>
@@ -484,7 +475,6 @@
       <w:r>
         <w:t xml:space="preserve">save the Case as a </w:t>
       </w:r>
-      <w:proofErr w:type="spellStart"/>
       <w:r>
         <w:rPr>
           <w:i/>
@@ -492,7 +482,6 @@
         </w:rPr>
         <w:t>dstable</w:t>
       </w:r>
-      <w:proofErr w:type="spellEnd"/>
       <w:r>
         <w:t xml:space="preserve"> or a </w:t>
       </w:r>
@@ -506,7 +495,6 @@
       <w:r>
         <w:t xml:space="preserve"> and name the file. The dataset </w:t>
       </w:r>
-      <w:proofErr w:type="spellStart"/>
       <w:r>
         <w:rPr>
           <w:i/>
@@ -514,7 +502,6 @@
         </w:rPr>
         <w:t>dstable</w:t>
       </w:r>
-      <w:proofErr w:type="spellEnd"/>
       <w:r>
         <w:t xml:space="preserve"> or </w:t>
       </w:r>
@@ -538,37 +525,36 @@
         <w:t>Project&gt;Cases&gt;Delete</w:t>
       </w:r>
       <w:r>
-        <w:t>: select the Case(s) to be deleted from the list of Cases and these are deleted (model setup is not changed).</w:t>
-      </w:r>
-    </w:p>
-    <w:p>
-      <w:r>
         <w:rPr>
           <w:i/>
           <w:color w:val="7B2520" w:themeColor="accent3" w:themeShade="BF"/>
         </w:rPr>
-        <w:t>Project&gt;Cases&gt;Reload</w:t>
-      </w:r>
-      <w:r>
-        <w:t>: select a previous model run and reload the input values as the current input settings.</w:t>
-      </w:r>
-    </w:p>
-    <w:p>
-      <w:r>
-        <w:rPr>
+        <w:t xml:space="preserve"> Case</w:t>
+      </w:r>
+      <w:r>
+        <w:t>: select the Case(s) to be deleted from the list of Cases and these are deleted (model setup is not changed).</w:t>
+      </w:r>
+    </w:p>
+    <w:p>
+      <w:pPr>
+        <w:spacing w:line="256" w:lineRule="auto"/>
+        <w:rPr>
+          <w:rFonts w:ascii="Times New Roman" w:eastAsia="Microsoft YaHei" w:hAnsi="Times New Roman" w:cs="Times New Roman"/>
+        </w:rPr>
+      </w:pPr>
+      <w:r>
+        <w:rPr>
+          <w:rFonts w:ascii="Times New Roman" w:eastAsia="Microsoft YaHei" w:hAnsi="Times New Roman" w:cs="Times New Roman"/>
           <w:i/>
           <w:color w:val="7B2520" w:themeColor="accent3" w:themeShade="BF"/>
         </w:rPr>
-        <w:t>Project&gt;Cases&gt;View settings</w:t>
-      </w:r>
-      <w:r>
-        <w:t>: display a table of the model input parameters used for a selected</w:t>
-      </w:r>
-      <w:r>
-        <w:t xml:space="preserve"> Case</w:t>
-      </w:r>
-      <w:r>
-        <w:t>.</w:t>
+        <w:t>Project&gt; Case &gt;Delete Dataset</w:t>
+      </w:r>
+      <w:r>
+        <w:rPr>
+          <w:rFonts w:ascii="Times New Roman" w:eastAsia="Microsoft YaHei" w:hAnsi="Times New Roman" w:cs="Times New Roman"/>
+        </w:rPr>
+        <w:t>: user selects a Case from a list of Cases and if the selected Case has more than one Dataset, the Dateset to be deleted can be selected from a list and deleted from the Case.</w:t>
       </w:r>
     </w:p>
     <w:p>
@@ -577,10 +563,10 @@
           <w:i/>
           <w:color w:val="7B2520" w:themeColor="accent3" w:themeShade="BF"/>
         </w:rPr>
-        <w:t>Project&gt; Import/Export&gt;Import</w:t>
-      </w:r>
-      <w:r>
-        <w:t xml:space="preserve">: load a Case class instance from a Matlab binary ‘mat’ file. Only works for data sets saved using Export. </w:t>
+        <w:t>Project&gt;Cases&gt;Reload</w:t>
+      </w:r>
+      <w:r>
+        <w:t>: select a previous model run and reload the input values as the current input settings.</w:t>
       </w:r>
     </w:p>
     <w:p>
@@ -589,6 +575,36 @@
           <w:i/>
           <w:color w:val="7B2520" w:themeColor="accent3" w:themeShade="BF"/>
         </w:rPr>
+        <w:t>Project&gt;Cases&gt;View settings</w:t>
+      </w:r>
+      <w:r>
+        <w:t>: display a table of the model input parameters used for a selected</w:t>
+      </w:r>
+      <w:r>
+        <w:t xml:space="preserve"> Case</w:t>
+      </w:r>
+      <w:r>
+        <w:t>.</w:t>
+      </w:r>
+    </w:p>
+    <w:p>
+      <w:r>
+        <w:rPr>
+          <w:i/>
+          <w:color w:val="7B2520" w:themeColor="accent3" w:themeShade="BF"/>
+        </w:rPr>
+        <w:t>Project&gt; Import/Export&gt;Import</w:t>
+      </w:r>
+      <w:r>
+        <w:t xml:space="preserve">: load a Case class instance from a Matlab binary ‘mat’ file. Only works for data sets saved using Export. </w:t>
+      </w:r>
+    </w:p>
+    <w:p>
+      <w:r>
+        <w:rPr>
+          <w:i/>
+          <w:color w:val="7B2520" w:themeColor="accent3" w:themeShade="BF"/>
+        </w:rPr>
         <w:t>Project&gt;Import/Export&gt;Export</w:t>
       </w:r>
       <w:r>
@@ -619,15 +635,7 @@
         <w:t>Project&gt;Cases&gt;Edit Data Set</w:t>
       </w:r>
       <w:r>
-        <w:t xml:space="preserve"> option to </w:t>
-      </w:r>
-      <w:proofErr w:type="gramStart"/>
-      <w:r>
-        <w:t>make a selection</w:t>
-      </w:r>
-      <w:proofErr w:type="gramEnd"/>
-      <w:r>
-        <w:t xml:space="preserve"> and then use the ‘Copy to Clipboard’ button to paste the selection to the clipboard.</w:t>
+        <w:t xml:space="preserve"> option to make a selection and then use the ‘Copy to Clipboard’ button to paste the selection to the clipboard.</w:t>
       </w:r>
     </w:p>
     <w:p/>
@@ -853,7 +861,6 @@
       <w:bookmarkStart w:id="24" w:name="_Toc58851118"/>
       <w:bookmarkStart w:id="25" w:name="_Ref76228406"/>
       <w:r>
-        <w:lastRenderedPageBreak/>
         <w:t>Run</w:t>
       </w:r>
       <w:bookmarkEnd w:id="19"/>
@@ -900,7 +907,7 @@
           <w:noProof/>
         </w:rPr>
         <w:drawing>
-          <wp:anchor distT="0" distB="0" distL="114300" distR="114300" simplePos="0" relativeHeight="251666432" behindDoc="0" locked="0" layoutInCell="1" allowOverlap="1" wp14:anchorId="703D27DE" wp14:editId="69D0B3DC">
+          <wp:anchor distT="0" distB="0" distL="114300" distR="114300" simplePos="0" relativeHeight="251666432" behindDoc="0" locked="0" layoutInCell="1" allowOverlap="1" wp14:anchorId="703D27DE" wp14:editId="01448B04">
             <wp:simplePos x="0" y="0"/>
             <wp:positionH relativeFrom="margin">
               <wp:align>right</wp:align>
@@ -965,23 +972,7 @@
       </w:r>
       <w:bookmarkEnd w:id="27"/>
       <w:r>
-        <w:t xml:space="preserve">The UI allows the user to select data and use a chosen selection of data/variable/range to define either a Variable, XYZ dimension, or Time. Each data set is sampled for the defined data range. If the data set being sampled includes </w:t>
-      </w:r>
-      <w:proofErr w:type="spellStart"/>
-      <w:r>
-        <w:t>NaNs</w:t>
-      </w:r>
-      <w:proofErr w:type="spellEnd"/>
-      <w:r>
-        <w:t xml:space="preserve"> the default is for these to be included (button to right of Var-limits is set to ‘+N’). To exclude </w:t>
-      </w:r>
-      <w:proofErr w:type="spellStart"/>
-      <w:r>
-        <w:t>NaNs</w:t>
-      </w:r>
-      <w:proofErr w:type="spellEnd"/>
-      <w:r>
-        <w:t xml:space="preserve"> press the button so that it displays ‘-N’. </w:t>
+        <w:t xml:space="preserve">The UI allows the user to select data and use a chosen selection of data/variable/range to define either a Variable, XYZ dimension, or Time. Each data set is sampled for the defined data range. If the data set being sampled includes NaNs the default is for these to be included (button to right of Var-limits is set to ‘+N’). To exclude NaNs press the button so that it displays ‘-N’. </w:t>
       </w:r>
     </w:p>
     <w:p>
@@ -1261,23 +1252,13 @@
         </w:rPr>
         <w:t xml:space="preserve"> </w:t>
       </w:r>
-      <w:proofErr w:type="spellStart"/>
       <w:r>
         <w:rPr>
           <w:rFonts w:ascii="Consolas" w:eastAsia="Times New Roman" w:hAnsi="Consolas" w:cs="Times New Roman"/>
           <w:sz w:val="20"/>
           <w:szCs w:val="20"/>
         </w:rPr>
-        <w:t>varout</w:t>
-      </w:r>
-      <w:proofErr w:type="spellEnd"/>
-      <w:r>
-        <w:rPr>
-          <w:rFonts w:ascii="Consolas" w:eastAsia="Times New Roman" w:hAnsi="Consolas" w:cs="Times New Roman"/>
-          <w:sz w:val="20"/>
-          <w:szCs w:val="20"/>
-        </w:rPr>
-        <w:t xml:space="preserve"> = </w:t>
+        <w:t xml:space="preserve">varout = </w:t>
       </w:r>
       <w:r>
         <w:rPr>
@@ -1476,16 +1457,15 @@
           <w:sz w:val="20"/>
           <w:szCs w:val="20"/>
         </w:rPr>
-        <w:t>[</w:t>
-      </w:r>
-      <w:proofErr w:type="spellStart"/>
+        <w:t>[time,</w:t>
+      </w:r>
       <w:r>
         <w:rPr>
           <w:rFonts w:ascii="Consolas" w:eastAsia="Times New Roman" w:hAnsi="Consolas" w:cs="Times New Roman"/>
           <w:sz w:val="20"/>
           <w:szCs w:val="20"/>
         </w:rPr>
-        <w:t>time,</w:t>
+        <w:t>varout</w:t>
       </w:r>
       <w:r>
         <w:rPr>
@@ -1493,16 +1473,15 @@
           <w:sz w:val="20"/>
           <w:szCs w:val="20"/>
         </w:rPr>
-        <w:t>varout</w:t>
-      </w:r>
-      <w:proofErr w:type="spellEnd"/>
+        <w:t>]</w:t>
+      </w:r>
       <w:r>
         <w:rPr>
           <w:rFonts w:ascii="Consolas" w:eastAsia="Times New Roman" w:hAnsi="Consolas" w:cs="Times New Roman"/>
           <w:sz w:val="20"/>
           <w:szCs w:val="20"/>
         </w:rPr>
-        <w:t>]</w:t>
+        <w:t xml:space="preserve"> = </w:t>
       </w:r>
       <w:r>
         <w:rPr>
@@ -1510,43 +1489,7 @@
           <w:sz w:val="20"/>
           <w:szCs w:val="20"/>
         </w:rPr>
-        <w:t xml:space="preserve"> = </w:t>
-      </w:r>
-      <w:proofErr w:type="spellStart"/>
-      <w:r>
-        <w:rPr>
-          <w:rFonts w:ascii="Consolas" w:eastAsia="Times New Roman" w:hAnsi="Consolas" w:cs="Times New Roman"/>
-          <w:sz w:val="20"/>
-          <w:szCs w:val="20"/>
-        </w:rPr>
-        <w:t>myfunction</w:t>
-      </w:r>
-      <w:proofErr w:type="spellEnd"/>
-      <w:r>
-        <w:rPr>
-          <w:rFonts w:ascii="Consolas" w:eastAsia="Times New Roman" w:hAnsi="Consolas" w:cs="Times New Roman"/>
-          <w:sz w:val="20"/>
-          <w:szCs w:val="20"/>
-        </w:rPr>
-        <w:t>(</w:t>
-      </w:r>
-      <w:proofErr w:type="spellStart"/>
-      <w:r>
-        <w:rPr>
-          <w:rFonts w:ascii="Consolas" w:eastAsia="Times New Roman" w:hAnsi="Consolas" w:cs="Times New Roman"/>
-          <w:sz w:val="20"/>
-          <w:szCs w:val="20"/>
-        </w:rPr>
-        <w:t>dst</w:t>
-      </w:r>
-      <w:proofErr w:type="spellEnd"/>
-      <w:r>
-        <w:rPr>
-          <w:rFonts w:ascii="Consolas" w:eastAsia="Times New Roman" w:hAnsi="Consolas" w:cs="Times New Roman"/>
-          <w:sz w:val="20"/>
-          <w:szCs w:val="20"/>
-        </w:rPr>
-        <w:t>,</w:t>
+        <w:t>myfunction(dst,</w:t>
       </w:r>
       <w:r>
         <w:rPr>
@@ -1563,9 +1506,84 @@
           <w:sz w:val="20"/>
           <w:szCs w:val="20"/>
         </w:rPr>
-        <w:t>'</w:t>
-      </w:r>
-      <w:proofErr w:type="spellStart"/>
+        <w:t>'usertext'</w:t>
+      </w:r>
+      <w:r>
+        <w:rPr>
+          <w:rFonts w:ascii="Consolas" w:eastAsia="Times New Roman" w:hAnsi="Consolas" w:cs="Times New Roman"/>
+          <w:sz w:val="20"/>
+          <w:szCs w:val="20"/>
+        </w:rPr>
+        <w:t>,</w:t>
+      </w:r>
+      <w:r>
+        <w:rPr>
+          <w:rFonts w:ascii="Consolas" w:eastAsia="Times New Roman" w:hAnsi="Consolas" w:cs="Times New Roman"/>
+          <w:sz w:val="20"/>
+          <w:szCs w:val="20"/>
+        </w:rPr>
+        <w:t xml:space="preserve"> </w:t>
+      </w:r>
+      <w:r>
+        <w:rPr>
+          <w:rFonts w:ascii="Consolas" w:eastAsia="Times New Roman" w:hAnsi="Consolas" w:cs="Times New Roman"/>
+          <w:sz w:val="20"/>
+          <w:szCs w:val="20"/>
+        </w:rPr>
+        <w:t>mobj)</w:t>
+      </w:r>
+      <w:r>
+        <w:rPr>
+          <w:rFonts w:ascii="Consolas" w:eastAsia="Times New Roman" w:hAnsi="Consolas" w:cs="Times New Roman"/>
+          <w:sz w:val="20"/>
+          <w:szCs w:val="20"/>
+        </w:rPr>
+        <w:t>;</w:t>
+      </w:r>
+    </w:p>
+    <w:p>
+      <w:pPr>
+        <w:spacing w:after="0" w:line="240" w:lineRule="auto"/>
+        <w:rPr>
+          <w:rFonts w:ascii="Consolas" w:eastAsia="Times New Roman" w:hAnsi="Consolas" w:cs="Times New Roman"/>
+          <w:sz w:val="20"/>
+          <w:szCs w:val="20"/>
+        </w:rPr>
+      </w:pPr>
+    </w:p>
+    <w:p>
+      <w:pPr>
+        <w:spacing w:after="0" w:line="240" w:lineRule="auto"/>
+        <w:rPr>
+          <w:rFonts w:ascii="Consolas" w:eastAsia="Times New Roman" w:hAnsi="Consolas" w:cs="Times New Roman"/>
+          <w:sz w:val="20"/>
+          <w:szCs w:val="20"/>
+        </w:rPr>
+      </w:pPr>
+      <w:r>
+        <w:rPr>
+          <w:rFonts w:ascii="Consolas" w:eastAsia="Times New Roman" w:hAnsi="Consolas" w:cs="Times New Roman"/>
+          <w:sz w:val="20"/>
+          <w:szCs w:val="20"/>
+        </w:rPr>
+        <w:t xml:space="preserve">dst = </w:t>
+      </w:r>
+      <w:r>
+        <w:rPr>
+          <w:rFonts w:ascii="Consolas" w:eastAsia="Times New Roman" w:hAnsi="Consolas" w:cs="Times New Roman"/>
+          <w:sz w:val="20"/>
+          <w:szCs w:val="20"/>
+        </w:rPr>
+        <w:t>myfunction(dst,</w:t>
+      </w:r>
+      <w:r>
+        <w:rPr>
+          <w:rFonts w:ascii="Consolas" w:eastAsia="Times New Roman" w:hAnsi="Consolas" w:cs="Times New Roman"/>
+          <w:sz w:val="20"/>
+          <w:szCs w:val="20"/>
+        </w:rPr>
+        <w:t xml:space="preserve"> </w:t>
+      </w:r>
       <w:r>
         <w:rPr>
           <w:rFonts w:ascii="Consolas" w:eastAsia="Times New Roman" w:hAnsi="Consolas" w:cs="Times New Roman"/>
@@ -1573,9 +1591,8 @@
           <w:sz w:val="20"/>
           <w:szCs w:val="20"/>
         </w:rPr>
-        <w:t>usertext</w:t>
-      </w:r>
-      <w:proofErr w:type="spellEnd"/>
+        <w:t>'usertext</w:t>
+      </w:r>
       <w:r>
         <w:rPr>
           <w:rFonts w:ascii="Consolas" w:eastAsia="Times New Roman" w:hAnsi="Consolas" w:cs="Times New Roman"/>
@@ -1583,7 +1600,7 @@
           <w:sz w:val="20"/>
           <w:szCs w:val="20"/>
         </w:rPr>
-        <w:t>'</w:t>
+        <w:t>’</w:t>
       </w:r>
       <w:r>
         <w:rPr>
@@ -1601,194 +1618,31 @@
         </w:rPr>
         <w:t xml:space="preserve"> </w:t>
       </w:r>
-      <w:proofErr w:type="spellStart"/>
       <w:r>
         <w:rPr>
           <w:rFonts w:ascii="Consolas" w:eastAsia="Times New Roman" w:hAnsi="Consolas" w:cs="Times New Roman"/>
           <w:sz w:val="20"/>
           <w:szCs w:val="20"/>
         </w:rPr>
-        <w:t>mobj</w:t>
-      </w:r>
-      <w:proofErr w:type="spellEnd"/>
+        <w:t>mobj)</w:t>
+      </w:r>
       <w:r>
         <w:rPr>
           <w:rFonts w:ascii="Consolas" w:eastAsia="Times New Roman" w:hAnsi="Consolas" w:cs="Times New Roman"/>
           <w:sz w:val="20"/>
           <w:szCs w:val="20"/>
         </w:rPr>
-        <w:t>)</w:t>
-      </w:r>
-      <w:r>
+        <w:t>;</w:t>
+      </w:r>
+    </w:p>
+    <w:p>
+      <w:pPr>
+        <w:spacing w:after="0" w:line="240" w:lineRule="auto"/>
         <w:rPr>
           <w:rFonts w:ascii="Consolas" w:eastAsia="Times New Roman" w:hAnsi="Consolas" w:cs="Times New Roman"/>
           <w:sz w:val="20"/>
           <w:szCs w:val="20"/>
         </w:rPr>
-        <w:t>;</w:t>
-      </w:r>
-    </w:p>
-    <w:p>
-      <w:pPr>
-        <w:spacing w:after="0" w:line="240" w:lineRule="auto"/>
-        <w:rPr>
-          <w:rFonts w:ascii="Consolas" w:eastAsia="Times New Roman" w:hAnsi="Consolas" w:cs="Times New Roman"/>
-          <w:sz w:val="20"/>
-          <w:szCs w:val="20"/>
-        </w:rPr>
-      </w:pPr>
-    </w:p>
-    <w:p>
-      <w:pPr>
-        <w:spacing w:after="0" w:line="240" w:lineRule="auto"/>
-        <w:rPr>
-          <w:rFonts w:ascii="Consolas" w:eastAsia="Times New Roman" w:hAnsi="Consolas" w:cs="Times New Roman"/>
-          <w:sz w:val="20"/>
-          <w:szCs w:val="20"/>
-        </w:rPr>
-      </w:pPr>
-      <w:proofErr w:type="spellStart"/>
-      <w:r>
-        <w:rPr>
-          <w:rFonts w:ascii="Consolas" w:eastAsia="Times New Roman" w:hAnsi="Consolas" w:cs="Times New Roman"/>
-          <w:sz w:val="20"/>
-          <w:szCs w:val="20"/>
-        </w:rPr>
-        <w:t>dst</w:t>
-      </w:r>
-      <w:proofErr w:type="spellEnd"/>
-      <w:r>
-        <w:rPr>
-          <w:rFonts w:ascii="Consolas" w:eastAsia="Times New Roman" w:hAnsi="Consolas" w:cs="Times New Roman"/>
-          <w:sz w:val="20"/>
-          <w:szCs w:val="20"/>
-        </w:rPr>
-        <w:t xml:space="preserve"> = </w:t>
-      </w:r>
-      <w:proofErr w:type="spellStart"/>
-      <w:r>
-        <w:rPr>
-          <w:rFonts w:ascii="Consolas" w:eastAsia="Times New Roman" w:hAnsi="Consolas" w:cs="Times New Roman"/>
-          <w:sz w:val="20"/>
-          <w:szCs w:val="20"/>
-        </w:rPr>
-        <w:t>myfunction</w:t>
-      </w:r>
-      <w:proofErr w:type="spellEnd"/>
-      <w:r>
-        <w:rPr>
-          <w:rFonts w:ascii="Consolas" w:eastAsia="Times New Roman" w:hAnsi="Consolas" w:cs="Times New Roman"/>
-          <w:sz w:val="20"/>
-          <w:szCs w:val="20"/>
-        </w:rPr>
-        <w:t>(</w:t>
-      </w:r>
-      <w:proofErr w:type="spellStart"/>
-      <w:r>
-        <w:rPr>
-          <w:rFonts w:ascii="Consolas" w:eastAsia="Times New Roman" w:hAnsi="Consolas" w:cs="Times New Roman"/>
-          <w:sz w:val="20"/>
-          <w:szCs w:val="20"/>
-        </w:rPr>
-        <w:t>dst</w:t>
-      </w:r>
-      <w:proofErr w:type="spellEnd"/>
-      <w:r>
-        <w:rPr>
-          <w:rFonts w:ascii="Consolas" w:eastAsia="Times New Roman" w:hAnsi="Consolas" w:cs="Times New Roman"/>
-          <w:sz w:val="20"/>
-          <w:szCs w:val="20"/>
-        </w:rPr>
-        <w:t>,</w:t>
-      </w:r>
-      <w:r>
-        <w:rPr>
-          <w:rFonts w:ascii="Consolas" w:eastAsia="Times New Roman" w:hAnsi="Consolas" w:cs="Times New Roman"/>
-          <w:sz w:val="20"/>
-          <w:szCs w:val="20"/>
-        </w:rPr>
-        <w:t xml:space="preserve"> </w:t>
-      </w:r>
-      <w:r>
-        <w:rPr>
-          <w:rFonts w:ascii="Consolas" w:eastAsia="Times New Roman" w:hAnsi="Consolas" w:cs="Times New Roman"/>
-          <w:color w:val="A709F5"/>
-          <w:sz w:val="20"/>
-          <w:szCs w:val="20"/>
-        </w:rPr>
-        <w:t>'</w:t>
-      </w:r>
-      <w:proofErr w:type="spellStart"/>
-      <w:r>
-        <w:rPr>
-          <w:rFonts w:ascii="Consolas" w:eastAsia="Times New Roman" w:hAnsi="Consolas" w:cs="Times New Roman"/>
-          <w:color w:val="A709F5"/>
-          <w:sz w:val="20"/>
-          <w:szCs w:val="20"/>
-        </w:rPr>
-        <w:t>usertext</w:t>
-      </w:r>
-      <w:proofErr w:type="spellEnd"/>
-      <w:r>
-        <w:rPr>
-          <w:rFonts w:ascii="Consolas" w:eastAsia="Times New Roman" w:hAnsi="Consolas" w:cs="Times New Roman"/>
-          <w:color w:val="A709F5"/>
-          <w:sz w:val="20"/>
-          <w:szCs w:val="20"/>
-        </w:rPr>
-        <w:t>’</w:t>
-      </w:r>
-      <w:r>
-        <w:rPr>
-          <w:rFonts w:ascii="Consolas" w:eastAsia="Times New Roman" w:hAnsi="Consolas" w:cs="Times New Roman"/>
-          <w:sz w:val="20"/>
-          <w:szCs w:val="20"/>
-        </w:rPr>
-        <w:t>,</w:t>
-      </w:r>
-      <w:r>
-        <w:rPr>
-          <w:rFonts w:ascii="Consolas" w:eastAsia="Times New Roman" w:hAnsi="Consolas" w:cs="Times New Roman"/>
-          <w:sz w:val="20"/>
-          <w:szCs w:val="20"/>
-        </w:rPr>
-        <w:t xml:space="preserve"> </w:t>
-      </w:r>
-      <w:proofErr w:type="spellStart"/>
-      <w:r>
-        <w:rPr>
-          <w:rFonts w:ascii="Consolas" w:eastAsia="Times New Roman" w:hAnsi="Consolas" w:cs="Times New Roman"/>
-          <w:sz w:val="20"/>
-          <w:szCs w:val="20"/>
-        </w:rPr>
-        <w:t>mobj</w:t>
-      </w:r>
-      <w:proofErr w:type="spellEnd"/>
-      <w:r>
-        <w:rPr>
-          <w:rFonts w:ascii="Consolas" w:eastAsia="Times New Roman" w:hAnsi="Consolas" w:cs="Times New Roman"/>
-          <w:sz w:val="20"/>
-          <w:szCs w:val="20"/>
-        </w:rPr>
-        <w:t>)</w:t>
-      </w:r>
-      <w:r>
-        <w:rPr>
-          <w:rFonts w:ascii="Consolas" w:eastAsia="Times New Roman" w:hAnsi="Consolas" w:cs="Times New Roman"/>
-          <w:sz w:val="20"/>
-          <w:szCs w:val="20"/>
-        </w:rPr>
-        <w:t>;</w:t>
-      </w:r>
-    </w:p>
-    <w:p>
-      <w:pPr>
-        <w:spacing w:after="0" w:line="240" w:lineRule="auto"/>
-        <w:rPr>
-          <w:rFonts w:ascii="Consolas" w:eastAsia="Times New Roman" w:hAnsi="Consolas" w:cs="Times New Roman"/>
-          <w:sz w:val="20"/>
-          <w:szCs w:val="20"/>
-        </w:rPr>
       </w:pPr>
     </w:p>
     <w:p>
@@ -1963,15 +1817,7 @@
         <w:t>UI</w:t>
       </w:r>
       <w:r>
-        <w:t xml:space="preserve"> to select variables and produce several types of </w:t>
-      </w:r>
-      <w:proofErr w:type="gramStart"/>
-      <w:r>
-        <w:t>plot</w:t>
-      </w:r>
-      <w:proofErr w:type="gramEnd"/>
-      <w:r>
-        <w:t xml:space="preserve">. The user selects the </w:t>
+        <w:t xml:space="preserve"> to select variables and produce several types of plot. The user selects the </w:t>
       </w:r>
       <w:r>
         <w:t>Case, Dataset</w:t>
@@ -2001,15 +1847,7 @@
         <w:t>-</w:t>
       </w:r>
       <w:r>
-        <w:t xml:space="preserve">down lists. There are then buttons to create a </w:t>
-      </w:r>
-      <w:proofErr w:type="gramStart"/>
-      <w:r>
-        <w:t>New</w:t>
-      </w:r>
-      <w:proofErr w:type="gramEnd"/>
-      <w:r>
-        <w:t xml:space="preserve"> figure</w:t>
+        <w:t>down lists. There are then buttons to create a New figure</w:t>
       </w:r>
       <w:r>
         <w:t>,</w:t>
@@ -2224,17 +2062,8 @@
                 <w:sz w:val="20"/>
                 <w:szCs w:val="20"/>
               </w:rPr>
-              <w:t xml:space="preserve">, </w:t>
-            </w:r>
-            <w:proofErr w:type="gramStart"/>
-            <w:r>
-              <w:rPr>
-                <w:sz w:val="20"/>
-                <w:szCs w:val="20"/>
-              </w:rPr>
-              <w:t>respectively</w:t>
-            </w:r>
-            <w:proofErr w:type="gramEnd"/>
+              <w:t>, respectively</w:t>
+            </w:r>
           </w:p>
           <w:p>
             <w:pPr>
@@ -2335,23 +2164,7 @@
                 <w:sz w:val="20"/>
                 <w:szCs w:val="20"/>
               </w:rPr>
-              <w:t xml:space="preserve"> : updates the list of </w:t>
-            </w:r>
-            <w:proofErr w:type="gramStart"/>
-            <w:r>
-              <w:rPr>
-                <w:sz w:val="20"/>
-                <w:szCs w:val="20"/>
-              </w:rPr>
-              <w:t>Cases</w:t>
-            </w:r>
-            <w:proofErr w:type="gramEnd"/>
-            <w:r>
-              <w:rPr>
-                <w:sz w:val="20"/>
-                <w:szCs w:val="20"/>
-              </w:rPr>
-              <w:t xml:space="preserve"> </w:t>
+              <w:t xml:space="preserve"> : updates the list of Cases </w:t>
             </w:r>
           </w:p>
           <w:p>
@@ -2374,17 +2187,8 @@
                 <w:sz w:val="20"/>
                 <w:szCs w:val="20"/>
               </w:rPr>
-              <w:t xml:space="preserve">Y :  swaps the X and Y </w:t>
-            </w:r>
-            <w:proofErr w:type="gramStart"/>
-            <w:r>
-              <w:rPr>
-                <w:sz w:val="20"/>
-                <w:szCs w:val="20"/>
-              </w:rPr>
-              <w:t>axes</w:t>
-            </w:r>
-            <w:proofErr w:type="gramEnd"/>
+              <w:t>Y :  swaps the X and Y axes</w:t>
+            </w:r>
           </w:p>
           <w:p>
             <w:pPr>
@@ -3320,23 +3124,7 @@
                 <w:sz w:val="20"/>
                 <w:szCs w:val="20"/>
               </w:rPr>
-              <w:t xml:space="preserve"> : updates the list of </w:t>
-            </w:r>
-            <w:proofErr w:type="gramStart"/>
-            <w:r>
-              <w:rPr>
-                <w:sz w:val="20"/>
-                <w:szCs w:val="20"/>
-              </w:rPr>
-              <w:t>Cases</w:t>
-            </w:r>
-            <w:proofErr w:type="gramEnd"/>
-            <w:r>
-              <w:rPr>
-                <w:sz w:val="20"/>
-                <w:szCs w:val="20"/>
-              </w:rPr>
-              <w:t xml:space="preserve"> </w:t>
+              <w:t xml:space="preserve"> : updates the list of Cases </w:t>
             </w:r>
           </w:p>
           <w:p>
@@ -4124,38 +3912,20 @@
         <w:t xml:space="preserve"> the</w:t>
       </w:r>
       <w:r>
-        <w:t xml:space="preserve"> </w:t>
-      </w:r>
-      <w:proofErr w:type="spellStart"/>
-      <w:r>
-        <w:t>user_</w:t>
+        <w:t xml:space="preserve"> user_</w:t>
       </w:r>
       <w:r>
         <w:t>plot</w:t>
       </w:r>
       <w:r>
-        <w:t>.m</w:t>
-      </w:r>
-      <w:proofErr w:type="spellEnd"/>
-      <w:r>
-        <w:t xml:space="preserve"> function, where the user can define a workflow, accessing data and functions already provided by the particular App or the muitoolbox. The sample code can be found in the </w:t>
+        <w:t xml:space="preserve">.m function, where the user can define a workflow, accessing data and functions already provided by the particular App or the muitoolbox. The sample code can be found in the </w:t>
       </w:r>
       <w:bookmarkStart w:id="33" w:name="_Hlk183337190"/>
-      <w:proofErr w:type="spellStart"/>
-      <w:r>
-        <w:t>muitoolbox</w:t>
-      </w:r>
-      <w:proofErr w:type="spellEnd"/>
-      <w:r>
-        <w:t>/</w:t>
-      </w:r>
-      <w:proofErr w:type="spellStart"/>
-      <w:r>
-        <w:t>psfunctions</w:t>
-      </w:r>
-      <w:proofErr w:type="spellEnd"/>
-      <w:r>
-        <w:t xml:space="preserve"> </w:t>
+      <w:r>
+        <w:t>muitoolbox/</w:t>
+      </w:r>
+      <w:r>
+        <w:t xml:space="preserve">psfunctions </w:t>
       </w:r>
       <w:bookmarkEnd w:id="33"/>
       <w:r>
@@ -4485,7 +4255,7 @@
           <w:noProof/>
         </w:rPr>
         <w:drawing>
-          <wp:anchor distT="0" distB="0" distL="114300" distR="114300" simplePos="0" relativeHeight="251673600" behindDoc="0" locked="0" layoutInCell="1" allowOverlap="1" wp14:anchorId="76014E06" wp14:editId="710BB94D">
+          <wp:anchor distT="0" distB="0" distL="114300" distR="114300" simplePos="0" relativeHeight="251673600" behindDoc="0" locked="0" layoutInCell="1" allowOverlap="1" wp14:anchorId="76014E06" wp14:editId="6B5399EA">
             <wp:simplePos x="0" y="0"/>
             <wp:positionH relativeFrom="column">
               <wp:posOffset>31750</wp:posOffset>
@@ -4711,15 +4481,7 @@
         <w:t>:</w:t>
       </w:r>
       <w:r>
-        <w:t xml:space="preserve"> calls the function </w:t>
-      </w:r>
-      <w:proofErr w:type="spellStart"/>
-      <w:r>
-        <w:t>user_stats.m</w:t>
-      </w:r>
-      <w:proofErr w:type="spellEnd"/>
-      <w:r>
-        <w:t xml:space="preserve">, in which the user can implement their own analysis methods and display results in the UI or add output to the </w:t>
+        <w:t xml:space="preserve"> calls the function user_stats.m, in which the user can implement their own analysis methods and display results in the UI or add output to the </w:t>
       </w:r>
       <w:r>
         <w:t>project Catalogue.</w:t>
@@ -5155,15 +4917,7 @@
         <w:t>tint</w:t>
       </w:r>
       <w:r>
-        <w:t xml:space="preserve">’) is also be defined in the pop-up </w:t>
-      </w:r>
-      <w:proofErr w:type="spellStart"/>
-      <w:r>
-        <w:t>gui</w:t>
-      </w:r>
-      <w:proofErr w:type="spellEnd"/>
-      <w:r>
-        <w:t>. This can be used to try and ensure that peaks are independent. The peaks are marked on a plot with the defined threshold. If rejected, new values can be defined. If accepted a new timeseries is added. This has the class of the Data Type that was used as the source timeseries but is not appended to that timeseries because the date/times are a subset of the source.</w:t>
+        <w:t>’) is also be defined in the pop-up gui. This can be used to try and ensure that peaks are independent. The peaks are marked on a plot with the defined threshold. If rejected, new values can be defined. If accepted a new timeseries is added. This has the class of the Data Type that was used as the source timeseries but is not appended to that timeseries because the date/times are a subset of the source.</w:t>
       </w:r>
     </w:p>
     <w:p>
@@ -5320,19 +5074,11 @@
         </w:rPr>
         <w:t xml:space="preserve"> = </w:t>
       </w:r>
-      <w:proofErr w:type="spellStart"/>
       <w:r>
         <w:rPr>
           <w:bCs/>
         </w:rPr>
-        <w:t>Chiarello</w:t>
-      </w:r>
-      <w:proofErr w:type="spellEnd"/>
-      <w:r>
-        <w:rPr>
-          <w:bCs/>
-        </w:rPr>
-        <w:t xml:space="preserve"> matrix method, </w:t>
+        <w:t xml:space="preserve">Chiarello matrix method, </w:t>
       </w:r>
     </w:p>
     <w:p>
@@ -5406,19 +5152,11 @@
         </w:rPr>
         <w:t xml:space="preserve"> </w:t>
       </w:r>
-      <w:proofErr w:type="spellStart"/>
       <w:r>
         <w:rPr>
           <w:bCs/>
         </w:rPr>
-        <w:t>Aalok-Ihlen</w:t>
-      </w:r>
-      <w:proofErr w:type="spellEnd"/>
-      <w:r>
-        <w:rPr>
-          <w:bCs/>
-        </w:rPr>
-        <w:t xml:space="preserve"> code and </w:t>
+        <w:t xml:space="preserve">Aalok-Ihlen code and </w:t>
       </w:r>
     </w:p>
     <w:p>
@@ -5453,19 +5191,11 @@
         </w:rPr>
         <w:t xml:space="preserve"> </w:t>
       </w:r>
-      <w:proofErr w:type="spellStart"/>
       <w:r>
         <w:rPr>
           <w:bCs/>
         </w:rPr>
-        <w:t>Aste</w:t>
-      </w:r>
-      <w:proofErr w:type="spellEnd"/>
-      <w:r>
-        <w:rPr>
-          <w:bCs/>
-        </w:rPr>
-        <w:t xml:space="preserve"> using unweighted option. </w:t>
+        <w:t xml:space="preserve">Aste using unweighted option. </w:t>
       </w:r>
     </w:p>
     <w:p>
@@ -5523,77 +5253,7 @@
         <w:rPr>
           <w:bCs/>
         </w:rPr>
-        <w:t>(for code see .../</w:t>
-      </w:r>
-      <w:proofErr w:type="spellStart"/>
-      <w:r>
-        <w:rPr>
-          <w:bCs/>
-        </w:rPr>
-        <w:t>muitoolbox</w:t>
-      </w:r>
-      <w:proofErr w:type="spellEnd"/>
-      <w:r>
-        <w:rPr>
-          <w:bCs/>
-        </w:rPr>
-        <w:t>/</w:t>
-      </w:r>
-      <w:proofErr w:type="spellStart"/>
-      <w:r>
-        <w:rPr>
-          <w:bCs/>
-        </w:rPr>
-        <w:t>psfunctions</w:t>
-      </w:r>
-      <w:proofErr w:type="spellEnd"/>
-      <w:r>
-        <w:rPr>
-          <w:bCs/>
-        </w:rPr>
-        <w:t>/</w:t>
-      </w:r>
-      <w:proofErr w:type="spellStart"/>
-      <w:r>
-        <w:rPr>
-          <w:bCs/>
-        </w:rPr>
-        <w:t>hurst_exponent.m</w:t>
-      </w:r>
-      <w:proofErr w:type="spellEnd"/>
-      <w:r>
-        <w:rPr>
-          <w:bCs/>
-        </w:rPr>
-        <w:t xml:space="preserve">, </w:t>
-      </w:r>
-      <w:proofErr w:type="spellStart"/>
-      <w:r>
-        <w:rPr>
-          <w:bCs/>
-        </w:rPr>
-        <w:t>hurst_aalok_ihlen.m</w:t>
-      </w:r>
-      <w:proofErr w:type="spellEnd"/>
-      <w:r>
-        <w:rPr>
-          <w:bCs/>
-        </w:rPr>
-        <w:t xml:space="preserve"> and </w:t>
-      </w:r>
-      <w:proofErr w:type="spellStart"/>
-      <w:r>
-        <w:rPr>
-          <w:bCs/>
-        </w:rPr>
-        <w:t>genhurstw.m</w:t>
-      </w:r>
-      <w:proofErr w:type="spellEnd"/>
-      <w:r>
-        <w:rPr>
-          <w:bCs/>
-        </w:rPr>
-        <w:t xml:space="preserve">) </w:t>
+        <w:t xml:space="preserve">(for code see .../muitoolbox/psfunctions/hurst_exponent.m, hurst_aalok_ihlen.m and genhurstw.m) </w:t>
       </w:r>
       <w:bookmarkEnd w:id="41"/>
       <w:r>
@@ -6060,16 +5720,11 @@
       <w:r>
         <w:t xml:space="preserve">: calls </w:t>
       </w:r>
-      <w:proofErr w:type="spellStart"/>
       <w:r>
         <w:t>user_stats</w:t>
       </w:r>
       <w:r>
-        <w:t>.m</w:t>
-      </w:r>
-      <w:proofErr w:type="spellEnd"/>
-      <w:r>
-        <w:t xml:space="preserve"> function, where the user can define a workflow, accessing data and functions already provided by</w:t>
+        <w:t>.m function, where the user can define a workflow, accessing data and functions already provided by</w:t>
       </w:r>
       <w:r>
         <w:t xml:space="preserve"> the particular App</w:t>
@@ -6084,34 +5739,10 @@
         <w:t xml:space="preserve">. The sample code </w:t>
       </w:r>
       <w:r>
-        <w:t xml:space="preserve">can be found in the </w:t>
-      </w:r>
-      <w:proofErr w:type="spellStart"/>
-      <w:r>
-        <w:t>psfunctions</w:t>
-      </w:r>
-      <w:proofErr w:type="spellEnd"/>
-      <w:r>
-        <w:t xml:space="preserve"> folder  and </w:t>
-      </w:r>
-      <w:r>
-        <w:t>illustrates the workflow to produce a clusters plot. Some code in the header (commented out) shows how to get a time series using the handles passed to the function (</w:t>
-      </w:r>
-      <w:proofErr w:type="spellStart"/>
-      <w:r>
-        <w:t>obj</w:t>
-      </w:r>
-      <w:proofErr w:type="spellEnd"/>
-      <w:r>
-        <w:t xml:space="preserve"> and </w:t>
-      </w:r>
-      <w:proofErr w:type="spellStart"/>
-      <w:r>
-        <w:t>mobj</w:t>
-      </w:r>
-      <w:proofErr w:type="spellEnd"/>
-      <w:r>
-        <w:t>)</w:t>
+        <w:t xml:space="preserve">can be found in the psfunctions folder  and </w:t>
+      </w:r>
+      <w:r>
+        <w:t>illustrates the workflow to produce a clusters plot. Some code in the header (commented out) shows how to get a time series using the handles passed to the function (obj and mobj)</w:t>
       </w:r>
       <w:r>
         <w:t xml:space="preserve">. </w:t>
@@ -6253,67 +5884,35 @@
           <w:i/>
           <w:iCs/>
         </w:rPr>
-        <w:t xml:space="preserve">The </w:t>
-      </w:r>
-      <w:proofErr w:type="spellStart"/>
+        <w:t xml:space="preserve">The ModelSkill App provides </w:t>
+      </w:r>
       <w:r>
         <w:rPr>
           <w:i/>
           <w:iCs/>
         </w:rPr>
-        <w:t>ModelSkill</w:t>
-      </w:r>
-      <w:proofErr w:type="spellEnd"/>
+        <w:t xml:space="preserve">additional </w:t>
+      </w:r>
       <w:r>
         <w:rPr>
           <w:i/>
           <w:iCs/>
         </w:rPr>
-        <w:t xml:space="preserve"> App provides </w:t>
+        <w:t xml:space="preserve">tools to test </w:t>
       </w:r>
       <w:r>
         <w:rPr>
           <w:i/>
           <w:iCs/>
         </w:rPr>
-        <w:t xml:space="preserve">additional </w:t>
+        <w:t>data and</w:t>
       </w:r>
       <w:r>
         <w:rPr>
           <w:i/>
           <w:iCs/>
         </w:rPr>
-        <w:t xml:space="preserve">tools to test </w:t>
-      </w:r>
-      <w:r>
-        <w:rPr>
-          <w:i/>
-          <w:iCs/>
-        </w:rPr>
-        <w:t>data and</w:t>
-      </w:r>
-      <w:r>
-        <w:rPr>
-          <w:i/>
-          <w:iCs/>
-        </w:rPr>
-        <w:t xml:space="preserve"> the </w:t>
-      </w:r>
-      <w:proofErr w:type="spellStart"/>
-      <w:r>
-        <w:rPr>
-          <w:i/>
-          <w:iCs/>
-        </w:rPr>
-        <w:t>ModelSkill</w:t>
-      </w:r>
-      <w:proofErr w:type="spellEnd"/>
-      <w:r>
-        <w:rPr>
-          <w:i/>
-          <w:iCs/>
-        </w:rPr>
-        <w:t xml:space="preserve"> App manual </w:t>
+        <w:t xml:space="preserve"> the ModelSkill App manual </w:t>
       </w:r>
       <w:r>
         <w:rPr>
@@ -6419,15 +6018,7 @@
         <w:t>Once New or Add are selected, the user is asked whether they want to plot the skill score</w:t>
       </w:r>
       <w:r>
-        <w:t xml:space="preserve"> (Yes/No). If </w:t>
-      </w:r>
-      <w:proofErr w:type="gramStart"/>
-      <w:r>
-        <w:t>Yes</w:t>
-      </w:r>
-      <w:proofErr w:type="gramEnd"/>
-      <w:r>
-        <w:t>, then the user is prompted to set the skill score parameters.</w:t>
+        <w:t xml:space="preserve"> (Yes/No). If Yes, then the user is prompted to set the skill score parameters.</w:t>
       </w:r>
       <w:r>
         <w:t xml:space="preserve"> </w:t>
@@ -6464,7 +6055,7 @@
           <w:noProof/>
         </w:rPr>
         <w:drawing>
-          <wp:anchor distT="0" distB="0" distL="114300" distR="114300" simplePos="0" relativeHeight="251683840" behindDoc="0" locked="0" layoutInCell="1" allowOverlap="1" wp14:anchorId="31A940D7" wp14:editId="0B8B10AF">
+          <wp:anchor distT="0" distB="0" distL="114300" distR="114300" simplePos="0" relativeHeight="251683840" behindDoc="0" locked="0" layoutInCell="1" allowOverlap="1" wp14:anchorId="31A940D7" wp14:editId="517E0A07">
             <wp:simplePos x="0" y="0"/>
             <wp:positionH relativeFrom="margin">
               <wp:align>left</wp:align>
@@ -6529,13 +6120,8 @@
       <w:r>
         <w:t xml:space="preserve">Exponent used in computing the skill score (see </w:t>
       </w:r>
-      <w:proofErr w:type="spellStart"/>
-      <w:r>
-        <w:t>ModelSkill</w:t>
-      </w:r>
-      <w:proofErr w:type="spellEnd"/>
-      <w:r>
-        <w:t xml:space="preserve"> manual for details</w:t>
+      <w:r>
+        <w:t>ModelSkill manual for details</w:t>
       </w:r>
       <w:r>
         <w:t>).</w:t>
@@ -6552,15 +6138,7 @@
         <w:t>points</w:t>
       </w:r>
       <w:r>
-        <w:t xml:space="preserve"> (+/-W) used to define a local window around the </w:t>
-      </w:r>
-      <w:proofErr w:type="spellStart"/>
-      <w:r>
-        <w:t>ith</w:t>
-      </w:r>
-      <w:proofErr w:type="spellEnd"/>
-      <w:r>
-        <w:t xml:space="preserve"> point. If W=0 (default) the local skill score is not computed.</w:t>
+        <w:t xml:space="preserve"> (+/-W) used to define a local window around the ith point. If W=0 (default) the local skill score is not computed.</w:t>
       </w:r>
     </w:p>
     <w:p>
@@ -6583,39 +6161,7 @@
         <w:t>local</w:t>
       </w:r>
       <w:r>
-        <w:t xml:space="preserve"> skill score. Format is [</w:t>
-      </w:r>
-      <w:proofErr w:type="spellStart"/>
-      <w:r>
-        <w:t>xMin</w:t>
-      </w:r>
-      <w:proofErr w:type="spellEnd"/>
-      <w:r>
-        <w:t xml:space="preserve">, </w:t>
-      </w:r>
-      <w:proofErr w:type="spellStart"/>
-      <w:r>
-        <w:t>xMax</w:t>
-      </w:r>
-      <w:proofErr w:type="spellEnd"/>
-      <w:r>
-        <w:t xml:space="preserve">, </w:t>
-      </w:r>
-      <w:proofErr w:type="spellStart"/>
-      <w:r>
-        <w:t>yMin</w:t>
-      </w:r>
-      <w:proofErr w:type="spellEnd"/>
-      <w:r>
-        <w:t xml:space="preserve">, </w:t>
-      </w:r>
-      <w:proofErr w:type="spellStart"/>
-      <w:r>
-        <w:t>yMax</w:t>
-      </w:r>
-      <w:proofErr w:type="spellEnd"/>
-      <w:r>
-        <w:t>].</w:t>
+        <w:t xml:space="preserve"> skill score. Format is [xMin, xMax, yMin, yMax].</w:t>
       </w:r>
     </w:p>
     <w:p/>
@@ -7131,7 +6677,6 @@
         </w:rPr>
         <w:t>‘</w:t>
       </w:r>
-      <w:proofErr w:type="spellStart"/>
       <w:r>
         <w:rPr>
           <w:i/>
@@ -7139,7 +6684,6 @@
         </w:rPr>
         <w:t>statoptions</w:t>
       </w:r>
-      <w:proofErr w:type="spellEnd"/>
       <w:r>
         <w:rPr>
           <w:i/>
@@ -7152,17 +6696,8 @@
           <w:i/>
           <w:iCs/>
         </w:rPr>
-        <w:t xml:space="preserve"> in </w:t>
-      </w:r>
-      <w:proofErr w:type="spellStart"/>
-      <w:r>
-        <w:rPr>
-          <w:i/>
-          <w:iCs/>
-        </w:rPr>
-        <w:t>muiStats.getIntervalStats</w:t>
-      </w:r>
-      <w:proofErr w:type="spellEnd"/>
+        <w:t xml:space="preserve"> in muiStats.getIntervalStats</w:t>
+      </w:r>
       <w:r>
         <w:t>.]</w:t>
       </w:r>
@@ -7473,7 +7008,7 @@
           <w:noProof/>
         </w:rPr>
         <w:drawing>
-          <wp:anchor distT="0" distB="0" distL="114300" distR="114300" simplePos="0" relativeHeight="251676672" behindDoc="0" locked="0" layoutInCell="1" allowOverlap="1" wp14:anchorId="2587ECEA" wp14:editId="20C39DD7">
+          <wp:anchor distT="0" distB="0" distL="114300" distR="114300" simplePos="0" relativeHeight="251676672" behindDoc="0" locked="0" layoutInCell="1" allowOverlap="1" wp14:anchorId="2587ECEA" wp14:editId="584E5E21">
             <wp:simplePos x="0" y="0"/>
             <wp:positionH relativeFrom="column">
               <wp:posOffset>-52387</wp:posOffset>
@@ -7581,23 +7116,7 @@
           <w:sz w:val="18"/>
           <w:szCs w:val="18"/>
         </w:rPr>
-        <w:t>Linear; Log; Relative (V-V(x=0)); Scaled (V/V(x=0)); Normalised; Normalised (=</w:t>
-      </w:r>
-      <w:proofErr w:type="spellStart"/>
-      <w:r>
-        <w:rPr>
-          <w:sz w:val="18"/>
-          <w:szCs w:val="18"/>
-        </w:rPr>
-        <w:t>ve</w:t>
-      </w:r>
-      <w:proofErr w:type="spellEnd"/>
-      <w:r>
-        <w:rPr>
-          <w:sz w:val="18"/>
-          <w:szCs w:val="18"/>
-        </w:rPr>
-        <w:t>); Differences; Rolling mean.</w:t>
+        <w:t>Linear; Log; Relative (V-V(x=0)); Scaled (V/V(x=0)); Normalised; Normalised (=ve); Differences; Rolling mean.</w:t>
       </w:r>
     </w:p>
     <w:p>
@@ -7614,7 +7133,7 @@
         </w:rPr>
         <w:lastRenderedPageBreak/>
         <w:drawing>
-          <wp:anchor distT="0" distB="0" distL="114300" distR="114300" simplePos="0" relativeHeight="251677696" behindDoc="0" locked="0" layoutInCell="1" allowOverlap="1" wp14:anchorId="583032D6" wp14:editId="2A8739DD">
+          <wp:anchor distT="0" distB="0" distL="114300" distR="114300" simplePos="0" relativeHeight="251677696" behindDoc="0" locked="0" layoutInCell="1" allowOverlap="1" wp14:anchorId="583032D6" wp14:editId="48B81019">
             <wp:simplePos x="0" y="0"/>
             <wp:positionH relativeFrom="column">
               <wp:posOffset>-71755</wp:posOffset>
@@ -7715,7 +7234,7 @@
           <w:noProof/>
         </w:rPr>
         <w:drawing>
-          <wp:anchor distT="0" distB="0" distL="114300" distR="114300" simplePos="0" relativeHeight="251678720" behindDoc="0" locked="0" layoutInCell="1" allowOverlap="1" wp14:anchorId="4BDD91EE" wp14:editId="7964C930">
+          <wp:anchor distT="0" distB="0" distL="114300" distR="114300" simplePos="0" relativeHeight="251678720" behindDoc="0" locked="0" layoutInCell="1" allowOverlap="1" wp14:anchorId="4BDD91EE" wp14:editId="49F7F67E">
             <wp:simplePos x="0" y="0"/>
             <wp:positionH relativeFrom="margin">
               <wp:posOffset>-635</wp:posOffset>
@@ -7914,27 +7433,7 @@
     <w:p>
       <w:bookmarkStart w:id="46" w:name="_Hlk158306680"/>
       <w:r>
-        <w:t xml:space="preserve">The UI treats any form of text data (char, string, </w:t>
-      </w:r>
-      <w:proofErr w:type="spellStart"/>
-      <w:r>
-        <w:t>cellstr</w:t>
-      </w:r>
-      <w:proofErr w:type="spellEnd"/>
-      <w:r>
-        <w:t>, categorical, etc) as a list. To do this any variable of these data types uses categories derived by making the list categorical. The range is then based on the order of the categories, selecting all values between the selected end members. To change the order</w:t>
-      </w:r>
-      <w:r>
-        <w:t>,</w:t>
-      </w:r>
-      <w:r>
-        <w:t xml:space="preserve"> modify the data type t</w:t>
-      </w:r>
-      <w:r>
-        <w:t>o</w:t>
-      </w:r>
-      <w:r>
-        <w:t xml:space="preserve"> categorical and order the categories (see</w:t>
+        <w:t>The UI treats any form of text data (char, string, cellstr, categorical, etc) as a list. To do this any variable of these data types uses categories derived by making the list categorical. The range is then based on the order of the categories, selecting all values between the selected end members. To change the order, modify the data type to categorical and order the categories (see</w:t>
       </w:r>
       <w:r>
         <w:rPr>
@@ -7958,10 +7457,7 @@
         <w:t xml:space="preserve">Modify Variable Type </w:t>
       </w:r>
       <w:r>
-        <w:t>in Section</w:t>
-      </w:r>
-      <w:r>
-        <w:t xml:space="preserve"> </w:t>
+        <w:t xml:space="preserve">in Section </w:t>
       </w:r>
       <w:r>
         <w:fldChar w:fldCharType="begin"/>
@@ -8051,108 +7547,62 @@
           <w:sz w:val="20"/>
           <w:szCs w:val="20"/>
         </w:rPr>
-        <w:t xml:space="preserve">&gt;&gt; </w:t>
-      </w:r>
-      <w:proofErr w:type="spellStart"/>
+        <w:t xml:space="preserve">&gt;&gt; myapp = &lt;AppName&gt;; </w:t>
+      </w:r>
       <w:r>
         <w:rPr>
           <w:rFonts w:ascii="Arial" w:hAnsi="Arial" w:cs="Arial"/>
           <w:sz w:val="20"/>
           <w:szCs w:val="20"/>
         </w:rPr>
-        <w:t>myapp</w:t>
-      </w:r>
-      <w:proofErr w:type="spellEnd"/>
+        <w:tab/>
+      </w:r>
       <w:r>
         <w:rPr>
           <w:rFonts w:ascii="Arial" w:hAnsi="Arial" w:cs="Arial"/>
           <w:sz w:val="20"/>
           <w:szCs w:val="20"/>
         </w:rPr>
-        <w:t xml:space="preserve"> = &lt;</w:t>
-      </w:r>
-      <w:proofErr w:type="spellStart"/>
+        <w:tab/>
+      </w:r>
+      <w:r>
+        <w:rPr>
+          <w:rFonts w:cstheme="minorHAnsi"/>
+          <w:sz w:val="20"/>
+          <w:szCs w:val="20"/>
+        </w:rPr>
+        <w:t>e.g.,</w:t>
+      </w:r>
       <w:r>
         <w:rPr>
           <w:rFonts w:ascii="Arial" w:hAnsi="Arial" w:cs="Arial"/>
           <w:sz w:val="20"/>
           <w:szCs w:val="20"/>
         </w:rPr>
-        <w:t>AppName</w:t>
-      </w:r>
-      <w:proofErr w:type="spellEnd"/>
-      <w:r>
+        <w:t xml:space="preserve"> &gt;&gt; as = Asmita;</w:t>
+      </w:r>
+    </w:p>
+    <w:p>
+      <w:r>
+        <w:t>Simply typing:</w:t>
+      </w:r>
+    </w:p>
+    <w:p>
+      <w:pPr>
         <w:rPr>
           <w:rFonts w:ascii="Arial" w:hAnsi="Arial" w:cs="Arial"/>
           <w:sz w:val="20"/>
           <w:szCs w:val="20"/>
         </w:rPr>
-        <w:t xml:space="preserve">&gt;; </w:t>
-      </w:r>
+      </w:pPr>
       <w:r>
         <w:rPr>
           <w:rFonts w:ascii="Arial" w:hAnsi="Arial" w:cs="Arial"/>
           <w:sz w:val="20"/>
           <w:szCs w:val="20"/>
         </w:rPr>
-        <w:tab/>
-      </w:r>
-      <w:r>
-        <w:rPr>
-          <w:rFonts w:ascii="Arial" w:hAnsi="Arial" w:cs="Arial"/>
-          <w:sz w:val="20"/>
-          <w:szCs w:val="20"/>
-        </w:rPr>
-        <w:tab/>
-      </w:r>
-      <w:r>
-        <w:rPr>
-          <w:rFonts w:cstheme="minorHAnsi"/>
-          <w:sz w:val="20"/>
-          <w:szCs w:val="20"/>
-        </w:rPr>
-        <w:t>e.g.,</w:t>
-      </w:r>
-      <w:r>
-        <w:rPr>
-          <w:rFonts w:ascii="Arial" w:hAnsi="Arial" w:cs="Arial"/>
-          <w:sz w:val="20"/>
-          <w:szCs w:val="20"/>
-        </w:rPr>
-        <w:t xml:space="preserve"> &gt;&gt; as = Asmita;</w:t>
-      </w:r>
-    </w:p>
-    <w:p>
-      <w:r>
-        <w:t>Simply typing:</w:t>
-      </w:r>
-    </w:p>
-    <w:p>
-      <w:pPr>
-        <w:rPr>
-          <w:rFonts w:ascii="Arial" w:hAnsi="Arial" w:cs="Arial"/>
-          <w:sz w:val="20"/>
-          <w:szCs w:val="20"/>
-        </w:rPr>
-      </w:pPr>
-      <w:r>
-        <w:rPr>
-          <w:rFonts w:ascii="Arial" w:hAnsi="Arial" w:cs="Arial"/>
-          <w:sz w:val="20"/>
-          <w:szCs w:val="20"/>
-        </w:rPr>
-        <w:t xml:space="preserve">&gt;&gt; </w:t>
-      </w:r>
-      <w:proofErr w:type="spellStart"/>
-      <w:r>
-        <w:rPr>
-          <w:rFonts w:ascii="Arial" w:hAnsi="Arial" w:cs="Arial"/>
-          <w:sz w:val="20"/>
-          <w:szCs w:val="20"/>
-        </w:rPr>
-        <w:t>myapp</w:t>
-      </w:r>
-      <w:proofErr w:type="spellEnd"/>
+        <w:t>&gt;&gt; myapp</w:t>
+      </w:r>
     </w:p>
     <w:p>
       <w:r>
@@ -8185,21 +7635,12 @@
                 <w:szCs w:val="18"/>
               </w:rPr>
             </w:pPr>
-            <w:proofErr w:type="spellStart"/>
             <w:r>
               <w:rPr>
                 <w:sz w:val="18"/>
                 <w:szCs w:val="18"/>
               </w:rPr>
-              <w:t>myapp</w:t>
-            </w:r>
-            <w:proofErr w:type="spellEnd"/>
-            <w:r>
-              <w:rPr>
-                <w:sz w:val="18"/>
-                <w:szCs w:val="18"/>
-              </w:rPr>
-              <w:t xml:space="preserve"> = </w:t>
+              <w:t xml:space="preserve">myapp = </w:t>
             </w:r>
           </w:p>
           <w:p>
@@ -8215,23 +7656,7 @@
                 <w:sz w:val="18"/>
                 <w:szCs w:val="18"/>
               </w:rPr>
-              <w:t xml:space="preserve">  &lt;</w:t>
-            </w:r>
-            <w:proofErr w:type="spellStart"/>
-            <w:r>
-              <w:rPr>
-                <w:sz w:val="18"/>
-                <w:szCs w:val="18"/>
-              </w:rPr>
-              <w:t>AppName</w:t>
-            </w:r>
-            <w:proofErr w:type="spellEnd"/>
-            <w:r>
-              <w:rPr>
-                <w:sz w:val="18"/>
-                <w:szCs w:val="18"/>
-              </w:rPr>
-              <w:t>&gt; with properties:</w:t>
+              <w:t xml:space="preserve">  &lt;AppName&gt; with properties:</w:t>
             </w:r>
           </w:p>
         </w:tc>
@@ -8340,23 +7765,7 @@
                 <w:sz w:val="18"/>
                 <w:szCs w:val="18"/>
               </w:rPr>
-              <w:t xml:space="preserve">[1×1 </w:t>
-            </w:r>
-            <w:proofErr w:type="spellStart"/>
-            <w:r>
-              <w:rPr>
-                <w:sz w:val="18"/>
-                <w:szCs w:val="18"/>
-              </w:rPr>
-              <w:t>muiCatalogue</w:t>
-            </w:r>
-            <w:proofErr w:type="spellEnd"/>
-            <w:r>
-              <w:rPr>
-                <w:sz w:val="18"/>
-                <w:szCs w:val="18"/>
-              </w:rPr>
-              <w:t>]</w:t>
+              <w:t>[1×1 muiCatalogue]</w:t>
             </w:r>
           </w:p>
         </w:tc>
@@ -8365,21 +7774,8 @@
             <w:tcW w:w="6230" w:type="dxa"/>
           </w:tcPr>
           <w:p>
-            <w:proofErr w:type="spellStart"/>
-            <w:r>
-              <w:t>muiCatalogue</w:t>
-            </w:r>
-            <w:proofErr w:type="spellEnd"/>
-            <w:r>
-              <w:t xml:space="preserve"> class with properties </w:t>
-            </w:r>
-            <w:proofErr w:type="spellStart"/>
-            <w:r>
-              <w:t>DataSets</w:t>
-            </w:r>
-            <w:proofErr w:type="spellEnd"/>
-            <w:r>
-              <w:t xml:space="preserve"> and Catalogue. The former holds the data</w:t>
+            <w:r>
+              <w:t>muiCatalogue class with properties DataSets and Catalogue. The former holds the data</w:t>
             </w:r>
             <w:r>
               <w:t>,</w:t>
@@ -8422,23 +7818,7 @@
                 <w:sz w:val="18"/>
                 <w:szCs w:val="18"/>
               </w:rPr>
-              <w:t xml:space="preserve"> [1×1 </w:t>
-            </w:r>
-            <w:proofErr w:type="spellStart"/>
-            <w:r>
-              <w:rPr>
-                <w:sz w:val="18"/>
-                <w:szCs w:val="18"/>
-              </w:rPr>
-              <w:t>muiProject</w:t>
-            </w:r>
-            <w:proofErr w:type="spellEnd"/>
-            <w:r>
-              <w:rPr>
-                <w:sz w:val="18"/>
-                <w:szCs w:val="18"/>
-              </w:rPr>
-              <w:t>]</w:t>
+              <w:t xml:space="preserve"> [1×1 muiProject]</w:t>
             </w:r>
           </w:p>
         </w:tc>
@@ -8447,13 +7827,8 @@
             <w:tcW w:w="6230" w:type="dxa"/>
           </w:tcPr>
           <w:p>
-            <w:proofErr w:type="spellStart"/>
-            <w:r>
-              <w:t>muiProject</w:t>
-            </w:r>
-            <w:proofErr w:type="spellEnd"/>
-            <w:r>
-              <w:t xml:space="preserve"> class with current project information such as file and path name.</w:t>
+            <w:r>
+              <w:t>muiProject class with current project information such as file and path name.</w:t>
             </w:r>
           </w:p>
         </w:tc>
@@ -8476,23 +7851,7 @@
                 <w:sz w:val="18"/>
                 <w:szCs w:val="18"/>
               </w:rPr>
-              <w:t xml:space="preserve">Constants: [1×1 </w:t>
-            </w:r>
-            <w:proofErr w:type="spellStart"/>
-            <w:r>
-              <w:rPr>
-                <w:sz w:val="18"/>
-                <w:szCs w:val="18"/>
-              </w:rPr>
-              <w:t>muiConstants</w:t>
-            </w:r>
-            <w:proofErr w:type="spellEnd"/>
-            <w:r>
-              <w:rPr>
-                <w:sz w:val="18"/>
-                <w:szCs w:val="18"/>
-              </w:rPr>
-              <w:t>]</w:t>
+              <w:t>Constants: [1×1 muiConstants]</w:t>
             </w:r>
           </w:p>
         </w:tc>
@@ -8501,13 +7860,8 @@
             <w:tcW w:w="6230" w:type="dxa"/>
           </w:tcPr>
           <w:p>
-            <w:proofErr w:type="spellStart"/>
-            <w:r>
-              <w:t>muiConstants</w:t>
-            </w:r>
-            <w:proofErr w:type="spellEnd"/>
-            <w:r>
-              <w:t xml:space="preserve"> class with generic model properties (e.g. gravity, etc).</w:t>
+            <w:r>
+              <w:t>muiConstants class with generic model properties (e.g. gravity, etc).</w:t>
             </w:r>
           </w:p>
         </w:tc>
@@ -8533,43 +7887,7 @@
           <w:sz w:val="20"/>
           <w:szCs w:val="20"/>
         </w:rPr>
-        <w:t xml:space="preserve">&gt;&gt; </w:t>
-      </w:r>
-      <w:proofErr w:type="spellStart"/>
-      <w:r>
-        <w:rPr>
-          <w:rFonts w:ascii="Arial" w:hAnsi="Arial" w:cs="Arial"/>
-          <w:sz w:val="20"/>
-          <w:szCs w:val="20"/>
-        </w:rPr>
-        <w:t>myapp.Inputs</w:t>
-      </w:r>
-      <w:proofErr w:type="spellEnd"/>
-      <w:r>
-        <w:rPr>
-          <w:rFonts w:ascii="Arial" w:hAnsi="Arial" w:cs="Arial"/>
-          <w:sz w:val="20"/>
-          <w:szCs w:val="20"/>
-        </w:rPr>
-        <w:t>.&lt;</w:t>
-      </w:r>
-      <w:proofErr w:type="spellStart"/>
-      <w:r>
-        <w:rPr>
-          <w:rFonts w:ascii="Arial" w:hAnsi="Arial" w:cs="Arial"/>
-          <w:sz w:val="20"/>
-          <w:szCs w:val="20"/>
-        </w:rPr>
-        <w:t>InputClassName</w:t>
-      </w:r>
-      <w:proofErr w:type="spellEnd"/>
-      <w:r>
-        <w:rPr>
-          <w:rFonts w:ascii="Arial" w:hAnsi="Arial" w:cs="Arial"/>
-          <w:sz w:val="20"/>
-          <w:szCs w:val="20"/>
-        </w:rPr>
-        <w:t>&gt;</w:t>
+        <w:t>&gt;&gt; myapp.Inputs.&lt;InputClassName&gt;</w:t>
       </w:r>
     </w:p>
     <w:p>
@@ -8600,607 +7918,272 @@
           <w:sz w:val="20"/>
           <w:szCs w:val="20"/>
         </w:rPr>
-        <w:t xml:space="preserve">&gt;&gt; </w:t>
-      </w:r>
-      <w:proofErr w:type="spellStart"/>
+        <w:t>&gt;&gt; myapp.Cases.</w:t>
+      </w:r>
+      <w:bookmarkEnd w:id="47"/>
       <w:r>
         <w:rPr>
           <w:rFonts w:ascii="Arial" w:eastAsia="Microsoft YaHei" w:hAnsi="Arial" w:cs="Arial"/>
           <w:sz w:val="20"/>
           <w:szCs w:val="20"/>
         </w:rPr>
-        <w:t>myapp.Cases.</w:t>
-      </w:r>
-      <w:bookmarkEnd w:id="47"/>
-      <w:r>
+        <w:t>Catalogue</w:t>
+      </w:r>
+    </w:p>
+    <w:p>
+      <w:pPr>
+        <w:rPr>
+          <w:rFonts w:ascii="Times New Roman" w:eastAsia="Microsoft YaHei" w:hAnsi="Times New Roman" w:cs="Times New Roman"/>
+        </w:rPr>
+      </w:pPr>
+      <w:r>
+        <w:rPr>
+          <w:rFonts w:ascii="Times New Roman" w:eastAsia="Microsoft YaHei" w:hAnsi="Times New Roman" w:cs="Times New Roman"/>
+        </w:rPr>
+        <w:t>To access imported or model data sets, use:</w:t>
+      </w:r>
+    </w:p>
+    <w:p>
+      <w:pPr>
         <w:rPr>
           <w:rFonts w:ascii="Arial" w:eastAsia="Microsoft YaHei" w:hAnsi="Arial" w:cs="Arial"/>
           <w:sz w:val="20"/>
           <w:szCs w:val="20"/>
         </w:rPr>
-        <w:t>Catalogue</w:t>
-      </w:r>
-      <w:proofErr w:type="spellEnd"/>
-    </w:p>
-    <w:p>
-      <w:pPr>
-        <w:rPr>
-          <w:rFonts w:ascii="Times New Roman" w:eastAsia="Microsoft YaHei" w:hAnsi="Times New Roman" w:cs="Times New Roman"/>
-        </w:rPr>
-      </w:pPr>
-      <w:r>
-        <w:rPr>
-          <w:rFonts w:ascii="Times New Roman" w:eastAsia="Microsoft YaHei" w:hAnsi="Times New Roman" w:cs="Times New Roman"/>
-        </w:rPr>
-        <w:t>To access imported or model data sets, use:</w:t>
-      </w:r>
-    </w:p>
-    <w:p>
-      <w:pPr>
+      </w:pPr>
+      <w:r>
         <w:rPr>
           <w:rFonts w:ascii="Arial" w:eastAsia="Microsoft YaHei" w:hAnsi="Arial" w:cs="Arial"/>
           <w:sz w:val="20"/>
           <w:szCs w:val="20"/>
         </w:rPr>
-      </w:pPr>
-      <w:r>
+        <w:t>&gt;&gt; myapp.Cases.DataSets.&lt;DataClassName&gt;</w:t>
+      </w:r>
+    </w:p>
+    <w:p>
+      <w:pPr>
+        <w:rPr>
+          <w:rFonts w:ascii="Times New Roman" w:eastAsia="Microsoft YaHei" w:hAnsi="Times New Roman" w:cs="Times New Roman"/>
+        </w:rPr>
+      </w:pPr>
+      <w:r>
+        <w:rPr>
+          <w:rFonts w:ascii="Times New Roman" w:eastAsia="Microsoft YaHei" w:hAnsi="Times New Roman" w:cs="Times New Roman"/>
+        </w:rPr>
+        <w:t>If there are more than one instance of the model output, it is necessary to specify an index. This then provides access to all the properties held by that data set. Two of these may be of particular interest, RunParam and Data. The former holds the input parameters used for that specific model run. RunParam is a struct with fields that are the class names required to run the model (similar to Inputs above). The Data property is a model specific st</w:t>
+      </w:r>
+      <w:r>
+        <w:rPr>
+          <w:rFonts w:ascii="Times New Roman" w:eastAsia="Microsoft YaHei" w:hAnsi="Times New Roman" w:cs="Times New Roman"/>
+        </w:rPr>
+        <w:t>r</w:t>
+      </w:r>
+      <w:r>
+        <w:rPr>
+          <w:rFonts w:ascii="Times New Roman" w:eastAsia="Microsoft YaHei" w:hAnsi="Times New Roman" w:cs="Times New Roman"/>
+        </w:rPr>
+        <w:t>uct with field names defined in the code for the model class. If there is only a single table assigned this will be given the field name of ‘Dataset’. To access the</w:t>
+      </w:r>
+      <w:r>
+        <w:rPr>
+          <w:rFonts w:ascii="Times New Roman" w:eastAsia="Microsoft YaHei" w:hAnsi="Times New Roman" w:cs="Times New Roman"/>
+          <w:i/>
+          <w:iCs/>
+        </w:rPr>
+        <w:t xml:space="preserve"> dstable</w:t>
+      </w:r>
+      <w:r>
+        <w:rPr>
+          <w:rFonts w:ascii="Times New Roman" w:eastAsia="Microsoft YaHei" w:hAnsi="Times New Roman" w:cs="Times New Roman"/>
+        </w:rPr>
+        <w:t xml:space="preserve"> created by the model, use:</w:t>
+      </w:r>
+    </w:p>
+    <w:p>
+      <w:pPr>
         <w:rPr>
           <w:rFonts w:ascii="Arial" w:eastAsia="Microsoft YaHei" w:hAnsi="Arial" w:cs="Arial"/>
           <w:sz w:val="20"/>
           <w:szCs w:val="20"/>
         </w:rPr>
-        <w:t xml:space="preserve">&gt;&gt; </w:t>
-      </w:r>
-      <w:proofErr w:type="spellStart"/>
+      </w:pPr>
+      <w:bookmarkStart w:id="48" w:name="_Hlk158306562"/>
       <w:r>
         <w:rPr>
           <w:rFonts w:ascii="Arial" w:eastAsia="Microsoft YaHei" w:hAnsi="Arial" w:cs="Arial"/>
           <w:sz w:val="20"/>
           <w:szCs w:val="20"/>
         </w:rPr>
-        <w:t>myapp.Cases.DataSets</w:t>
-      </w:r>
-      <w:proofErr w:type="spellEnd"/>
-      <w:r>
+        <w:t>&gt;&gt; myapp.Cases.DataSets.&lt;DataClassName&gt;(idx).Data.Dataset</w:t>
+      </w:r>
+    </w:p>
+    <w:bookmarkEnd w:id="48"/>
+    <w:p>
+      <w:pPr>
         <w:rPr>
           <w:rFonts w:ascii="Arial" w:eastAsia="Microsoft YaHei" w:hAnsi="Arial" w:cs="Arial"/>
           <w:sz w:val="20"/>
           <w:szCs w:val="20"/>
         </w:rPr>
-        <w:t>.&lt;</w:t>
-      </w:r>
-      <w:proofErr w:type="spellStart"/>
+      </w:pPr>
       <w:r>
         <w:rPr>
           <w:rFonts w:ascii="Arial" w:eastAsia="Microsoft YaHei" w:hAnsi="Arial" w:cs="Arial"/>
           <w:sz w:val="20"/>
           <w:szCs w:val="20"/>
         </w:rPr>
-        <w:t>DataClassName</w:t>
-      </w:r>
-      <w:proofErr w:type="spellEnd"/>
+        <w:t>&gt;&gt; myapp.Cases.DataSets.&lt;DataClassName&gt;(idx).Data.&lt;ModelSpecificName&gt;</w:t>
+      </w:r>
+    </w:p>
+    <w:p>
+      <w:bookmarkStart w:id="49" w:name="_Hlk183338851"/>
+      <w:r>
+        <w:t>where idx is the index of the class instance (e.g. if there are multiple model runs need to select which one. The Catalogue defines the case record (</w:t>
+      </w:r>
+      <w:r>
+        <w:rPr>
+          <w:i/>
+          <w:iCs/>
+        </w:rPr>
+        <w:t>caserec</w:t>
+      </w:r>
+      <w:r>
+        <w:rPr>
+          <w:i/>
+          <w:iCs/>
+        </w:rPr>
+        <w:t xml:space="preserve"> </w:t>
+      </w:r>
+      <w:r>
+        <w:t>– current position in the catalogue</w:t>
+      </w:r>
+      <w:r>
+        <w:t xml:space="preserve">) and </w:t>
+      </w:r>
+      <w:r>
+        <w:t>case index (</w:t>
+      </w:r>
+      <w:r>
+        <w:rPr>
+          <w:i/>
+          <w:iCs/>
+        </w:rPr>
+        <w:t>caseid</w:t>
+      </w:r>
+      <w:r>
+        <w:t xml:space="preserve"> – a unique case index). [Note</w:t>
+      </w:r>
+      <w:r>
+        <w:t>:</w:t>
+      </w:r>
+      <w:r>
+        <w:t xml:space="preserve"> the muiCatalogue class functions caseRec and caseID allow one to be obtained from the other. The </w:t>
+      </w:r>
+      <w:r>
+        <w:rPr>
+          <w:i/>
+          <w:iCs/>
+        </w:rPr>
+        <w:t>caseid</w:t>
+      </w:r>
+      <w:r>
+        <w:t xml:space="preserve"> is saved in the Property </w:t>
+      </w:r>
+      <w:r>
+        <w:rPr>
+          <w:i/>
+          <w:iCs/>
+        </w:rPr>
+        <w:t>CaseIndex</w:t>
+      </w:r>
+      <w:r>
+        <w:t xml:space="preserve"> for classes that use the abstract class muiDataSet</w:t>
+      </w:r>
+      <w:r>
+        <w:t xml:space="preserve">. The muiCatalogue method </w:t>
+      </w:r>
+      <w:r>
+        <w:t>class</w:t>
+      </w:r>
+      <w:r>
+        <w:t>R</w:t>
+      </w:r>
+      <w:r>
+        <w:t xml:space="preserve">ec </w:t>
+      </w:r>
+      <w:r>
+        <w:t xml:space="preserve">can be used to obtain the classrec index i.e., </w:t>
+      </w:r>
+      <w:r>
+        <w:t>classrec = classRec(muicat,</w:t>
+      </w:r>
+      <w:r>
+        <w:t xml:space="preserve"> </w:t>
+      </w:r>
+      <w:r>
+        <w:t>caserec);</w:t>
+      </w:r>
+      <w:r>
+        <w:t xml:space="preserve"> where muicat is the myapp.Cases instance of the muiCatalogue</w:t>
+      </w:r>
+      <w:r>
+        <w:t>].</w:t>
+      </w:r>
+    </w:p>
+    <w:bookmarkEnd w:id="49"/>
+    <w:p>
+      <w:pPr>
+        <w:rPr>
+          <w:rFonts w:ascii="Times New Roman" w:eastAsia="Microsoft YaHei" w:hAnsi="Times New Roman" w:cs="Times New Roman"/>
+        </w:rPr>
+      </w:pPr>
+      <w:r>
+        <w:rPr>
+          <w:rFonts w:ascii="Times New Roman" w:eastAsia="Microsoft YaHei" w:hAnsi="Times New Roman" w:cs="Times New Roman"/>
+        </w:rPr>
+        <w:t xml:space="preserve">To access the underlying </w:t>
+      </w:r>
+      <w:r>
+        <w:rPr>
+          <w:rFonts w:ascii="Times New Roman" w:eastAsia="Microsoft YaHei" w:hAnsi="Times New Roman" w:cs="Times New Roman"/>
+          <w:i/>
+          <w:iCs/>
+        </w:rPr>
+        <w:t>table,</w:t>
+      </w:r>
+      <w:r>
+        <w:rPr>
+          <w:rFonts w:ascii="Times New Roman" w:eastAsia="Microsoft YaHei" w:hAnsi="Times New Roman" w:cs="Times New Roman"/>
+        </w:rPr>
+        <w:t xml:space="preserve"> use:</w:t>
+      </w:r>
+    </w:p>
+    <w:p>
+      <w:pPr>
+        <w:rPr>
+          <w:rFonts w:ascii="Times New Roman" w:eastAsia="Microsoft YaHei" w:hAnsi="Times New Roman" w:cs="Times New Roman"/>
+        </w:rPr>
+      </w:pPr>
       <w:r>
         <w:rPr>
           <w:rFonts w:ascii="Arial" w:eastAsia="Microsoft YaHei" w:hAnsi="Arial" w:cs="Arial"/>
           <w:sz w:val="20"/>
           <w:szCs w:val="20"/>
         </w:rPr>
-        <w:t>&gt;</w:t>
-      </w:r>
-    </w:p>
-    <w:p>
-      <w:pPr>
-        <w:rPr>
-          <w:rFonts w:ascii="Times New Roman" w:eastAsia="Microsoft YaHei" w:hAnsi="Times New Roman" w:cs="Times New Roman"/>
-        </w:rPr>
-      </w:pPr>
-      <w:r>
-        <w:rPr>
-          <w:rFonts w:ascii="Times New Roman" w:eastAsia="Microsoft YaHei" w:hAnsi="Times New Roman" w:cs="Times New Roman"/>
-        </w:rPr>
-        <w:t xml:space="preserve">If there are more than one instance of the model output, it is necessary to specify an index. This then provides access to all the properties held by that data set. Two of these may be of particular interest, </w:t>
-      </w:r>
-      <w:proofErr w:type="spellStart"/>
-      <w:r>
-        <w:rPr>
-          <w:rFonts w:ascii="Times New Roman" w:eastAsia="Microsoft YaHei" w:hAnsi="Times New Roman" w:cs="Times New Roman"/>
-        </w:rPr>
-        <w:t>RunParam</w:t>
-      </w:r>
-      <w:proofErr w:type="spellEnd"/>
-      <w:r>
-        <w:rPr>
-          <w:rFonts w:ascii="Times New Roman" w:eastAsia="Microsoft YaHei" w:hAnsi="Times New Roman" w:cs="Times New Roman"/>
-        </w:rPr>
-        <w:t xml:space="preserve"> and Data. The former holds the input parameters used for that specific model run. </w:t>
-      </w:r>
-      <w:proofErr w:type="spellStart"/>
-      <w:r>
-        <w:rPr>
-          <w:rFonts w:ascii="Times New Roman" w:eastAsia="Microsoft YaHei" w:hAnsi="Times New Roman" w:cs="Times New Roman"/>
-        </w:rPr>
-        <w:t>RunParam</w:t>
-      </w:r>
-      <w:proofErr w:type="spellEnd"/>
-      <w:r>
-        <w:rPr>
-          <w:rFonts w:ascii="Times New Roman" w:eastAsia="Microsoft YaHei" w:hAnsi="Times New Roman" w:cs="Times New Roman"/>
-        </w:rPr>
-        <w:t xml:space="preserve"> is a struct with fields that are the class names required to run the model (similar to Inputs above). The Data property is a model specific st</w:t>
-      </w:r>
-      <w:r>
-        <w:rPr>
-          <w:rFonts w:ascii="Times New Roman" w:eastAsia="Microsoft YaHei" w:hAnsi="Times New Roman" w:cs="Times New Roman"/>
-        </w:rPr>
-        <w:t>r</w:t>
-      </w:r>
-      <w:r>
-        <w:rPr>
-          <w:rFonts w:ascii="Times New Roman" w:eastAsia="Microsoft YaHei" w:hAnsi="Times New Roman" w:cs="Times New Roman"/>
-        </w:rPr>
-        <w:t>uct with field names defined in the code for the model class. If there is only a single table assigned this will be given the field name of ‘Dataset’. To access the</w:t>
-      </w:r>
-      <w:r>
-        <w:rPr>
-          <w:rFonts w:ascii="Times New Roman" w:eastAsia="Microsoft YaHei" w:hAnsi="Times New Roman" w:cs="Times New Roman"/>
+        <w:t>&gt;&gt; myapp.Cases.DataSets.&lt;DataClassName&gt;(idx).Data.Dataset.DataTable</w:t>
+      </w:r>
+    </w:p>
+    <w:p>
+      <w:r>
+        <w:t xml:space="preserve">The result can be assigned to new variables as required. Note that when assigning </w:t>
+      </w:r>
+      <w:r>
+        <w:rPr>
           <w:i/>
           <w:iCs/>
         </w:rPr>
-        <w:t xml:space="preserve"> </w:t>
-      </w:r>
-      <w:proofErr w:type="spellStart"/>
-      <w:r>
-        <w:rPr>
-          <w:rFonts w:ascii="Times New Roman" w:eastAsia="Microsoft YaHei" w:hAnsi="Times New Roman" w:cs="Times New Roman"/>
-          <w:i/>
-          <w:iCs/>
-        </w:rPr>
-        <w:t>dstable</w:t>
-      </w:r>
-      <w:proofErr w:type="spellEnd"/>
-      <w:r>
-        <w:rPr>
-          <w:rFonts w:ascii="Times New Roman" w:eastAsia="Microsoft YaHei" w:hAnsi="Times New Roman" w:cs="Times New Roman"/>
-        </w:rPr>
-        <w:t xml:space="preserve"> created by the model, use:</w:t>
-      </w:r>
-    </w:p>
-    <w:p>
-      <w:pPr>
-        <w:rPr>
-          <w:rFonts w:ascii="Arial" w:eastAsia="Microsoft YaHei" w:hAnsi="Arial" w:cs="Arial"/>
-          <w:sz w:val="20"/>
-          <w:szCs w:val="20"/>
-        </w:rPr>
-      </w:pPr>
-      <w:bookmarkStart w:id="48" w:name="_Hlk158306562"/>
-      <w:r>
-        <w:rPr>
-          <w:rFonts w:ascii="Arial" w:eastAsia="Microsoft YaHei" w:hAnsi="Arial" w:cs="Arial"/>
-          <w:sz w:val="20"/>
-          <w:szCs w:val="20"/>
-        </w:rPr>
-        <w:t xml:space="preserve">&gt;&gt; </w:t>
-      </w:r>
-      <w:proofErr w:type="spellStart"/>
-      <w:r>
-        <w:rPr>
-          <w:rFonts w:ascii="Arial" w:eastAsia="Microsoft YaHei" w:hAnsi="Arial" w:cs="Arial"/>
-          <w:sz w:val="20"/>
-          <w:szCs w:val="20"/>
-        </w:rPr>
-        <w:t>myapp.Cases.DataSets</w:t>
-      </w:r>
-      <w:proofErr w:type="spellEnd"/>
-      <w:r>
-        <w:rPr>
-          <w:rFonts w:ascii="Arial" w:eastAsia="Microsoft YaHei" w:hAnsi="Arial" w:cs="Arial"/>
-          <w:sz w:val="20"/>
-          <w:szCs w:val="20"/>
-        </w:rPr>
-        <w:t>.&lt;</w:t>
-      </w:r>
-      <w:proofErr w:type="spellStart"/>
-      <w:r>
-        <w:rPr>
-          <w:rFonts w:ascii="Arial" w:eastAsia="Microsoft YaHei" w:hAnsi="Arial" w:cs="Arial"/>
-          <w:sz w:val="20"/>
-          <w:szCs w:val="20"/>
-        </w:rPr>
-        <w:t>DataClassName</w:t>
-      </w:r>
-      <w:proofErr w:type="spellEnd"/>
-      <w:r>
-        <w:rPr>
-          <w:rFonts w:ascii="Arial" w:eastAsia="Microsoft YaHei" w:hAnsi="Arial" w:cs="Arial"/>
-          <w:sz w:val="20"/>
-          <w:szCs w:val="20"/>
-        </w:rPr>
-        <w:t>&gt;(</w:t>
-      </w:r>
-      <w:proofErr w:type="spellStart"/>
-      <w:r>
-        <w:rPr>
-          <w:rFonts w:ascii="Arial" w:eastAsia="Microsoft YaHei" w:hAnsi="Arial" w:cs="Arial"/>
-          <w:sz w:val="20"/>
-          <w:szCs w:val="20"/>
-        </w:rPr>
-        <w:t>idx</w:t>
-      </w:r>
-      <w:proofErr w:type="spellEnd"/>
-      <w:r>
-        <w:rPr>
-          <w:rFonts w:ascii="Arial" w:eastAsia="Microsoft YaHei" w:hAnsi="Arial" w:cs="Arial"/>
-          <w:sz w:val="20"/>
-          <w:szCs w:val="20"/>
-        </w:rPr>
-        <w:t>).</w:t>
-      </w:r>
-      <w:proofErr w:type="spellStart"/>
-      <w:r>
-        <w:rPr>
-          <w:rFonts w:ascii="Arial" w:eastAsia="Microsoft YaHei" w:hAnsi="Arial" w:cs="Arial"/>
-          <w:sz w:val="20"/>
-          <w:szCs w:val="20"/>
-        </w:rPr>
-        <w:t>Data.Dataset</w:t>
-      </w:r>
-      <w:proofErr w:type="spellEnd"/>
-    </w:p>
-    <w:bookmarkEnd w:id="48"/>
-    <w:p>
-      <w:pPr>
-        <w:rPr>
-          <w:rFonts w:ascii="Arial" w:eastAsia="Microsoft YaHei" w:hAnsi="Arial" w:cs="Arial"/>
-          <w:sz w:val="20"/>
-          <w:szCs w:val="20"/>
-        </w:rPr>
-      </w:pPr>
-      <w:r>
-        <w:rPr>
-          <w:rFonts w:ascii="Arial" w:eastAsia="Microsoft YaHei" w:hAnsi="Arial" w:cs="Arial"/>
-          <w:sz w:val="20"/>
-          <w:szCs w:val="20"/>
-        </w:rPr>
-        <w:t>&gt;&gt; myapp.Cases.DataSets.&lt;DataClassName&gt;(idx).Data.&lt;ModelSpecificName&gt;</w:t>
-      </w:r>
-    </w:p>
-    <w:p>
-      <w:bookmarkStart w:id="49" w:name="_Hlk183338851"/>
-      <w:r>
-        <w:t xml:space="preserve">where </w:t>
-      </w:r>
-      <w:proofErr w:type="spellStart"/>
-      <w:r>
-        <w:t>idx</w:t>
-      </w:r>
-      <w:proofErr w:type="spellEnd"/>
-      <w:r>
-        <w:t xml:space="preserve"> is the index of the class instance (e.g. if there are multiple </w:t>
-      </w:r>
-      <w:proofErr w:type="gramStart"/>
-      <w:r>
-        <w:t>model</w:t>
-      </w:r>
-      <w:proofErr w:type="gramEnd"/>
-      <w:r>
-        <w:t xml:space="preserve"> runs need to select which one. The Catalogue defines the case record (</w:t>
-      </w:r>
-      <w:proofErr w:type="spellStart"/>
-      <w:r>
-        <w:rPr>
-          <w:i/>
-          <w:iCs/>
-        </w:rPr>
-        <w:t>caserec</w:t>
-      </w:r>
-      <w:proofErr w:type="spellEnd"/>
-      <w:r>
-        <w:rPr>
-          <w:i/>
-          <w:iCs/>
-        </w:rPr>
-        <w:t xml:space="preserve"> </w:t>
-      </w:r>
-      <w:r>
-        <w:t>– current position in the catalogue</w:t>
-      </w:r>
-      <w:r>
-        <w:t xml:space="preserve">) and </w:t>
-      </w:r>
-      <w:r>
-        <w:t>case index (</w:t>
-      </w:r>
-      <w:proofErr w:type="spellStart"/>
-      <w:r>
-        <w:rPr>
-          <w:i/>
-          <w:iCs/>
-        </w:rPr>
-        <w:t>caseid</w:t>
-      </w:r>
-      <w:proofErr w:type="spellEnd"/>
-      <w:r>
-        <w:t xml:space="preserve"> – a unique case index). [Note</w:t>
-      </w:r>
-      <w:r>
-        <w:t>:</w:t>
-      </w:r>
-      <w:r>
-        <w:t xml:space="preserve"> the </w:t>
-      </w:r>
-      <w:proofErr w:type="spellStart"/>
-      <w:r>
-        <w:t>muiCatalogue</w:t>
-      </w:r>
-      <w:proofErr w:type="spellEnd"/>
-      <w:r>
-        <w:t xml:space="preserve"> class functions </w:t>
-      </w:r>
-      <w:proofErr w:type="spellStart"/>
-      <w:r>
-        <w:t>caseRec</w:t>
-      </w:r>
-      <w:proofErr w:type="spellEnd"/>
-      <w:r>
-        <w:t xml:space="preserve"> and </w:t>
-      </w:r>
-      <w:proofErr w:type="spellStart"/>
-      <w:r>
-        <w:t>caseID</w:t>
-      </w:r>
-      <w:proofErr w:type="spellEnd"/>
-      <w:r>
-        <w:t xml:space="preserve"> allow one to be obtained from the other. The </w:t>
-      </w:r>
-      <w:proofErr w:type="spellStart"/>
-      <w:r>
-        <w:rPr>
-          <w:i/>
-          <w:iCs/>
-        </w:rPr>
-        <w:t>caseid</w:t>
-      </w:r>
-      <w:proofErr w:type="spellEnd"/>
-      <w:r>
-        <w:t xml:space="preserve"> is saved in the Property </w:t>
-      </w:r>
-      <w:proofErr w:type="spellStart"/>
-      <w:r>
-        <w:rPr>
-          <w:i/>
-          <w:iCs/>
-        </w:rPr>
-        <w:t>CaseIndex</w:t>
-      </w:r>
-      <w:proofErr w:type="spellEnd"/>
-      <w:r>
-        <w:t xml:space="preserve"> for classes that use the abstract class </w:t>
-      </w:r>
-      <w:proofErr w:type="spellStart"/>
-      <w:r>
-        <w:t>muiDataSet</w:t>
-      </w:r>
-      <w:proofErr w:type="spellEnd"/>
-      <w:r>
-        <w:t xml:space="preserve">. The </w:t>
-      </w:r>
-      <w:proofErr w:type="spellStart"/>
-      <w:r>
-        <w:t>muiCatalogue</w:t>
-      </w:r>
-      <w:proofErr w:type="spellEnd"/>
-      <w:r>
-        <w:t xml:space="preserve"> method </w:t>
-      </w:r>
-      <w:proofErr w:type="spellStart"/>
-      <w:r>
-        <w:t>class</w:t>
-      </w:r>
-      <w:r>
-        <w:t>R</w:t>
-      </w:r>
-      <w:r>
-        <w:t>ec</w:t>
-      </w:r>
-      <w:proofErr w:type="spellEnd"/>
-      <w:r>
-        <w:t xml:space="preserve"> </w:t>
-      </w:r>
-      <w:r>
-        <w:t xml:space="preserve">can be used to obtain the </w:t>
-      </w:r>
-      <w:proofErr w:type="spellStart"/>
-      <w:r>
-        <w:t>classrec</w:t>
-      </w:r>
-      <w:proofErr w:type="spellEnd"/>
-      <w:r>
-        <w:t xml:space="preserve"> index i.e., </w:t>
-      </w:r>
-      <w:proofErr w:type="spellStart"/>
-      <w:r>
-        <w:t>classrec</w:t>
-      </w:r>
-      <w:proofErr w:type="spellEnd"/>
-      <w:r>
-        <w:t xml:space="preserve"> = </w:t>
-      </w:r>
-      <w:proofErr w:type="spellStart"/>
-      <w:r>
-        <w:t>classRec</w:t>
-      </w:r>
-      <w:proofErr w:type="spellEnd"/>
-      <w:r>
-        <w:t>(</w:t>
-      </w:r>
-      <w:proofErr w:type="spellStart"/>
-      <w:r>
-        <w:t>muicat</w:t>
-      </w:r>
-      <w:proofErr w:type="spellEnd"/>
-      <w:r>
-        <w:t>,</w:t>
-      </w:r>
-      <w:r>
-        <w:t xml:space="preserve"> </w:t>
-      </w:r>
-      <w:proofErr w:type="spellStart"/>
-      <w:r>
-        <w:t>caserec</w:t>
-      </w:r>
-      <w:proofErr w:type="spellEnd"/>
-      <w:r>
-        <w:t>);</w:t>
-      </w:r>
-      <w:r>
-        <w:t xml:space="preserve"> where </w:t>
-      </w:r>
-      <w:proofErr w:type="spellStart"/>
-      <w:r>
-        <w:t>muicat</w:t>
-      </w:r>
-      <w:proofErr w:type="spellEnd"/>
-      <w:r>
-        <w:t xml:space="preserve"> is the </w:t>
-      </w:r>
-      <w:proofErr w:type="spellStart"/>
-      <w:r>
-        <w:t>myapp.Cases</w:t>
-      </w:r>
-      <w:proofErr w:type="spellEnd"/>
-      <w:r>
-        <w:t xml:space="preserve"> instance of the </w:t>
-      </w:r>
-      <w:proofErr w:type="spellStart"/>
-      <w:r>
-        <w:t>muiCatalogue</w:t>
-      </w:r>
-      <w:proofErr w:type="spellEnd"/>
-      <w:r>
-        <w:t>].</w:t>
-      </w:r>
-    </w:p>
-    <w:bookmarkEnd w:id="49"/>
-    <w:p>
-      <w:pPr>
-        <w:rPr>
-          <w:rFonts w:ascii="Times New Roman" w:eastAsia="Microsoft YaHei" w:hAnsi="Times New Roman" w:cs="Times New Roman"/>
-        </w:rPr>
-      </w:pPr>
-      <w:r>
-        <w:rPr>
-          <w:rFonts w:ascii="Times New Roman" w:eastAsia="Microsoft YaHei" w:hAnsi="Times New Roman" w:cs="Times New Roman"/>
-        </w:rPr>
-        <w:t xml:space="preserve">To access the underlying </w:t>
-      </w:r>
-      <w:r>
-        <w:rPr>
-          <w:rFonts w:ascii="Times New Roman" w:eastAsia="Microsoft YaHei" w:hAnsi="Times New Roman" w:cs="Times New Roman"/>
-          <w:i/>
-          <w:iCs/>
-        </w:rPr>
-        <w:t>table,</w:t>
-      </w:r>
-      <w:r>
-        <w:rPr>
-          <w:rFonts w:ascii="Times New Roman" w:eastAsia="Microsoft YaHei" w:hAnsi="Times New Roman" w:cs="Times New Roman"/>
-        </w:rPr>
-        <w:t xml:space="preserve"> use:</w:t>
-      </w:r>
-    </w:p>
-    <w:p>
-      <w:pPr>
-        <w:rPr>
-          <w:rFonts w:ascii="Times New Roman" w:eastAsia="Microsoft YaHei" w:hAnsi="Times New Roman" w:cs="Times New Roman"/>
-        </w:rPr>
-      </w:pPr>
-      <w:r>
-        <w:rPr>
-          <w:rFonts w:ascii="Arial" w:eastAsia="Microsoft YaHei" w:hAnsi="Arial" w:cs="Arial"/>
-          <w:sz w:val="20"/>
-          <w:szCs w:val="20"/>
-        </w:rPr>
-        <w:t xml:space="preserve">&gt;&gt; </w:t>
-      </w:r>
-      <w:proofErr w:type="spellStart"/>
-      <w:r>
-        <w:rPr>
-          <w:rFonts w:ascii="Arial" w:eastAsia="Microsoft YaHei" w:hAnsi="Arial" w:cs="Arial"/>
-          <w:sz w:val="20"/>
-          <w:szCs w:val="20"/>
-        </w:rPr>
-        <w:t>myapp.Cases.DataSets</w:t>
-      </w:r>
-      <w:proofErr w:type="spellEnd"/>
-      <w:r>
-        <w:rPr>
-          <w:rFonts w:ascii="Arial" w:eastAsia="Microsoft YaHei" w:hAnsi="Arial" w:cs="Arial"/>
-          <w:sz w:val="20"/>
-          <w:szCs w:val="20"/>
-        </w:rPr>
-        <w:t>.&lt;</w:t>
-      </w:r>
-      <w:proofErr w:type="spellStart"/>
-      <w:r>
-        <w:rPr>
-          <w:rFonts w:ascii="Arial" w:eastAsia="Microsoft YaHei" w:hAnsi="Arial" w:cs="Arial"/>
-          <w:sz w:val="20"/>
-          <w:szCs w:val="20"/>
-        </w:rPr>
-        <w:t>DataClassName</w:t>
-      </w:r>
-      <w:proofErr w:type="spellEnd"/>
-      <w:r>
-        <w:rPr>
-          <w:rFonts w:ascii="Arial" w:eastAsia="Microsoft YaHei" w:hAnsi="Arial" w:cs="Arial"/>
-          <w:sz w:val="20"/>
-          <w:szCs w:val="20"/>
-        </w:rPr>
-        <w:t>&gt;(</w:t>
-      </w:r>
-      <w:proofErr w:type="spellStart"/>
-      <w:r>
-        <w:rPr>
-          <w:rFonts w:ascii="Arial" w:eastAsia="Microsoft YaHei" w:hAnsi="Arial" w:cs="Arial"/>
-          <w:sz w:val="20"/>
-          <w:szCs w:val="20"/>
-        </w:rPr>
-        <w:t>idx</w:t>
-      </w:r>
-      <w:proofErr w:type="spellEnd"/>
-      <w:r>
-        <w:rPr>
-          <w:rFonts w:ascii="Arial" w:eastAsia="Microsoft YaHei" w:hAnsi="Arial" w:cs="Arial"/>
-          <w:sz w:val="20"/>
-          <w:szCs w:val="20"/>
-        </w:rPr>
-        <w:t>).</w:t>
-      </w:r>
-      <w:proofErr w:type="spellStart"/>
-      <w:r>
-        <w:rPr>
-          <w:rFonts w:ascii="Arial" w:eastAsia="Microsoft YaHei" w:hAnsi="Arial" w:cs="Arial"/>
-          <w:sz w:val="20"/>
-          <w:szCs w:val="20"/>
-        </w:rPr>
-        <w:t>Data.Dataset.DataTable</w:t>
-      </w:r>
-      <w:proofErr w:type="spellEnd"/>
-    </w:p>
-    <w:p>
-      <w:r>
-        <w:t xml:space="preserve">The result can be assigned to new variables as required. Note that when assigning </w:t>
-      </w:r>
-      <w:proofErr w:type="spellStart"/>
-      <w:r>
-        <w:rPr>
-          <w:i/>
-          <w:iCs/>
-        </w:rPr>
         <w:t>dstables</w:t>
       </w:r>
-      <w:proofErr w:type="spellEnd"/>
       <w:r>
         <w:t xml:space="preserve"> it may be necessary to explicitly use the copy command to avoid creating a handle to the existing instance and potentially corrupting the existing data.</w:t>
       </w:r>
@@ -9359,7 +8342,7 @@
 </file>
 
 <file path=word/endnotes.xml><?xml version="1.0" encoding="utf-8"?>
-<w:endnotes xmlns:wpc="http://schemas.microsoft.com/office/word/2010/wordprocessingCanvas" xmlns:cx="http://schemas.microsoft.com/office/drawing/2014/chartex" xmlns:cx1="http://schemas.microsoft.com/office/drawing/2015/9/8/chartex" xmlns:cx2="http://schemas.microsoft.com/office/drawing/2015/10/21/chartex" xmlns:cx3="http://schemas.microsoft.com/office/drawing/2016/5/9/chartex" xmlns:cx4="http://schemas.microsoft.com/office/drawing/2016/5/10/chartex" xmlns:cx5="http://schemas.microsoft.com/office/drawing/2016/5/11/chartex" xmlns:cx6="http://schemas.microsoft.com/office/drawing/2016/5/12/chartex" xmlns:cx7="http://schemas.microsoft.com/office/drawing/2016/5/13/chartex" xmlns:cx8="http://schemas.microsoft.com/office/drawing/2016/5/14/chartex" xmlns:mc="http://schemas.openxmlformats.org/markup-compatibility/2006" xmlns:aink="http://schemas.microsoft.com/office/drawing/2016/ink" xmlns:am3d="http://schemas.microsoft.com/office/drawing/2017/model3d" xmlns:o="urn:schemas-microsoft-com:office:office" xmlns:oel="http://schemas.microsoft.com/office/2019/extlst" xmlns:r="http://schemas.openxmlformats.org/officeDocument/2006/relationships" xmlns:m="http://schemas.openxmlformats.org/officeDocument/2006/math" xmlns:v="urn:schemas-microsoft-com:vml" xmlns:wp14="http://schemas.microsoft.com/office/word/2010/wordprocessingDrawing" xmlns:wp="http://schemas.openxmlformats.org/drawingml/2006/wordprocessingDrawing" xmlns:w10="urn:schemas-microsoft-com:office:word" xmlns:w="http://schemas.openxmlformats.org/wordprocessingml/2006/main" xmlns:w14="http://schemas.microsoft.com/office/word/2010/wordml" xmlns:w15="http://schemas.microsoft.com/office/word/2012/wordml" xmlns:w16cex="http://schemas.microsoft.com/office/word/2018/wordml/cex" xmlns:w16cid="http://schemas.microsoft.com/office/word/2016/wordml/cid" xmlns:w16="http://schemas.microsoft.com/office/word/2018/wordml" xmlns:w16sdtdh="http://schemas.microsoft.com/office/word/2020/wordml/sdtdatahash" xmlns:w16se="http://schemas.microsoft.com/office/word/2015/wordml/symex" xmlns:wpg="http://schemas.microsoft.com/office/word/2010/wordprocessingGroup" xmlns:wpi="http://schemas.microsoft.com/office/word/2010/wordprocessingInk" xmlns:wne="http://schemas.microsoft.com/office/word/2006/wordml" xmlns:wps="http://schemas.microsoft.com/office/word/2010/wordprocessingShape" mc:Ignorable="w14 w15 w16se w16cid w16 w16cex w16sdtdh wp14">
+<w:endnotes xmlns:wpc="http://schemas.microsoft.com/office/word/2010/wordprocessingCanvas" xmlns:cx="http://schemas.microsoft.com/office/drawing/2014/chartex" xmlns:cx1="http://schemas.microsoft.com/office/drawing/2015/9/8/chartex" xmlns:cx2="http://schemas.microsoft.com/office/drawing/2015/10/21/chartex" xmlns:cx3="http://schemas.microsoft.com/office/drawing/2016/5/9/chartex" xmlns:cx4="http://schemas.microsoft.com/office/drawing/2016/5/10/chartex" xmlns:cx5="http://schemas.microsoft.com/office/drawing/2016/5/11/chartex" xmlns:cx6="http://schemas.microsoft.com/office/drawing/2016/5/12/chartex" xmlns:cx7="http://schemas.microsoft.com/office/drawing/2016/5/13/chartex" xmlns:cx8="http://schemas.microsoft.com/office/drawing/2016/5/14/chartex" xmlns:mc="http://schemas.openxmlformats.org/markup-compatibility/2006" xmlns:aink="http://schemas.microsoft.com/office/drawing/2016/ink" xmlns:am3d="http://schemas.microsoft.com/office/drawing/2017/model3d" xmlns:o="urn:schemas-microsoft-com:office:office" xmlns:oel="http://schemas.microsoft.com/office/2019/extlst" xmlns:r="http://schemas.openxmlformats.org/officeDocument/2006/relationships" xmlns:m="http://schemas.openxmlformats.org/officeDocument/2006/math" xmlns:v="urn:schemas-microsoft-com:vml" xmlns:wp14="http://schemas.microsoft.com/office/word/2010/wordprocessingDrawing" xmlns:wp="http://schemas.openxmlformats.org/drawingml/2006/wordprocessingDrawing" xmlns:w10="urn:schemas-microsoft-com:office:word" xmlns:w="http://schemas.openxmlformats.org/wordprocessingml/2006/main" xmlns:w14="http://schemas.microsoft.com/office/word/2010/wordml" xmlns:w15="http://schemas.microsoft.com/office/word/2012/wordml" xmlns:w16cex="http://schemas.microsoft.com/office/word/2018/wordml/cex" xmlns:w16cid="http://schemas.microsoft.com/office/word/2016/wordml/cid" xmlns:w16="http://schemas.microsoft.com/office/word/2018/wordml" xmlns:w16du="http://schemas.microsoft.com/office/word/2023/wordml/word16du" xmlns:w16sdtdh="http://schemas.microsoft.com/office/word/2020/wordml/sdtdatahash" xmlns:w16sdtfl="http://schemas.microsoft.com/office/word/2024/wordml/sdtformatlock" xmlns:w16se="http://schemas.microsoft.com/office/word/2015/wordml/symex" xmlns:wpg="http://schemas.microsoft.com/office/word/2010/wordprocessingGroup" xmlns:wpi="http://schemas.microsoft.com/office/word/2010/wordprocessingInk" xmlns:wne="http://schemas.microsoft.com/office/word/2006/wordml" xmlns:wps="http://schemas.microsoft.com/office/word/2010/wordprocessingShape" mc:Ignorable="w14 w15 w16se w16cid w16 w16cex w16sdtdh w16sdtfl w16du wp14">
   <w:endnote w:type="separator" w:id="-1">
     <w:p>
       <w:r>
@@ -9378,7 +8361,7 @@
 </file>
 
 <file path=word/footer1.xml><?xml version="1.0" encoding="utf-8"?>
-<w:ftr xmlns:wpc="http://schemas.microsoft.com/office/word/2010/wordprocessingCanvas" xmlns:cx="http://schemas.microsoft.com/office/drawing/2014/chartex" xmlns:cx1="http://schemas.microsoft.com/office/drawing/2015/9/8/chartex" xmlns:cx2="http://schemas.microsoft.com/office/drawing/2015/10/21/chartex" xmlns:cx3="http://schemas.microsoft.com/office/drawing/2016/5/9/chartex" xmlns:cx4="http://schemas.microsoft.com/office/drawing/2016/5/10/chartex" xmlns:cx5="http://schemas.microsoft.com/office/drawing/2016/5/11/chartex" xmlns:cx6="http://schemas.microsoft.com/office/drawing/2016/5/12/chartex" xmlns:cx7="http://schemas.microsoft.com/office/drawing/2016/5/13/chartex" xmlns:cx8="http://schemas.microsoft.com/office/drawing/2016/5/14/chartex" xmlns:mc="http://schemas.openxmlformats.org/markup-compatibility/2006" xmlns:aink="http://schemas.microsoft.com/office/drawing/2016/ink" xmlns:am3d="http://schemas.microsoft.com/office/drawing/2017/model3d" xmlns:o="urn:schemas-microsoft-com:office:office" xmlns:oel="http://schemas.microsoft.com/office/2019/extlst" xmlns:r="http://schemas.openxmlformats.org/officeDocument/2006/relationships" xmlns:m="http://schemas.openxmlformats.org/officeDocument/2006/math" xmlns:v="urn:schemas-microsoft-com:vml" xmlns:wp14="http://schemas.microsoft.com/office/word/2010/wordprocessingDrawing" xmlns:wp="http://schemas.openxmlformats.org/drawingml/2006/wordprocessingDrawing" xmlns:w10="urn:schemas-microsoft-com:office:word" xmlns:w="http://schemas.openxmlformats.org/wordprocessingml/2006/main" xmlns:w14="http://schemas.microsoft.com/office/word/2010/wordml" xmlns:w15="http://schemas.microsoft.com/office/word/2012/wordml" xmlns:w16cex="http://schemas.microsoft.com/office/word/2018/wordml/cex" xmlns:w16cid="http://schemas.microsoft.com/office/word/2016/wordml/cid" xmlns:w16="http://schemas.microsoft.com/office/word/2018/wordml" xmlns:w16sdtdh="http://schemas.microsoft.com/office/word/2020/wordml/sdtdatahash" xmlns:w16se="http://schemas.microsoft.com/office/word/2015/wordml/symex" xmlns:wpg="http://schemas.microsoft.com/office/word/2010/wordprocessingGroup" xmlns:wpi="http://schemas.microsoft.com/office/word/2010/wordprocessingInk" xmlns:wne="http://schemas.microsoft.com/office/word/2006/wordml" xmlns:wps="http://schemas.microsoft.com/office/word/2010/wordprocessingShape" mc:Ignorable="w14 w15 w16se w16cid w16 w16cex w16sdtdh wp14">
+<w:ftr xmlns:wpc="http://schemas.microsoft.com/office/word/2010/wordprocessingCanvas" xmlns:cx="http://schemas.microsoft.com/office/drawing/2014/chartex" xmlns:cx1="http://schemas.microsoft.com/office/drawing/2015/9/8/chartex" xmlns:cx2="http://schemas.microsoft.com/office/drawing/2015/10/21/chartex" xmlns:cx3="http://schemas.microsoft.com/office/drawing/2016/5/9/chartex" xmlns:cx4="http://schemas.microsoft.com/office/drawing/2016/5/10/chartex" xmlns:cx5="http://schemas.microsoft.com/office/drawing/2016/5/11/chartex" xmlns:cx6="http://schemas.microsoft.com/office/drawing/2016/5/12/chartex" xmlns:cx7="http://schemas.microsoft.com/office/drawing/2016/5/13/chartex" xmlns:cx8="http://schemas.microsoft.com/office/drawing/2016/5/14/chartex" xmlns:mc="http://schemas.openxmlformats.org/markup-compatibility/2006" xmlns:aink="http://schemas.microsoft.com/office/drawing/2016/ink" xmlns:am3d="http://schemas.microsoft.com/office/drawing/2017/model3d" xmlns:o="urn:schemas-microsoft-com:office:office" xmlns:oel="http://schemas.microsoft.com/office/2019/extlst" xmlns:r="http://schemas.openxmlformats.org/officeDocument/2006/relationships" xmlns:m="http://schemas.openxmlformats.org/officeDocument/2006/math" xmlns:v="urn:schemas-microsoft-com:vml" xmlns:wp14="http://schemas.microsoft.com/office/word/2010/wordprocessingDrawing" xmlns:wp="http://schemas.openxmlformats.org/drawingml/2006/wordprocessingDrawing" xmlns:w10="urn:schemas-microsoft-com:office:word" xmlns:w="http://schemas.openxmlformats.org/wordprocessingml/2006/main" xmlns:w14="http://schemas.microsoft.com/office/word/2010/wordml" xmlns:w15="http://schemas.microsoft.com/office/word/2012/wordml" xmlns:w16cex="http://schemas.microsoft.com/office/word/2018/wordml/cex" xmlns:w16cid="http://schemas.microsoft.com/office/word/2016/wordml/cid" xmlns:w16="http://schemas.microsoft.com/office/word/2018/wordml" xmlns:w16du="http://schemas.microsoft.com/office/word/2023/wordml/word16du" xmlns:w16sdtdh="http://schemas.microsoft.com/office/word/2020/wordml/sdtdatahash" xmlns:w16sdtfl="http://schemas.microsoft.com/office/word/2024/wordml/sdtformatlock" xmlns:w16se="http://schemas.microsoft.com/office/word/2015/wordml/symex" xmlns:wpg="http://schemas.microsoft.com/office/word/2010/wordprocessingGroup" xmlns:wpi="http://schemas.microsoft.com/office/word/2010/wordprocessingInk" xmlns:wne="http://schemas.microsoft.com/office/word/2006/wordml" xmlns:wps="http://schemas.microsoft.com/office/word/2010/wordprocessingShape" mc:Ignorable="w14 w15 w16se w16cid w16 w16cex w16sdtdh w16sdtfl w16du wp14">
   <w:sdt>
     <w:sdtPr>
       <w:id w:val="2007007427"/>
@@ -9431,7 +8414,7 @@
 </file>
 
 <file path=word/footnotes.xml><?xml version="1.0" encoding="utf-8"?>
-<w:footnotes xmlns:wpc="http://schemas.microsoft.com/office/word/2010/wordprocessingCanvas" xmlns:cx="http://schemas.microsoft.com/office/drawing/2014/chartex" xmlns:cx1="http://schemas.microsoft.com/office/drawing/2015/9/8/chartex" xmlns:cx2="http://schemas.microsoft.com/office/drawing/2015/10/21/chartex" xmlns:cx3="http://schemas.microsoft.com/office/drawing/2016/5/9/chartex" xmlns:cx4="http://schemas.microsoft.com/office/drawing/2016/5/10/chartex" xmlns:cx5="http://schemas.microsoft.com/office/drawing/2016/5/11/chartex" xmlns:cx6="http://schemas.microsoft.com/office/drawing/2016/5/12/chartex" xmlns:cx7="http://schemas.microsoft.com/office/drawing/2016/5/13/chartex" xmlns:cx8="http://schemas.microsoft.com/office/drawing/2016/5/14/chartex" xmlns:mc="http://schemas.openxmlformats.org/markup-compatibility/2006" xmlns:aink="http://schemas.microsoft.com/office/drawing/2016/ink" xmlns:am3d="http://schemas.microsoft.com/office/drawing/2017/model3d" xmlns:o="urn:schemas-microsoft-com:office:office" xmlns:oel="http://schemas.microsoft.com/office/2019/extlst" xmlns:r="http://schemas.openxmlformats.org/officeDocument/2006/relationships" xmlns:m="http://schemas.openxmlformats.org/officeDocument/2006/math" xmlns:v="urn:schemas-microsoft-com:vml" xmlns:wp14="http://schemas.microsoft.com/office/word/2010/wordprocessingDrawing" xmlns:wp="http://schemas.openxmlformats.org/drawingml/2006/wordprocessingDrawing" xmlns:w10="urn:schemas-microsoft-com:office:word" xmlns:w="http://schemas.openxmlformats.org/wordprocessingml/2006/main" xmlns:w14="http://schemas.microsoft.com/office/word/2010/wordml" xmlns:w15="http://schemas.microsoft.com/office/word/2012/wordml" xmlns:w16cex="http://schemas.microsoft.com/office/word/2018/wordml/cex" xmlns:w16cid="http://schemas.microsoft.com/office/word/2016/wordml/cid" xmlns:w16="http://schemas.microsoft.com/office/word/2018/wordml" xmlns:w16sdtdh="http://schemas.microsoft.com/office/word/2020/wordml/sdtdatahash" xmlns:w16se="http://schemas.microsoft.com/office/word/2015/wordml/symex" xmlns:wpg="http://schemas.microsoft.com/office/word/2010/wordprocessingGroup" xmlns:wpi="http://schemas.microsoft.com/office/word/2010/wordprocessingInk" xmlns:wne="http://schemas.microsoft.com/office/word/2006/wordml" xmlns:wps="http://schemas.microsoft.com/office/word/2010/wordprocessingShape" mc:Ignorable="w14 w15 w16se w16cid w16 w16cex w16sdtdh wp14">
+<w:footnotes xmlns:wpc="http://schemas.microsoft.com/office/word/2010/wordprocessingCanvas" xmlns:cx="http://schemas.microsoft.com/office/drawing/2014/chartex" xmlns:cx1="http://schemas.microsoft.com/office/drawing/2015/9/8/chartex" xmlns:cx2="http://schemas.microsoft.com/office/drawing/2015/10/21/chartex" xmlns:cx3="http://schemas.microsoft.com/office/drawing/2016/5/9/chartex" xmlns:cx4="http://schemas.microsoft.com/office/drawing/2016/5/10/chartex" xmlns:cx5="http://schemas.microsoft.com/office/drawing/2016/5/11/chartex" xmlns:cx6="http://schemas.microsoft.com/office/drawing/2016/5/12/chartex" xmlns:cx7="http://schemas.microsoft.com/office/drawing/2016/5/13/chartex" xmlns:cx8="http://schemas.microsoft.com/office/drawing/2016/5/14/chartex" xmlns:mc="http://schemas.openxmlformats.org/markup-compatibility/2006" xmlns:aink="http://schemas.microsoft.com/office/drawing/2016/ink" xmlns:am3d="http://schemas.microsoft.com/office/drawing/2017/model3d" xmlns:o="urn:schemas-microsoft-com:office:office" xmlns:oel="http://schemas.microsoft.com/office/2019/extlst" xmlns:r="http://schemas.openxmlformats.org/officeDocument/2006/relationships" xmlns:m="http://schemas.openxmlformats.org/officeDocument/2006/math" xmlns:v="urn:schemas-microsoft-com:vml" xmlns:wp14="http://schemas.microsoft.com/office/word/2010/wordprocessingDrawing" xmlns:wp="http://schemas.openxmlformats.org/drawingml/2006/wordprocessingDrawing" xmlns:w10="urn:schemas-microsoft-com:office:word" xmlns:w="http://schemas.openxmlformats.org/wordprocessingml/2006/main" xmlns:w14="http://schemas.microsoft.com/office/word/2010/wordml" xmlns:w15="http://schemas.microsoft.com/office/word/2012/wordml" xmlns:w16cex="http://schemas.microsoft.com/office/word/2018/wordml/cex" xmlns:w16cid="http://schemas.microsoft.com/office/word/2016/wordml/cid" xmlns:w16="http://schemas.microsoft.com/office/word/2018/wordml" xmlns:w16du="http://schemas.microsoft.com/office/word/2023/wordml/word16du" xmlns:w16sdtdh="http://schemas.microsoft.com/office/word/2020/wordml/sdtdatahash" xmlns:w16sdtfl="http://schemas.microsoft.com/office/word/2024/wordml/sdtformatlock" xmlns:w16se="http://schemas.microsoft.com/office/word/2015/wordml/symex" xmlns:wpg="http://schemas.microsoft.com/office/word/2010/wordprocessingGroup" xmlns:wpi="http://schemas.microsoft.com/office/word/2010/wordprocessingInk" xmlns:wne="http://schemas.microsoft.com/office/word/2006/wordml" xmlns:wps="http://schemas.microsoft.com/office/word/2010/wordprocessingShape" mc:Ignorable="w14 w15 w16se w16cid w16 w16cex w16sdtdh w16sdtfl w16du wp14">
   <w:footnote w:type="separator" w:id="-1">
     <w:p>
       <w:r>
@@ -9472,7 +8455,7 @@
 </file>
 
 <file path=word/header1.xml><?xml version="1.0" encoding="utf-8"?>
-<w:hdr xmlns:wpc="http://schemas.microsoft.com/office/word/2010/wordprocessingCanvas" xmlns:cx="http://schemas.microsoft.com/office/drawing/2014/chartex" xmlns:cx1="http://schemas.microsoft.com/office/drawing/2015/9/8/chartex" xmlns:cx2="http://schemas.microsoft.com/office/drawing/2015/10/21/chartex" xmlns:cx3="http://schemas.microsoft.com/office/drawing/2016/5/9/chartex" xmlns:cx4="http://schemas.microsoft.com/office/drawing/2016/5/10/chartex" xmlns:cx5="http://schemas.microsoft.com/office/drawing/2016/5/11/chartex" xmlns:cx6="http://schemas.microsoft.com/office/drawing/2016/5/12/chartex" xmlns:cx7="http://schemas.microsoft.com/office/drawing/2016/5/13/chartex" xmlns:cx8="http://schemas.microsoft.com/office/drawing/2016/5/14/chartex" xmlns:mc="http://schemas.openxmlformats.org/markup-compatibility/2006" xmlns:aink="http://schemas.microsoft.com/office/drawing/2016/ink" xmlns:am3d="http://schemas.microsoft.com/office/drawing/2017/model3d" xmlns:o="urn:schemas-microsoft-com:office:office" xmlns:oel="http://schemas.microsoft.com/office/2019/extlst" xmlns:r="http://schemas.openxmlformats.org/officeDocument/2006/relationships" xmlns:m="http://schemas.openxmlformats.org/officeDocument/2006/math" xmlns:v="urn:schemas-microsoft-com:vml" xmlns:wp14="http://schemas.microsoft.com/office/word/2010/wordprocessingDrawing" xmlns:wp="http://schemas.openxmlformats.org/drawingml/2006/wordprocessingDrawing" xmlns:w10="urn:schemas-microsoft-com:office:word" xmlns:w="http://schemas.openxmlformats.org/wordprocessingml/2006/main" xmlns:w14="http://schemas.microsoft.com/office/word/2010/wordml" xmlns:w15="http://schemas.microsoft.com/office/word/2012/wordml" xmlns:w16cex="http://schemas.microsoft.com/office/word/2018/wordml/cex" xmlns:w16cid="http://schemas.microsoft.com/office/word/2016/wordml/cid" xmlns:w16="http://schemas.microsoft.com/office/word/2018/wordml" xmlns:w16sdtdh="http://schemas.microsoft.com/office/word/2020/wordml/sdtdatahash" xmlns:w16se="http://schemas.microsoft.com/office/word/2015/wordml/symex" xmlns:wpg="http://schemas.microsoft.com/office/word/2010/wordprocessingGroup" xmlns:wpi="http://schemas.microsoft.com/office/word/2010/wordprocessingInk" xmlns:wne="http://schemas.microsoft.com/office/word/2006/wordml" xmlns:wps="http://schemas.microsoft.com/office/word/2010/wordprocessingShape" mc:Ignorable="w14 w15 w16se w16cid w16 w16cex w16sdtdh wp14">
+<w:hdr xmlns:wpc="http://schemas.microsoft.com/office/word/2010/wordprocessingCanvas" xmlns:cx="http://schemas.microsoft.com/office/drawing/2014/chartex" xmlns:cx1="http://schemas.microsoft.com/office/drawing/2015/9/8/chartex" xmlns:cx2="http://schemas.microsoft.com/office/drawing/2015/10/21/chartex" xmlns:cx3="http://schemas.microsoft.com/office/drawing/2016/5/9/chartex" xmlns:cx4="http://schemas.microsoft.com/office/drawing/2016/5/10/chartex" xmlns:cx5="http://schemas.microsoft.com/office/drawing/2016/5/11/chartex" xmlns:cx6="http://schemas.microsoft.com/office/drawing/2016/5/12/chartex" xmlns:cx7="http://schemas.microsoft.com/office/drawing/2016/5/13/chartex" xmlns:cx8="http://schemas.microsoft.com/office/drawing/2016/5/14/chartex" xmlns:mc="http://schemas.openxmlformats.org/markup-compatibility/2006" xmlns:aink="http://schemas.microsoft.com/office/drawing/2016/ink" xmlns:am3d="http://schemas.microsoft.com/office/drawing/2017/model3d" xmlns:o="urn:schemas-microsoft-com:office:office" xmlns:oel="http://schemas.microsoft.com/office/2019/extlst" xmlns:r="http://schemas.openxmlformats.org/officeDocument/2006/relationships" xmlns:m="http://schemas.openxmlformats.org/officeDocument/2006/math" xmlns:v="urn:schemas-microsoft-com:vml" xmlns:wp14="http://schemas.microsoft.com/office/word/2010/wordprocessingDrawing" xmlns:wp="http://schemas.openxmlformats.org/drawingml/2006/wordprocessingDrawing" xmlns:w10="urn:schemas-microsoft-com:office:word" xmlns:w="http://schemas.openxmlformats.org/wordprocessingml/2006/main" xmlns:w14="http://schemas.microsoft.com/office/word/2010/wordml" xmlns:w15="http://schemas.microsoft.com/office/word/2012/wordml" xmlns:w16cex="http://schemas.microsoft.com/office/word/2018/wordml/cex" xmlns:w16cid="http://schemas.microsoft.com/office/word/2016/wordml/cid" xmlns:w16="http://schemas.microsoft.com/office/word/2018/wordml" xmlns:w16du="http://schemas.microsoft.com/office/word/2023/wordml/word16du" xmlns:w16sdtdh="http://schemas.microsoft.com/office/word/2020/wordml/sdtdatahash" xmlns:w16sdtfl="http://schemas.microsoft.com/office/word/2024/wordml/sdtformatlock" xmlns:w16se="http://schemas.microsoft.com/office/word/2015/wordml/symex" xmlns:wpg="http://schemas.microsoft.com/office/word/2010/wordprocessingGroup" xmlns:wpi="http://schemas.microsoft.com/office/word/2010/wordprocessingInk" xmlns:wne="http://schemas.microsoft.com/office/word/2006/wordml" xmlns:wps="http://schemas.microsoft.com/office/word/2010/wordprocessingShape" mc:Ignorable="w14 w15 w16se w16cid w16 w16cex w16sdtdh w16sdtfl w16du wp14">
   <w:p>
     <w:pPr>
       <w:pStyle w:val="Header"/>
@@ -9562,18 +8545,8 @@
         <w:sz w:val="24"/>
         <w:szCs w:val="24"/>
       </w:rPr>
-      <w:t xml:space="preserve">Default section </w:t>
+      <w:t>Default section text</w:t>
     </w:r>
-    <w:proofErr w:type="gramStart"/>
-    <w:r>
-      <w:rPr>
-        <w:rFonts w:asciiTheme="majorHAnsi" w:hAnsiTheme="majorHAnsi"/>
-        <w:sz w:val="24"/>
-        <w:szCs w:val="24"/>
-      </w:rPr>
-      <w:t>text</w:t>
-    </w:r>
-    <w:proofErr w:type="gramEnd"/>
   </w:p>
   <w:p>
     <w:pPr>
@@ -9677,7 +8650,7 @@
 </file>
 
 <file path=word/numbering.xml><?xml version="1.0" encoding="utf-8"?>
-<w:numbering xmlns:wpc="http://schemas.microsoft.com/office/word/2010/wordprocessingCanvas" xmlns:cx="http://schemas.microsoft.com/office/drawing/2014/chartex" xmlns:cx1="http://schemas.microsoft.com/office/drawing/2015/9/8/chartex" xmlns:cx2="http://schemas.microsoft.com/office/drawing/2015/10/21/chartex" xmlns:cx3="http://schemas.microsoft.com/office/drawing/2016/5/9/chartex" xmlns:cx4="http://schemas.microsoft.com/office/drawing/2016/5/10/chartex" xmlns:cx5="http://schemas.microsoft.com/office/drawing/2016/5/11/chartex" xmlns:cx6="http://schemas.microsoft.com/office/drawing/2016/5/12/chartex" xmlns:cx7="http://schemas.microsoft.com/office/drawing/2016/5/13/chartex" xmlns:cx8="http://schemas.microsoft.com/office/drawing/2016/5/14/chartex" xmlns:mc="http://schemas.openxmlformats.org/markup-compatibility/2006" xmlns:aink="http://schemas.microsoft.com/office/drawing/2016/ink" xmlns:am3d="http://schemas.microsoft.com/office/drawing/2017/model3d" xmlns:o="urn:schemas-microsoft-com:office:office" xmlns:oel="http://schemas.microsoft.com/office/2019/extlst" xmlns:r="http://schemas.openxmlformats.org/officeDocument/2006/relationships" xmlns:m="http://schemas.openxmlformats.org/officeDocument/2006/math" xmlns:v="urn:schemas-microsoft-com:vml" xmlns:wp14="http://schemas.microsoft.com/office/word/2010/wordprocessingDrawing" xmlns:wp="http://schemas.openxmlformats.org/drawingml/2006/wordprocessingDrawing" xmlns:w10="urn:schemas-microsoft-com:office:word" xmlns:w="http://schemas.openxmlformats.org/wordprocessingml/2006/main" xmlns:w14="http://schemas.microsoft.com/office/word/2010/wordml" xmlns:w15="http://schemas.microsoft.com/office/word/2012/wordml" xmlns:w16cex="http://schemas.microsoft.com/office/word/2018/wordml/cex" xmlns:w16cid="http://schemas.microsoft.com/office/word/2016/wordml/cid" xmlns:w16="http://schemas.microsoft.com/office/word/2018/wordml" xmlns:w16sdtdh="http://schemas.microsoft.com/office/word/2020/wordml/sdtdatahash" xmlns:w16se="http://schemas.microsoft.com/office/word/2015/wordml/symex" xmlns:wpg="http://schemas.microsoft.com/office/word/2010/wordprocessingGroup" xmlns:wpi="http://schemas.microsoft.com/office/word/2010/wordprocessingInk" xmlns:wne="http://schemas.microsoft.com/office/word/2006/wordml" xmlns:wps="http://schemas.microsoft.com/office/word/2010/wordprocessingShape" mc:Ignorable="w14 w15 w16se w16cid w16 w16cex w16sdtdh wp14">
+<w:numbering xmlns:wpc="http://schemas.microsoft.com/office/word/2010/wordprocessingCanvas" xmlns:cx="http://schemas.microsoft.com/office/drawing/2014/chartex" xmlns:cx1="http://schemas.microsoft.com/office/drawing/2015/9/8/chartex" xmlns:cx2="http://schemas.microsoft.com/office/drawing/2015/10/21/chartex" xmlns:cx3="http://schemas.microsoft.com/office/drawing/2016/5/9/chartex" xmlns:cx4="http://schemas.microsoft.com/office/drawing/2016/5/10/chartex" xmlns:cx5="http://schemas.microsoft.com/office/drawing/2016/5/11/chartex" xmlns:cx6="http://schemas.microsoft.com/office/drawing/2016/5/12/chartex" xmlns:cx7="http://schemas.microsoft.com/office/drawing/2016/5/13/chartex" xmlns:cx8="http://schemas.microsoft.com/office/drawing/2016/5/14/chartex" xmlns:mc="http://schemas.openxmlformats.org/markup-compatibility/2006" xmlns:aink="http://schemas.microsoft.com/office/drawing/2016/ink" xmlns:am3d="http://schemas.microsoft.com/office/drawing/2017/model3d" xmlns:o="urn:schemas-microsoft-com:office:office" xmlns:oel="http://schemas.microsoft.com/office/2019/extlst" xmlns:r="http://schemas.openxmlformats.org/officeDocument/2006/relationships" xmlns:m="http://schemas.openxmlformats.org/officeDocument/2006/math" xmlns:v="urn:schemas-microsoft-com:vml" xmlns:wp14="http://schemas.microsoft.com/office/word/2010/wordprocessingDrawing" xmlns:wp="http://schemas.openxmlformats.org/drawingml/2006/wordprocessingDrawing" xmlns:w10="urn:schemas-microsoft-com:office:word" xmlns:w="http://schemas.openxmlformats.org/wordprocessingml/2006/main" xmlns:w14="http://schemas.microsoft.com/office/word/2010/wordml" xmlns:w15="http://schemas.microsoft.com/office/word/2012/wordml" xmlns:w16cex="http://schemas.microsoft.com/office/word/2018/wordml/cex" xmlns:w16cid="http://schemas.microsoft.com/office/word/2016/wordml/cid" xmlns:w16="http://schemas.microsoft.com/office/word/2018/wordml" xmlns:w16du="http://schemas.microsoft.com/office/word/2023/wordml/word16du" xmlns:w16sdtdh="http://schemas.microsoft.com/office/word/2020/wordml/sdtdatahash" xmlns:w16sdtfl="http://schemas.microsoft.com/office/word/2024/wordml/sdtformatlock" xmlns:w16se="http://schemas.microsoft.com/office/word/2015/wordml/symex" xmlns:wpg="http://schemas.microsoft.com/office/word/2010/wordprocessingGroup" xmlns:wpi="http://schemas.microsoft.com/office/word/2010/wordprocessingInk" xmlns:wne="http://schemas.microsoft.com/office/word/2006/wordml" xmlns:wps="http://schemas.microsoft.com/office/word/2010/wordprocessingShape" mc:Ignorable="w14 w15 w16se w16cid w16 w16cex w16sdtdh w16sdtfl w16du wp14">
   <w:abstractNum w:abstractNumId="0" w15:restartNumberingAfterBreak="0">
     <w:nsid w:val="014F6A02"/>
     <w:multiLevelType w:val="multilevel"/>
@@ -10145,7 +9118,7 @@
 </file>
 
 <file path=word/styles.xml><?xml version="1.0" encoding="utf-8"?>
-<w:styles xmlns:mc="http://schemas.openxmlformats.org/markup-compatibility/2006" xmlns:r="http://schemas.openxmlformats.org/officeDocument/2006/relationships" xmlns:w="http://schemas.openxmlformats.org/wordprocessingml/2006/main" xmlns:w14="http://schemas.microsoft.com/office/word/2010/wordml" xmlns:w15="http://schemas.microsoft.com/office/word/2012/wordml" xmlns:w16cex="http://schemas.microsoft.com/office/word/2018/wordml/cex" xmlns:w16cid="http://schemas.microsoft.com/office/word/2016/wordml/cid" xmlns:w16="http://schemas.microsoft.com/office/word/2018/wordml" xmlns:w16sdtdh="http://schemas.microsoft.com/office/word/2020/wordml/sdtdatahash" xmlns:w16se="http://schemas.microsoft.com/office/word/2015/wordml/symex" mc:Ignorable="w14 w15 w16se w16cid w16 w16cex w16sdtdh">
+<w:styles xmlns:mc="http://schemas.openxmlformats.org/markup-compatibility/2006" xmlns:r="http://schemas.openxmlformats.org/officeDocument/2006/relationships" xmlns:w="http://schemas.openxmlformats.org/wordprocessingml/2006/main" xmlns:w14="http://schemas.microsoft.com/office/word/2010/wordml" xmlns:w15="http://schemas.microsoft.com/office/word/2012/wordml" xmlns:w16cex="http://schemas.microsoft.com/office/word/2018/wordml/cex" xmlns:w16cid="http://schemas.microsoft.com/office/word/2016/wordml/cid" xmlns:w16="http://schemas.microsoft.com/office/word/2018/wordml" xmlns:w16du="http://schemas.microsoft.com/office/word/2023/wordml/word16du" xmlns:w16sdtdh="http://schemas.microsoft.com/office/word/2020/wordml/sdtdatahash" xmlns:w16sdtfl="http://schemas.microsoft.com/office/word/2024/wordml/sdtformatlock" xmlns:w16se="http://schemas.microsoft.com/office/word/2015/wordml/symex" mc:Ignorable="w14 w15 w16se w16cid w16 w16cex w16sdtdh w16sdtfl w16du">
   <w:docDefaults>
     <w:rPrDefault>
       <w:rPr>

</xml_diff>